<commit_message>
analyse continuation et fix creation compte UI
</commit_message>
<xml_diff>
--- a/Analyze1-Final.docx
+++ b/Analyze1-Final.docx
@@ -1,6 +1,6 @@
 
 <file path=word/document.xml><?xml version="1.0" encoding="utf-8"?>
-<w:document xmlns:wpc="http://schemas.microsoft.com/office/word/2010/wordprocessingCanvas" xmlns:cx="http://schemas.microsoft.com/office/drawing/2014/chartex" xmlns:cx1="http://schemas.microsoft.com/office/drawing/2015/9/8/chartex" xmlns:cx2="http://schemas.microsoft.com/office/drawing/2015/10/21/chartex" xmlns:cx3="http://schemas.microsoft.com/office/drawing/2016/5/9/chartex" xmlns:cx4="http://schemas.microsoft.com/office/drawing/2016/5/10/chartex" xmlns:cx5="http://schemas.microsoft.com/office/drawing/2016/5/11/chartex" xmlns:cx6="http://schemas.microsoft.com/office/drawing/2016/5/12/chartex" xmlns:cx7="http://schemas.microsoft.com/office/drawing/2016/5/13/chartex" xmlns:cx8="http://schemas.microsoft.com/office/drawing/2016/5/14/chartex" xmlns:mc="http://schemas.openxmlformats.org/markup-compatibility/2006" xmlns:aink="http://schemas.microsoft.com/office/drawing/2016/ink" xmlns:am3d="http://schemas.microsoft.com/office/drawing/2017/model3d" xmlns:o="urn:schemas-microsoft-com:office:office" xmlns:oel="http://schemas.microsoft.com/office/2019/extlst" xmlns:r="http://schemas.openxmlformats.org/officeDocument/2006/relationships" xmlns:m="http://schemas.openxmlformats.org/officeDocument/2006/math" xmlns:v="urn:schemas-microsoft-com:vml" xmlns:wp14="http://schemas.microsoft.com/office/word/2010/wordprocessingDrawing" xmlns:wp="http://schemas.openxmlformats.org/drawingml/2006/wordprocessingDrawing" xmlns:w10="urn:schemas-microsoft-com:office:word" xmlns:w="http://schemas.openxmlformats.org/wordprocessingml/2006/main" xmlns:w14="http://schemas.microsoft.com/office/word/2010/wordml" xmlns:w15="http://schemas.microsoft.com/office/word/2012/wordml" xmlns:w16cex="http://schemas.microsoft.com/office/word/2018/wordml/cex" xmlns:w16cid="http://schemas.microsoft.com/office/word/2016/wordml/cid" xmlns:w16="http://schemas.microsoft.com/office/word/2018/wordml" xmlns:w16du="http://schemas.microsoft.com/office/word/2023/wordml/word16du" xmlns:w16sdtdh="http://schemas.microsoft.com/office/word/2020/wordml/sdtdatahash" xmlns:w16se="http://schemas.microsoft.com/office/word/2015/wordml/symex" xmlns:wpg="http://schemas.microsoft.com/office/word/2010/wordprocessingGroup" xmlns:wpi="http://schemas.microsoft.com/office/word/2010/wordprocessingInk" xmlns:wne="http://schemas.microsoft.com/office/word/2006/wordml" xmlns:wps="http://schemas.microsoft.com/office/word/2010/wordprocessingShape" mc:Ignorable="w14 w15 w16se w16cid w16 w16cex w16sdtdh w16du wp14">
+<w:document xmlns:wpc="http://schemas.microsoft.com/office/word/2010/wordprocessingCanvas" xmlns:cx="http://schemas.microsoft.com/office/drawing/2014/chartex" xmlns:cx1="http://schemas.microsoft.com/office/drawing/2015/9/8/chartex" xmlns:cx2="http://schemas.microsoft.com/office/drawing/2015/10/21/chartex" xmlns:cx3="http://schemas.microsoft.com/office/drawing/2016/5/9/chartex" xmlns:cx4="http://schemas.microsoft.com/office/drawing/2016/5/10/chartex" xmlns:cx5="http://schemas.microsoft.com/office/drawing/2016/5/11/chartex" xmlns:cx6="http://schemas.microsoft.com/office/drawing/2016/5/12/chartex" xmlns:cx7="http://schemas.microsoft.com/office/drawing/2016/5/13/chartex" xmlns:cx8="http://schemas.microsoft.com/office/drawing/2016/5/14/chartex" xmlns:mc="http://schemas.openxmlformats.org/markup-compatibility/2006" xmlns:aink="http://schemas.microsoft.com/office/drawing/2016/ink" xmlns:am3d="http://schemas.microsoft.com/office/drawing/2017/model3d" xmlns:o="urn:schemas-microsoft-com:office:office" xmlns:oel="http://schemas.microsoft.com/office/2019/extlst" xmlns:r="http://schemas.openxmlformats.org/officeDocument/2006/relationships" xmlns:m="http://schemas.openxmlformats.org/officeDocument/2006/math" xmlns:v="urn:schemas-microsoft-com:vml" xmlns:wp14="http://schemas.microsoft.com/office/word/2010/wordprocessingDrawing" xmlns:wp="http://schemas.openxmlformats.org/drawingml/2006/wordprocessingDrawing" xmlns:w10="urn:schemas-microsoft-com:office:word" xmlns:w="http://schemas.openxmlformats.org/wordprocessingml/2006/main" xmlns:w14="http://schemas.microsoft.com/office/word/2010/wordml" xmlns:w15="http://schemas.microsoft.com/office/word/2012/wordml" xmlns:w16cex="http://schemas.microsoft.com/office/word/2018/wordml/cex" xmlns:w16cid="http://schemas.microsoft.com/office/word/2016/wordml/cid" xmlns:w16="http://schemas.microsoft.com/office/word/2018/wordml" xmlns:w16sdtdh="http://schemas.microsoft.com/office/word/2020/wordml/sdtdatahash" xmlns:w16se="http://schemas.microsoft.com/office/word/2015/wordml/symex" xmlns:wpg="http://schemas.microsoft.com/office/word/2010/wordprocessingGroup" xmlns:wpi="http://schemas.microsoft.com/office/word/2010/wordprocessingInk" xmlns:wne="http://schemas.microsoft.com/office/word/2006/wordml" xmlns:wps="http://schemas.microsoft.com/office/word/2010/wordprocessingShape" mc:Ignorable="w14 w15 w16se w16cid w16 w16cex w16sdtdh wp14">
   <w:body>
     <w:p>
       <w:pPr>
@@ -283,12 +283,28 @@
           <w:lang w:val="fr-CA"/>
         </w:rPr>
       </w:pPr>
+      <w:proofErr w:type="spellStart"/>
       <w:r>
         <w:rPr>
           <w:lang w:val="fr-CA"/>
         </w:rPr>
-        <w:t>Rosselle Agtang</w:t>
-      </w:r>
+        <w:t>Rosselle</w:t>
+      </w:r>
+      <w:proofErr w:type="spellEnd"/>
+      <w:r>
+        <w:rPr>
+          <w:lang w:val="fr-CA"/>
+        </w:rPr>
+        <w:t xml:space="preserve"> </w:t>
+      </w:r>
+      <w:proofErr w:type="spellStart"/>
+      <w:r>
+        <w:rPr>
+          <w:lang w:val="fr-CA"/>
+        </w:rPr>
+        <w:t>Agtang</w:t>
+      </w:r>
+      <w:proofErr w:type="spellEnd"/>
     </w:p>
     <w:p>
       <w:pPr>
@@ -315,7 +331,21 @@
         <w:rPr>
           <w:lang w:val="fr-CA"/>
         </w:rPr>
-        <w:t xml:space="preserve">Daniel Dabula </w:t>
+        <w:t xml:space="preserve">Daniel </w:t>
+      </w:r>
+      <w:proofErr w:type="spellStart"/>
+      <w:r>
+        <w:rPr>
+          <w:lang w:val="fr-CA"/>
+        </w:rPr>
+        <w:t>Dabula</w:t>
+      </w:r>
+      <w:proofErr w:type="spellEnd"/>
+      <w:r>
+        <w:rPr>
+          <w:lang w:val="fr-CA"/>
+        </w:rPr>
+        <w:t xml:space="preserve"> </w:t>
       </w:r>
     </w:p>
     <w:p>
@@ -329,14 +359,22 @@
         <w:rPr>
           <w:lang w:val="fr-CA"/>
         </w:rPr>
-        <w:t>Boris P</w:t>
-      </w:r>
+        <w:t xml:space="preserve">Boris </w:t>
+      </w:r>
+      <w:proofErr w:type="spellStart"/>
       <w:r>
         <w:rPr>
           <w:lang w:val="fr-CA"/>
         </w:rPr>
+        <w:t>P</w:t>
+      </w:r>
+      <w:r>
+        <w:rPr>
+          <w:lang w:val="fr-CA"/>
+        </w:rPr>
         <w:t>ernichev</w:t>
       </w:r>
+      <w:proofErr w:type="spellEnd"/>
     </w:p>
     <w:p>
       <w:pPr>
@@ -417,25 +455,27 @@
         <w:rPr>
           <w:lang w:val="fr-CA"/>
         </w:rPr>
-        <w:t>12</w:t>
-      </w:r>
+        <w:t xml:space="preserve">3 </w:t>
+      </w:r>
+      <w:proofErr w:type="gramStart"/>
       <w:r>
         <w:rPr>
           <w:lang w:val="fr-CA"/>
         </w:rPr>
+        <w:t>Mars</w:t>
+      </w:r>
+      <w:proofErr w:type="gramEnd"/>
+      <w:r>
+        <w:rPr>
+          <w:lang w:val="fr-CA"/>
+        </w:rPr>
         <w:t xml:space="preserve"> </w:t>
       </w:r>
       <w:r>
         <w:rPr>
           <w:lang w:val="fr-CA"/>
         </w:rPr>
-        <w:t>janvier</w:t>
-      </w:r>
-      <w:r>
-        <w:rPr>
-          <w:lang w:val="fr-CA"/>
-        </w:rPr>
-        <w:t xml:space="preserve"> 20</w:t>
+        <w:t>20</w:t>
       </w:r>
       <w:r>
         <w:rPr>
@@ -478,7 +518,25 @@
     <w:p/>
     <w:p>
       <w:r>
-        <w:t>Notre site web permet aux clients d’acheter des produits pour qu’ils fassent de l'entraînement physique chez eux.  Il existe de nombreuses variations de ces produits en fonction du poids qu’ils peuvent porter ou les muscles qu’ils veulent entraîner.  Nous servons aussi nos propres membres pour notre salle de sport. L'objectif est de permettre aux personnes qui n'ont pas les moyens d'acheter les produits sur notre site de s'entraîner dans notre salle de sport publique.</w:t>
+        <w:t xml:space="preserve">Notre site web permet aux clients d’acheter des produits pour qu’ils fassent de l'entraînement physique chez eux.  Il existe de nombreuses variations de ces produits en fonction du poids qu’ils peuvent </w:t>
+      </w:r>
+      <w:r>
+        <w:t>soulever</w:t>
+      </w:r>
+      <w:r>
+        <w:t xml:space="preserve"> ou les muscles qu’ils veulent entraîner.  Nous </w:t>
+      </w:r>
+      <w:r>
+        <w:t>offrons</w:t>
+      </w:r>
+      <w:r>
+        <w:t xml:space="preserve"> aussi </w:t>
+      </w:r>
+      <w:r>
+        <w:t>une salle de sport pour nos membres</w:t>
+      </w:r>
+      <w:r>
+        <w:t>. L'objectif est de permettre aux personnes qui n'ont pas les moyens d'acheter les produits sur notre site de s'entraîner dans notre salle de sport publique.</w:t>
       </w:r>
     </w:p>
     <w:p/>
@@ -495,16 +553,37 @@
     <w:p/>
     <w:p>
       <w:r>
-        <w:t xml:space="preserve">Ce site répond aux besoins des clients qui ont besoin d'aide pour leur santé physique. Nous fournissons cette aide avec la salle de sport et les équipements que nous vendons. Nous vendons des suppléments et, avec l'une de nos adhésions, nous pouvons également offrir un coach personnel avec un de nos </w:t>
-      </w:r>
-      <w:r>
-        <w:t>abonnements.</w:t>
+        <w:t>Ce site répond aux besoins des clients qui ont besoin d'aide pour leur santé physique. Nous fournissons cette aide avec la salle de sport et les équipements que nous vendons. Nous vendons des suppléments et avec l'un</w:t>
+      </w:r>
+      <w:r>
+        <w:t xml:space="preserve"> de nos abonnements</w:t>
+      </w:r>
+      <w:r>
+        <w:t xml:space="preserve">, nous pouvons également offrir un coach personnel avec </w:t>
+      </w:r>
+      <w:r>
+        <w:t>l’abonnement « Peak »</w:t>
+      </w:r>
+      <w:r>
+        <w:t>.</w:t>
       </w:r>
       <w:r>
         <w:t xml:space="preserve"> </w:t>
       </w:r>
       <w:r>
-        <w:t xml:space="preserve">Dans notre salle de gym, il aura une chambre avec que des miroirs. Cela permet aux clients à prendre des photos. </w:t>
+        <w:t>Dans notre salle</w:t>
+      </w:r>
+      <w:r>
+        <w:t xml:space="preserve"> de sport</w:t>
+      </w:r>
+      <w:r>
+        <w:t xml:space="preserve">, il aura une chambre avec que des miroirs. Cela permet aux clients </w:t>
+      </w:r>
+      <w:r>
+        <w:t>de</w:t>
+      </w:r>
+      <w:r>
+        <w:t xml:space="preserve"> prendre des photos. </w:t>
       </w:r>
     </w:p>
     <w:p/>
@@ -513,18 +592,421 @@
         <w:pStyle w:val="Heading2"/>
       </w:pPr>
       <w:r>
-        <w:t>Exigence :</w:t>
+        <w:t>Exigence</w:t>
+      </w:r>
+      <w:r>
+        <w:t>s fonctionnelles</w:t>
+      </w:r>
+      <w:r>
+        <w:t xml:space="preserve"> :</w:t>
+      </w:r>
+    </w:p>
+    <w:p/>
+    <w:p>
+      <w:pPr>
+        <w:pStyle w:val="ListParagraph"/>
+        <w:numPr>
+          <w:ilvl w:val="0"/>
+          <w:numId w:val="51"/>
+        </w:numPr>
+        <w:rPr>
+          <w:rStyle w:val="s1"/>
+          <w:rFonts w:asciiTheme="minorHAnsi" w:hAnsiTheme="minorHAnsi"/>
+          <w:sz w:val="24"/>
+          <w:szCs w:val="24"/>
+        </w:rPr>
+      </w:pPr>
+      <w:r>
+        <w:rPr>
+          <w:rStyle w:val="s1"/>
+          <w:rFonts w:asciiTheme="minorHAnsi" w:hAnsiTheme="minorHAnsi"/>
+          <w:sz w:val="24"/>
+          <w:szCs w:val="24"/>
+          <w:lang w:val="fr-CA"/>
+        </w:rPr>
+        <w:t>L'utilisateur est invité à magasiner des produits de sport ainsi qu'à pouvoir s'inscrire à notre chaîne de salles de musculation.</w:t>
       </w:r>
     </w:p>
     <w:p>
       <w:pPr>
+        <w:pStyle w:val="ListParagraph"/>
+        <w:numPr>
+          <w:ilvl w:val="0"/>
+          <w:numId w:val="51"/>
+        </w:numPr>
+        <w:rPr>
+          <w:rStyle w:val="s1"/>
+          <w:rFonts w:asciiTheme="minorHAnsi" w:hAnsiTheme="minorHAnsi"/>
+          <w:sz w:val="24"/>
+          <w:szCs w:val="24"/>
+        </w:rPr>
+      </w:pPr>
+      <w:r>
+        <w:rPr>
+          <w:rStyle w:val="s1"/>
+          <w:rFonts w:asciiTheme="minorHAnsi" w:hAnsiTheme="minorHAnsi"/>
+          <w:sz w:val="24"/>
+          <w:szCs w:val="24"/>
+          <w:lang w:val="fr-CA"/>
+        </w:rPr>
+        <w:t>Lorsque connecté,</w:t>
+      </w:r>
+      <w:r>
+        <w:rPr>
+          <w:rStyle w:val="s1"/>
+          <w:rFonts w:asciiTheme="minorHAnsi" w:hAnsiTheme="minorHAnsi"/>
+          <w:sz w:val="24"/>
+          <w:szCs w:val="24"/>
+          <w:lang w:val="fr-CA"/>
+        </w:rPr>
+        <w:t xml:space="preserve"> </w:t>
+      </w:r>
+      <w:r>
+        <w:rPr>
+          <w:rStyle w:val="s1"/>
+          <w:rFonts w:asciiTheme="minorHAnsi" w:hAnsiTheme="minorHAnsi"/>
+          <w:sz w:val="24"/>
+          <w:szCs w:val="24"/>
+          <w:lang w:val="fr-CA"/>
+        </w:rPr>
+        <w:t xml:space="preserve">l’usager </w:t>
+      </w:r>
+      <w:r>
+        <w:rPr>
+          <w:rStyle w:val="s1"/>
+          <w:rFonts w:asciiTheme="minorHAnsi" w:hAnsiTheme="minorHAnsi"/>
+          <w:sz w:val="24"/>
+          <w:szCs w:val="24"/>
+          <w:lang w:val="fr-CA"/>
+        </w:rPr>
+        <w:t xml:space="preserve">peut ajouter des produits à son panier, y compris l'abonnement </w:t>
+      </w:r>
+      <w:proofErr w:type="gramStart"/>
+      <w:r>
+        <w:rPr>
+          <w:rStyle w:val="s1"/>
+          <w:rFonts w:asciiTheme="minorHAnsi" w:hAnsiTheme="minorHAnsi"/>
+          <w:sz w:val="24"/>
+          <w:szCs w:val="24"/>
+          <w:lang w:val="fr-CA"/>
+        </w:rPr>
+        <w:t>au gym</w:t>
+      </w:r>
+      <w:proofErr w:type="gramEnd"/>
+      <w:r>
+        <w:rPr>
+          <w:rStyle w:val="s1"/>
+          <w:rFonts w:asciiTheme="minorHAnsi" w:hAnsiTheme="minorHAnsi"/>
+          <w:sz w:val="24"/>
+          <w:szCs w:val="24"/>
+          <w:lang w:val="fr-CA"/>
+        </w:rPr>
+        <w:t>.</w:t>
+      </w:r>
+    </w:p>
+    <w:p>
+      <w:pPr>
+        <w:pStyle w:val="ListParagraph"/>
+        <w:numPr>
+          <w:ilvl w:val="0"/>
+          <w:numId w:val="51"/>
+        </w:numPr>
+        <w:rPr>
+          <w:rStyle w:val="s1"/>
+          <w:rFonts w:asciiTheme="minorHAnsi" w:hAnsiTheme="minorHAnsi"/>
+          <w:sz w:val="24"/>
+          <w:szCs w:val="24"/>
+        </w:rPr>
+      </w:pPr>
+      <w:r>
+        <w:rPr>
+          <w:rStyle w:val="s1"/>
+          <w:rFonts w:asciiTheme="minorHAnsi" w:hAnsiTheme="minorHAnsi"/>
+          <w:sz w:val="24"/>
+          <w:szCs w:val="24"/>
+          <w:lang w:val="fr-CA"/>
+        </w:rPr>
+        <w:t>On demande à l'utilisateur son nom, son courriel et son numéro de téléphone, et on lui demande de créer un mot de passe ainsi qu'un nom d'utilisateur afin de pouvoir se connecter.</w:t>
+      </w:r>
+    </w:p>
+    <w:p>
+      <w:pPr>
+        <w:pStyle w:val="ListParagraph"/>
+        <w:numPr>
+          <w:ilvl w:val="0"/>
+          <w:numId w:val="51"/>
+        </w:numPr>
+        <w:rPr>
+          <w:rStyle w:val="s1"/>
+          <w:rFonts w:asciiTheme="minorHAnsi" w:hAnsiTheme="minorHAnsi"/>
+          <w:sz w:val="24"/>
+          <w:szCs w:val="24"/>
+        </w:rPr>
+      </w:pPr>
+      <w:r>
+        <w:rPr>
+          <w:rStyle w:val="s1"/>
+          <w:rFonts w:asciiTheme="minorHAnsi" w:hAnsiTheme="minorHAnsi"/>
+          <w:sz w:val="24"/>
+          <w:szCs w:val="24"/>
+          <w:lang w:val="fr-CA"/>
+        </w:rPr>
+        <w:t>Si l’usager</w:t>
+      </w:r>
+      <w:r>
+        <w:rPr>
+          <w:rStyle w:val="s1"/>
+          <w:rFonts w:asciiTheme="minorHAnsi" w:hAnsiTheme="minorHAnsi"/>
+          <w:sz w:val="24"/>
+          <w:szCs w:val="24"/>
+          <w:lang w:val="fr-CA"/>
+        </w:rPr>
+        <w:t xml:space="preserve"> oublie son mot de passe, il peut en créer un nouveau à l'aide de son courriel.</w:t>
+      </w:r>
+    </w:p>
+    <w:p>
+      <w:pPr>
+        <w:pStyle w:val="ListParagraph"/>
+        <w:numPr>
+          <w:ilvl w:val="0"/>
+          <w:numId w:val="51"/>
+        </w:numPr>
+        <w:rPr>
+          <w:highlight w:val="yellow"/>
+        </w:rPr>
+      </w:pPr>
+      <w:r>
+        <w:rPr>
+          <w:highlight w:val="yellow"/>
+        </w:rPr>
+        <w:t xml:space="preserve">Les admins peuvent aussi faire des modifications dans le site web, comme, </w:t>
+      </w:r>
+      <w:r>
+        <w:rPr>
+          <w:highlight w:val="yellow"/>
+        </w:rPr>
+        <w:t>supprimer</w:t>
+      </w:r>
+      <w:r>
+        <w:rPr>
+          <w:highlight w:val="yellow"/>
+        </w:rPr>
+        <w:t xml:space="preserve"> et ajouter des produits, et </w:t>
+      </w:r>
+      <w:r>
+        <w:rPr>
+          <w:highlight w:val="yellow"/>
+        </w:rPr>
+        <w:t>gérer</w:t>
+      </w:r>
+      <w:r>
+        <w:rPr>
+          <w:highlight w:val="yellow"/>
+        </w:rPr>
+        <w:t xml:space="preserve"> les comptes utilisateurs.</w:t>
+      </w:r>
+    </w:p>
+    <w:p>
+      <w:pPr>
+        <w:pStyle w:val="ListParagraph"/>
+        <w:numPr>
+          <w:ilvl w:val="0"/>
+          <w:numId w:val="51"/>
+        </w:numPr>
+      </w:pPr>
+    </w:p>
+    <w:p/>
+    <w:p/>
+    <w:p/>
+    <w:p/>
+    <w:p/>
+    <w:p>
+      <w:pPr>
+        <w:pStyle w:val="Heading2"/>
+      </w:pPr>
+      <w:r>
+        <w:lastRenderedPageBreak/>
+        <w:t xml:space="preserve">Exigences non fonctionnelles : </w:t>
+      </w:r>
+    </w:p>
+    <w:p/>
+    <w:p>
+      <w:pPr>
+        <w:pStyle w:val="ListParagraph"/>
+        <w:numPr>
+          <w:ilvl w:val="0"/>
+          <w:numId w:val="52"/>
+        </w:numPr>
+      </w:pPr>
+      <w:r>
+        <w:t>Notre site web doit se charger et exécuter les commandes de l’utilisateur rapidement pour assurer une expérience fluide.</w:t>
+      </w:r>
+    </w:p>
+    <w:p>
+      <w:pPr>
+        <w:pStyle w:val="ListParagraph"/>
+      </w:pPr>
+    </w:p>
+    <w:p>
+      <w:pPr>
+        <w:pStyle w:val="ListParagraph"/>
+        <w:numPr>
+          <w:ilvl w:val="0"/>
+          <w:numId w:val="52"/>
+        </w:numPr>
+      </w:pPr>
+      <w:r>
+        <w:t xml:space="preserve">Notre site web doit être accessible par les navigateurs web populaires tout comme google chrome, </w:t>
+      </w:r>
+      <w:proofErr w:type="spellStart"/>
+      <w:r>
+        <w:t>mozilla</w:t>
+      </w:r>
+      <w:proofErr w:type="spellEnd"/>
+      <w:r>
+        <w:t xml:space="preserve"> </w:t>
+      </w:r>
+      <w:proofErr w:type="spellStart"/>
+      <w:r>
+        <w:t>firefox</w:t>
+      </w:r>
+      <w:proofErr w:type="spellEnd"/>
+      <w:r>
+        <w:t xml:space="preserve">, </w:t>
+      </w:r>
+      <w:proofErr w:type="spellStart"/>
+      <w:r>
+        <w:t>microsoft</w:t>
+      </w:r>
+      <w:proofErr w:type="spellEnd"/>
+      <w:r>
+        <w:t xml:space="preserve"> </w:t>
+      </w:r>
+      <w:proofErr w:type="spellStart"/>
+      <w:r>
+        <w:t>edge</w:t>
+      </w:r>
+      <w:proofErr w:type="spellEnd"/>
+      <w:r>
+        <w:t xml:space="preserve"> et </w:t>
+      </w:r>
+      <w:proofErr w:type="spellStart"/>
+      <w:r>
+        <w:t>opera</w:t>
+      </w:r>
+      <w:proofErr w:type="spellEnd"/>
+      <w:r>
+        <w:t>.</w:t>
+      </w:r>
+    </w:p>
+    <w:p>
+      <w:pPr>
+        <w:pStyle w:val="ListParagraph"/>
+      </w:pPr>
+    </w:p>
+    <w:p>
+      <w:pPr>
+        <w:pStyle w:val="ListParagraph"/>
+        <w:numPr>
+          <w:ilvl w:val="0"/>
+          <w:numId w:val="52"/>
+        </w:numPr>
+      </w:pPr>
+      <w:r>
+        <w:t>Notre site web doit être capable d’être utilisé par les utilisateurs mobiles avec la même vitesse des commandes ou presque que ceux sur ordinateur.</w:t>
+      </w:r>
+    </w:p>
+    <w:p>
+      <w:pPr>
+        <w:pStyle w:val="ListParagraph"/>
+      </w:pPr>
+    </w:p>
+    <w:p>
+      <w:pPr>
+        <w:pStyle w:val="ListParagraph"/>
+        <w:numPr>
+          <w:ilvl w:val="0"/>
+          <w:numId w:val="52"/>
+        </w:numPr>
+      </w:pPr>
+      <w:r>
+        <w:t>Notre site web doit être capable de fonctionner à une bonne vitesse même s’il y a environ 2500 utilisateurs qui essayent d’utiliser le site en même temps.</w:t>
+      </w:r>
+    </w:p>
+    <w:p/>
+    <w:p>
+      <w:pPr>
+        <w:pStyle w:val="ListParagraph"/>
+        <w:numPr>
+          <w:ilvl w:val="0"/>
+          <w:numId w:val="52"/>
+        </w:numPr>
+      </w:pPr>
+      <w:r>
+        <w:t>Notre site web doit être disponible à être utilisé en tout temps.</w:t>
+      </w:r>
+    </w:p>
+    <w:p/>
+    <w:p>
+      <w:pPr>
+        <w:pStyle w:val="ListParagraph"/>
+        <w:numPr>
+          <w:ilvl w:val="0"/>
+          <w:numId w:val="52"/>
+        </w:numPr>
+      </w:pPr>
+      <w:r>
+        <w:t>Notre site web doit être accessible à travers le monde</w:t>
+      </w:r>
+      <w:r>
+        <w:t xml:space="preserve"> universellement.</w:t>
+      </w:r>
+    </w:p>
+    <w:p/>
+    <w:p>
+      <w:pPr>
+        <w:pStyle w:val="ListParagraph"/>
+        <w:numPr>
+          <w:ilvl w:val="0"/>
+          <w:numId w:val="52"/>
+        </w:numPr>
+      </w:pPr>
+      <w:r>
+        <w:t>Les interfaces du site web doivent être belles et faciles à comprendre afin que les utilisateurs soient capables de faire ce dont ils ont besoin sur celui-ci.</w:t>
+      </w:r>
+    </w:p>
+    <w:p/>
+    <w:p>
+      <w:pPr>
+        <w:pStyle w:val="ListParagraph"/>
+        <w:numPr>
+          <w:ilvl w:val="0"/>
+          <w:numId w:val="52"/>
+        </w:numPr>
+      </w:pPr>
+      <w:r>
+        <w:t>Les données des utilisateurs personnelles (nom, numéro, courriel) doivent être protégées et cryptées dans la base de données.</w:t>
+      </w:r>
+    </w:p>
+    <w:p>
+      <w:pPr>
+        <w:pStyle w:val="Heading2"/>
+      </w:pPr>
+      <w:r>
+        <w:t>Portée :</w:t>
+      </w:r>
+    </w:p>
+    <w:p/>
+    <w:p>
+      <w:pPr>
         <w:pStyle w:val="p1"/>
-        <w:divId w:val="858160571"/>
+        <w:divId w:val="1009799037"/>
         <w:rPr>
           <w:rStyle w:val="s1"/>
           <w:rFonts w:asciiTheme="minorHAnsi" w:hAnsiTheme="minorHAnsi" w:cstheme="minorBidi"/>
           <w:sz w:val="24"/>
           <w:szCs w:val="24"/>
+          <w:lang w:val="fr-CA"/>
         </w:rPr>
       </w:pPr>
       <w:r>
@@ -533,8 +1015,9 @@
           <w:rFonts w:asciiTheme="minorHAnsi" w:hAnsiTheme="minorHAnsi" w:cstheme="minorBidi"/>
           <w:sz w:val="24"/>
           <w:szCs w:val="24"/>
-        </w:rPr>
-        <w:t>L'utilisateur est invité à magasiner des produits de sport ainsi qu'à pouvoir s'inscrire à notre chaîne de salles de musculation. L'utilisateur peut ainsi créer un compte où il peut ajouter des produits à son panier, y compris l'abonnement au gym. On demande donc à l'utilisateur son nom, son courriel et son numéro de téléphone, et on lui demande de créer un mot de passe ainsi qu'un nom d'utilisateur afin de pouvoir se connecter. De là, s'il oublie son mot de passe, il peut en créer un nouveau à l'aide de son courriel.</w:t>
+          <w:lang w:val="fr-CA"/>
+        </w:rPr>
+        <w:t xml:space="preserve">On peut vendre des </w:t>
       </w:r>
       <w:r>
         <w:rPr>
@@ -542,8 +1025,9 @@
           <w:rFonts w:asciiTheme="minorHAnsi" w:hAnsiTheme="minorHAnsi" w:cstheme="minorBidi"/>
           <w:sz w:val="24"/>
           <w:szCs w:val="24"/>
-        </w:rPr>
-        <w:t xml:space="preserve"> Les admins </w:t>
+          <w:lang w:val="fr-CA"/>
+        </w:rPr>
+        <w:t>abonnements:</w:t>
       </w:r>
       <w:r>
         <w:rPr>
@@ -551,123 +1035,97 @@
           <w:rFonts w:asciiTheme="minorHAnsi" w:hAnsiTheme="minorHAnsi" w:cstheme="minorBidi"/>
           <w:sz w:val="24"/>
           <w:szCs w:val="24"/>
-        </w:rPr>
-        <w:t xml:space="preserve">peuvent aussi faire des modifications dans le site web, comme, suprimmer </w:t>
-      </w:r>
+          <w:lang w:val="fr-CA"/>
+        </w:rPr>
+        <w:t xml:space="preserve"> essai gratuit (qui offre un essai gratuit </w:t>
+      </w:r>
+      <w:proofErr w:type="gramStart"/>
       <w:r>
         <w:rPr>
           <w:rStyle w:val="s1"/>
           <w:rFonts w:asciiTheme="minorHAnsi" w:hAnsiTheme="minorHAnsi" w:cstheme="minorBidi"/>
           <w:sz w:val="24"/>
           <w:szCs w:val="24"/>
-        </w:rPr>
-        <w:t>et ajouter des</w:t>
-      </w:r>
+          <w:lang w:val="fr-CA"/>
+        </w:rPr>
+        <w:t>du gym</w:t>
+      </w:r>
+      <w:proofErr w:type="gramEnd"/>
       <w:r>
         <w:rPr>
           <w:rStyle w:val="s1"/>
           <w:rFonts w:asciiTheme="minorHAnsi" w:hAnsiTheme="minorHAnsi" w:cstheme="minorBidi"/>
           <w:sz w:val="24"/>
           <w:szCs w:val="24"/>
-        </w:rPr>
-        <w:t xml:space="preserve"> produit</w:t>
-      </w:r>
+          <w:lang w:val="fr-CA"/>
+        </w:rPr>
+        <w:t xml:space="preserve"> pour un temps limité), standard (qui offre un accès au gym ainsi que des rabais sur certains produits) et </w:t>
+      </w:r>
+      <w:proofErr w:type="spellStart"/>
       <w:r>
         <w:rPr>
           <w:rStyle w:val="s1"/>
           <w:rFonts w:asciiTheme="minorHAnsi" w:hAnsiTheme="minorHAnsi" w:cstheme="minorBidi"/>
           <w:sz w:val="24"/>
           <w:szCs w:val="24"/>
-        </w:rPr>
-        <w:t>s</w:t>
-      </w:r>
+          <w:lang w:val="fr-CA"/>
+        </w:rPr>
+        <w:t>peak</w:t>
+      </w:r>
+      <w:proofErr w:type="spellEnd"/>
       <w:r>
         <w:rPr>
           <w:rStyle w:val="s1"/>
           <w:rFonts w:asciiTheme="minorHAnsi" w:hAnsiTheme="minorHAnsi" w:cstheme="minorBidi"/>
           <w:sz w:val="24"/>
           <w:szCs w:val="24"/>
-        </w:rPr>
-        <w:t xml:space="preserve">, </w:t>
-      </w:r>
+          <w:lang w:val="fr-CA"/>
+        </w:rPr>
+        <w:t xml:space="preserve"> (qui donne accès à tous les </w:t>
+      </w:r>
+      <w:proofErr w:type="spellStart"/>
       <w:r>
         <w:rPr>
           <w:rStyle w:val="s1"/>
           <w:rFonts w:asciiTheme="minorHAnsi" w:hAnsiTheme="minorHAnsi" w:cstheme="minorBidi"/>
           <w:sz w:val="24"/>
           <w:szCs w:val="24"/>
-        </w:rPr>
-        <w:t xml:space="preserve">et </w:t>
-      </w:r>
+          <w:lang w:val="fr-CA"/>
+        </w:rPr>
+        <w:t>gyms</w:t>
+      </w:r>
+      <w:proofErr w:type="spellEnd"/>
       <w:r>
         <w:rPr>
           <w:rStyle w:val="s1"/>
           <w:rFonts w:asciiTheme="minorHAnsi" w:hAnsiTheme="minorHAnsi" w:cstheme="minorBidi"/>
           <w:sz w:val="24"/>
           <w:szCs w:val="24"/>
-        </w:rPr>
-        <w:t>gerer les comptes utilisateurs</w:t>
-      </w:r>
+          <w:lang w:val="fr-CA"/>
+        </w:rPr>
+        <w:t xml:space="preserve"> de Peak </w:t>
+      </w:r>
+      <w:proofErr w:type="spellStart"/>
       <w:r>
         <w:rPr>
           <w:rStyle w:val="s1"/>
           <w:rFonts w:asciiTheme="minorHAnsi" w:hAnsiTheme="minorHAnsi" w:cstheme="minorBidi"/>
           <w:sz w:val="24"/>
           <w:szCs w:val="24"/>
-        </w:rPr>
-        <w:t>.</w:t>
-      </w:r>
-    </w:p>
-    <w:p/>
-    <w:p/>
-    <w:p>
-      <w:pPr>
-        <w:pStyle w:val="Heading2"/>
-      </w:pPr>
-      <w:r>
-        <w:t>Porter</w:t>
-      </w:r>
-      <w:r>
-        <w:t>:</w:t>
-      </w:r>
-    </w:p>
-    <w:p>
-      <w:pPr>
-        <w:pStyle w:val="p1"/>
-        <w:divId w:val="1009799037"/>
+          <w:lang w:val="fr-CA"/>
+        </w:rPr>
+        <w:t>Labs</w:t>
+      </w:r>
+      <w:proofErr w:type="spellEnd"/>
+      <w:r>
         <w:rPr>
           <w:rStyle w:val="s1"/>
           <w:rFonts w:asciiTheme="minorHAnsi" w:hAnsiTheme="minorHAnsi" w:cstheme="minorBidi"/>
           <w:sz w:val="24"/>
           <w:szCs w:val="24"/>
-        </w:rPr>
-      </w:pPr>
-      <w:r>
-        <w:rPr>
-          <w:rStyle w:val="s1"/>
-          <w:rFonts w:asciiTheme="minorHAnsi" w:hAnsiTheme="minorHAnsi" w:cstheme="minorBidi"/>
-          <w:sz w:val="24"/>
-          <w:szCs w:val="24"/>
-        </w:rPr>
-        <w:t xml:space="preserve">On peut vendre des </w:t>
-      </w:r>
-      <w:r>
-        <w:rPr>
-          <w:rStyle w:val="s1"/>
-          <w:rFonts w:asciiTheme="minorHAnsi" w:hAnsiTheme="minorHAnsi" w:cstheme="minorBidi"/>
-          <w:sz w:val="24"/>
-          <w:szCs w:val="24"/>
-        </w:rPr>
-        <w:t>abonnements:</w:t>
-      </w:r>
-      <w:r>
-        <w:rPr>
-          <w:rStyle w:val="s1"/>
-          <w:rFonts w:asciiTheme="minorHAnsi" w:hAnsiTheme="minorHAnsi" w:cstheme="minorBidi"/>
-          <w:sz w:val="24"/>
-          <w:szCs w:val="24"/>
-        </w:rPr>
-        <w:t xml:space="preserve"> essai gratuit (qui offre un essai gratuit du gym pour un temps limité), standard (qui offre un accès au gym ainsi que des rabais sur certains produits) et peak (qui donne accès à tous les gyms de Peak Labs, ainsi qu'une réduction de 10% sur tous nos produits). Nous vendons également de l'équipement sous forme de poids, mais nous ne vendons pas de machines à poids ni de tapis roulant. De plus, nous offrons un service de livraison garanti avec tous nos produits.</w:t>
+          <w:lang w:val="fr-CA"/>
+        </w:rPr>
+        <w:t>, ainsi qu'une réduction de 10% sur tous nos produits). Nous vendons également de l'équipement sous forme de poids, mais nous ne vendons pas de machines à poids ni de tapis roulant. De plus, nous offrons un service de livraison garanti avec tous nos produits.</w:t>
       </w:r>
     </w:p>
     <w:p/>
@@ -697,6 +1155,7 @@
         <w:rPr>
           <w:noProof/>
         </w:rPr>
+        <w:lastRenderedPageBreak/>
         <w:drawing>
           <wp:inline distT="0" distB="0" distL="0" distR="0" wp14:anchorId="6F4CE20C" wp14:editId="3C66CAC0">
             <wp:extent cx="5486400" cy="2737485"/>
@@ -764,7 +1223,15 @@
     </w:p>
     <w:p>
       <w:r>
-        <w:t>Nom Utilisateur(Compte), Produit(Panier), Identification(</w:t>
+        <w:t xml:space="preserve">Nom </w:t>
+      </w:r>
+      <w:proofErr w:type="gramStart"/>
+      <w:r>
+        <w:t>Utilisateur(</w:t>
+      </w:r>
+      <w:proofErr w:type="gramEnd"/>
+      <w:r>
+        <w:t>Compte), Produit(Panier), Identification(</w:t>
       </w:r>
       <w:r>
         <w:t>Produit</w:t>
@@ -820,6 +1287,7 @@
         <w:rPr>
           <w:rFonts w:asciiTheme="minorHAnsi" w:hAnsiTheme="minorHAnsi"/>
         </w:rPr>
+        <w:lastRenderedPageBreak/>
         <w:t>Exemples d’interface</w:t>
       </w:r>
       <w:r>
@@ -834,12 +1302,14 @@
       <w:pPr>
         <w:keepNext/>
       </w:pPr>
+      <w:proofErr w:type="gramStart"/>
       <w:r>
         <w:t>Accueil</w:t>
       </w:r>
       <w:r>
         <w:t>:</w:t>
       </w:r>
+      <w:proofErr w:type="gramEnd"/>
     </w:p>
     <w:p>
       <w:pPr>
@@ -987,7 +1457,15 @@
     </w:p>
     <w:p>
       <w:r>
-        <w:t xml:space="preserve">Se Connecter: </w:t>
+        <w:t xml:space="preserve">Se </w:t>
+      </w:r>
+      <w:proofErr w:type="gramStart"/>
+      <w:r>
+        <w:t>Connecter:</w:t>
+      </w:r>
+      <w:proofErr w:type="gramEnd"/>
+      <w:r>
+        <w:t xml:space="preserve"> </w:t>
       </w:r>
     </w:p>
     <w:p>
@@ -1056,9 +1534,11 @@
       <w:pPr>
         <w:spacing w:line="259" w:lineRule="auto"/>
       </w:pPr>
+      <w:proofErr w:type="gramStart"/>
       <w:r>
         <w:t>Abonnement:</w:t>
       </w:r>
+      <w:proofErr w:type="gramEnd"/>
       <w:r>
         <w:br/>
       </w:r>
@@ -1071,6 +1551,7 @@
         <w:rPr>
           <w:noProof/>
         </w:rPr>
+        <w:lastRenderedPageBreak/>
         <w:drawing>
           <wp:anchor distT="0" distB="0" distL="114300" distR="114300" simplePos="0" relativeHeight="251658240" behindDoc="0" locked="0" layoutInCell="1" allowOverlap="1" wp14:anchorId="794482DC" wp14:editId="3E93F97B">
             <wp:simplePos x="0" y="0"/>
@@ -1237,7 +1718,7 @@
 </file>
 
 <file path=word/endnotes.xml><?xml version="1.0" encoding="utf-8"?>
-<w:endnotes xmlns:wpc="http://schemas.microsoft.com/office/word/2010/wordprocessingCanvas" xmlns:cx="http://schemas.microsoft.com/office/drawing/2014/chartex" xmlns:cx1="http://schemas.microsoft.com/office/drawing/2015/9/8/chartex" xmlns:cx2="http://schemas.microsoft.com/office/drawing/2015/10/21/chartex" xmlns:cx3="http://schemas.microsoft.com/office/drawing/2016/5/9/chartex" xmlns:cx4="http://schemas.microsoft.com/office/drawing/2016/5/10/chartex" xmlns:cx5="http://schemas.microsoft.com/office/drawing/2016/5/11/chartex" xmlns:cx6="http://schemas.microsoft.com/office/drawing/2016/5/12/chartex" xmlns:cx7="http://schemas.microsoft.com/office/drawing/2016/5/13/chartex" xmlns:cx8="http://schemas.microsoft.com/office/drawing/2016/5/14/chartex" xmlns:mc="http://schemas.openxmlformats.org/markup-compatibility/2006" xmlns:aink="http://schemas.microsoft.com/office/drawing/2016/ink" xmlns:am3d="http://schemas.microsoft.com/office/drawing/2017/model3d" xmlns:o="urn:schemas-microsoft-com:office:office" xmlns:oel="http://schemas.microsoft.com/office/2019/extlst" xmlns:r="http://schemas.openxmlformats.org/officeDocument/2006/relationships" xmlns:m="http://schemas.openxmlformats.org/officeDocument/2006/math" xmlns:v="urn:schemas-microsoft-com:vml" xmlns:wp14="http://schemas.microsoft.com/office/word/2010/wordprocessingDrawing" xmlns:wp="http://schemas.openxmlformats.org/drawingml/2006/wordprocessingDrawing" xmlns:w10="urn:schemas-microsoft-com:office:word" xmlns:w="http://schemas.openxmlformats.org/wordprocessingml/2006/main" xmlns:w14="http://schemas.microsoft.com/office/word/2010/wordml" xmlns:w15="http://schemas.microsoft.com/office/word/2012/wordml" xmlns:w16cex="http://schemas.microsoft.com/office/word/2018/wordml/cex" xmlns:w16cid="http://schemas.microsoft.com/office/word/2016/wordml/cid" xmlns:w16="http://schemas.microsoft.com/office/word/2018/wordml" xmlns:w16du="http://schemas.microsoft.com/office/word/2023/wordml/word16du" xmlns:w16sdtdh="http://schemas.microsoft.com/office/word/2020/wordml/sdtdatahash" xmlns:w16se="http://schemas.microsoft.com/office/word/2015/wordml/symex" xmlns:wpg="http://schemas.microsoft.com/office/word/2010/wordprocessingGroup" xmlns:wpi="http://schemas.microsoft.com/office/word/2010/wordprocessingInk" xmlns:wne="http://schemas.microsoft.com/office/word/2006/wordml" xmlns:wps="http://schemas.microsoft.com/office/word/2010/wordprocessingShape" mc:Ignorable="w14 w15 w16se w16cid w16 w16cex w16sdtdh w16du wp14">
+<w:endnotes xmlns:wpc="http://schemas.microsoft.com/office/word/2010/wordprocessingCanvas" xmlns:cx="http://schemas.microsoft.com/office/drawing/2014/chartex" xmlns:cx1="http://schemas.microsoft.com/office/drawing/2015/9/8/chartex" xmlns:cx2="http://schemas.microsoft.com/office/drawing/2015/10/21/chartex" xmlns:cx3="http://schemas.microsoft.com/office/drawing/2016/5/9/chartex" xmlns:cx4="http://schemas.microsoft.com/office/drawing/2016/5/10/chartex" xmlns:cx5="http://schemas.microsoft.com/office/drawing/2016/5/11/chartex" xmlns:cx6="http://schemas.microsoft.com/office/drawing/2016/5/12/chartex" xmlns:cx7="http://schemas.microsoft.com/office/drawing/2016/5/13/chartex" xmlns:cx8="http://schemas.microsoft.com/office/drawing/2016/5/14/chartex" xmlns:mc="http://schemas.openxmlformats.org/markup-compatibility/2006" xmlns:aink="http://schemas.microsoft.com/office/drawing/2016/ink" xmlns:am3d="http://schemas.microsoft.com/office/drawing/2017/model3d" xmlns:o="urn:schemas-microsoft-com:office:office" xmlns:oel="http://schemas.microsoft.com/office/2019/extlst" xmlns:r="http://schemas.openxmlformats.org/officeDocument/2006/relationships" xmlns:m="http://schemas.openxmlformats.org/officeDocument/2006/math" xmlns:v="urn:schemas-microsoft-com:vml" xmlns:wp14="http://schemas.microsoft.com/office/word/2010/wordprocessingDrawing" xmlns:wp="http://schemas.openxmlformats.org/drawingml/2006/wordprocessingDrawing" xmlns:w10="urn:schemas-microsoft-com:office:word" xmlns:w="http://schemas.openxmlformats.org/wordprocessingml/2006/main" xmlns:w14="http://schemas.microsoft.com/office/word/2010/wordml" xmlns:w15="http://schemas.microsoft.com/office/word/2012/wordml" xmlns:w16cex="http://schemas.microsoft.com/office/word/2018/wordml/cex" xmlns:w16cid="http://schemas.microsoft.com/office/word/2016/wordml/cid" xmlns:w16="http://schemas.microsoft.com/office/word/2018/wordml" xmlns:w16sdtdh="http://schemas.microsoft.com/office/word/2020/wordml/sdtdatahash" xmlns:w16se="http://schemas.microsoft.com/office/word/2015/wordml/symex" xmlns:wpg="http://schemas.microsoft.com/office/word/2010/wordprocessingGroup" xmlns:wpi="http://schemas.microsoft.com/office/word/2010/wordprocessingInk" xmlns:wne="http://schemas.microsoft.com/office/word/2006/wordml" xmlns:wps="http://schemas.microsoft.com/office/word/2010/wordprocessingShape" mc:Ignorable="w14 w15 w16se w16cid w16 w16cex w16sdtdh wp14">
   <w:endnote w:type="separator" w:id="-1">
     <w:p>
       <w:r>
@@ -1259,7 +1740,7 @@
 </file>
 
 <file path=word/footer1.xml><?xml version="1.0" encoding="utf-8"?>
-<w:ftr xmlns:wpc="http://schemas.microsoft.com/office/word/2010/wordprocessingCanvas" xmlns:cx="http://schemas.microsoft.com/office/drawing/2014/chartex" xmlns:cx1="http://schemas.microsoft.com/office/drawing/2015/9/8/chartex" xmlns:cx2="http://schemas.microsoft.com/office/drawing/2015/10/21/chartex" xmlns:cx3="http://schemas.microsoft.com/office/drawing/2016/5/9/chartex" xmlns:cx4="http://schemas.microsoft.com/office/drawing/2016/5/10/chartex" xmlns:cx5="http://schemas.microsoft.com/office/drawing/2016/5/11/chartex" xmlns:cx6="http://schemas.microsoft.com/office/drawing/2016/5/12/chartex" xmlns:cx7="http://schemas.microsoft.com/office/drawing/2016/5/13/chartex" xmlns:cx8="http://schemas.microsoft.com/office/drawing/2016/5/14/chartex" xmlns:mc="http://schemas.openxmlformats.org/markup-compatibility/2006" xmlns:aink="http://schemas.microsoft.com/office/drawing/2016/ink" xmlns:am3d="http://schemas.microsoft.com/office/drawing/2017/model3d" xmlns:o="urn:schemas-microsoft-com:office:office" xmlns:oel="http://schemas.microsoft.com/office/2019/extlst" xmlns:r="http://schemas.openxmlformats.org/officeDocument/2006/relationships" xmlns:m="http://schemas.openxmlformats.org/officeDocument/2006/math" xmlns:v="urn:schemas-microsoft-com:vml" xmlns:wp14="http://schemas.microsoft.com/office/word/2010/wordprocessingDrawing" xmlns:wp="http://schemas.openxmlformats.org/drawingml/2006/wordprocessingDrawing" xmlns:w10="urn:schemas-microsoft-com:office:word" xmlns:w="http://schemas.openxmlformats.org/wordprocessingml/2006/main" xmlns:w14="http://schemas.microsoft.com/office/word/2010/wordml" xmlns:w15="http://schemas.microsoft.com/office/word/2012/wordml" xmlns:w16cex="http://schemas.microsoft.com/office/word/2018/wordml/cex" xmlns:w16cid="http://schemas.microsoft.com/office/word/2016/wordml/cid" xmlns:w16="http://schemas.microsoft.com/office/word/2018/wordml" xmlns:w16du="http://schemas.microsoft.com/office/word/2023/wordml/word16du" xmlns:w16sdtdh="http://schemas.microsoft.com/office/word/2020/wordml/sdtdatahash" xmlns:w16se="http://schemas.microsoft.com/office/word/2015/wordml/symex" xmlns:wpg="http://schemas.microsoft.com/office/word/2010/wordprocessingGroup" xmlns:wpi="http://schemas.microsoft.com/office/word/2010/wordprocessingInk" xmlns:wne="http://schemas.microsoft.com/office/word/2006/wordml" xmlns:wps="http://schemas.microsoft.com/office/word/2010/wordprocessingShape" mc:Ignorable="w14 w15 w16se w16cid w16 w16cex w16sdtdh w16du wp14">
+<w:ftr xmlns:wpc="http://schemas.microsoft.com/office/word/2010/wordprocessingCanvas" xmlns:cx="http://schemas.microsoft.com/office/drawing/2014/chartex" xmlns:cx1="http://schemas.microsoft.com/office/drawing/2015/9/8/chartex" xmlns:cx2="http://schemas.microsoft.com/office/drawing/2015/10/21/chartex" xmlns:cx3="http://schemas.microsoft.com/office/drawing/2016/5/9/chartex" xmlns:cx4="http://schemas.microsoft.com/office/drawing/2016/5/10/chartex" xmlns:cx5="http://schemas.microsoft.com/office/drawing/2016/5/11/chartex" xmlns:cx6="http://schemas.microsoft.com/office/drawing/2016/5/12/chartex" xmlns:cx7="http://schemas.microsoft.com/office/drawing/2016/5/13/chartex" xmlns:cx8="http://schemas.microsoft.com/office/drawing/2016/5/14/chartex" xmlns:mc="http://schemas.openxmlformats.org/markup-compatibility/2006" xmlns:aink="http://schemas.microsoft.com/office/drawing/2016/ink" xmlns:am3d="http://schemas.microsoft.com/office/drawing/2017/model3d" xmlns:o="urn:schemas-microsoft-com:office:office" xmlns:oel="http://schemas.microsoft.com/office/2019/extlst" xmlns:r="http://schemas.openxmlformats.org/officeDocument/2006/relationships" xmlns:m="http://schemas.openxmlformats.org/officeDocument/2006/math" xmlns:v="urn:schemas-microsoft-com:vml" xmlns:wp14="http://schemas.microsoft.com/office/word/2010/wordprocessingDrawing" xmlns:wp="http://schemas.openxmlformats.org/drawingml/2006/wordprocessingDrawing" xmlns:w10="urn:schemas-microsoft-com:office:word" xmlns:w="http://schemas.openxmlformats.org/wordprocessingml/2006/main" xmlns:w14="http://schemas.microsoft.com/office/word/2010/wordml" xmlns:w15="http://schemas.microsoft.com/office/word/2012/wordml" xmlns:w16cex="http://schemas.microsoft.com/office/word/2018/wordml/cex" xmlns:w16cid="http://schemas.microsoft.com/office/word/2016/wordml/cid" xmlns:w16="http://schemas.microsoft.com/office/word/2018/wordml" xmlns:w16sdtdh="http://schemas.microsoft.com/office/word/2020/wordml/sdtdatahash" xmlns:w16se="http://schemas.microsoft.com/office/word/2015/wordml/symex" xmlns:wpg="http://schemas.microsoft.com/office/word/2010/wordprocessingGroup" xmlns:wpi="http://schemas.microsoft.com/office/word/2010/wordprocessingInk" xmlns:wne="http://schemas.microsoft.com/office/word/2006/wordml" xmlns:wps="http://schemas.microsoft.com/office/word/2010/wordprocessingShape" mc:Ignorable="w14 w15 w16se w16cid w16 w16cex w16sdtdh wp14">
   <w:p>
     <w:pPr>
       <w:pStyle w:val="Footer"/>
@@ -1297,7 +1778,7 @@
 </file>
 
 <file path=word/footer2.xml><?xml version="1.0" encoding="utf-8"?>
-<w:ftr xmlns:wpc="http://schemas.microsoft.com/office/word/2010/wordprocessingCanvas" xmlns:cx="http://schemas.microsoft.com/office/drawing/2014/chartex" xmlns:cx1="http://schemas.microsoft.com/office/drawing/2015/9/8/chartex" xmlns:cx2="http://schemas.microsoft.com/office/drawing/2015/10/21/chartex" xmlns:cx3="http://schemas.microsoft.com/office/drawing/2016/5/9/chartex" xmlns:cx4="http://schemas.microsoft.com/office/drawing/2016/5/10/chartex" xmlns:cx5="http://schemas.microsoft.com/office/drawing/2016/5/11/chartex" xmlns:cx6="http://schemas.microsoft.com/office/drawing/2016/5/12/chartex" xmlns:cx7="http://schemas.microsoft.com/office/drawing/2016/5/13/chartex" xmlns:cx8="http://schemas.microsoft.com/office/drawing/2016/5/14/chartex" xmlns:mc="http://schemas.openxmlformats.org/markup-compatibility/2006" xmlns:aink="http://schemas.microsoft.com/office/drawing/2016/ink" xmlns:am3d="http://schemas.microsoft.com/office/drawing/2017/model3d" xmlns:o="urn:schemas-microsoft-com:office:office" xmlns:oel="http://schemas.microsoft.com/office/2019/extlst" xmlns:r="http://schemas.openxmlformats.org/officeDocument/2006/relationships" xmlns:m="http://schemas.openxmlformats.org/officeDocument/2006/math" xmlns:v="urn:schemas-microsoft-com:vml" xmlns:wp14="http://schemas.microsoft.com/office/word/2010/wordprocessingDrawing" xmlns:wp="http://schemas.openxmlformats.org/drawingml/2006/wordprocessingDrawing" xmlns:w10="urn:schemas-microsoft-com:office:word" xmlns:w="http://schemas.openxmlformats.org/wordprocessingml/2006/main" xmlns:w14="http://schemas.microsoft.com/office/word/2010/wordml" xmlns:w15="http://schemas.microsoft.com/office/word/2012/wordml" xmlns:w16cex="http://schemas.microsoft.com/office/word/2018/wordml/cex" xmlns:w16cid="http://schemas.microsoft.com/office/word/2016/wordml/cid" xmlns:w16="http://schemas.microsoft.com/office/word/2018/wordml" xmlns:w16du="http://schemas.microsoft.com/office/word/2023/wordml/word16du" xmlns:w16sdtdh="http://schemas.microsoft.com/office/word/2020/wordml/sdtdatahash" xmlns:w16se="http://schemas.microsoft.com/office/word/2015/wordml/symex" xmlns:wpg="http://schemas.microsoft.com/office/word/2010/wordprocessingGroup" xmlns:wpi="http://schemas.microsoft.com/office/word/2010/wordprocessingInk" xmlns:wne="http://schemas.microsoft.com/office/word/2006/wordml" xmlns:wps="http://schemas.microsoft.com/office/word/2010/wordprocessingShape" mc:Ignorable="w14 w15 w16se w16cid w16 w16cex w16sdtdh w16du wp14">
+<w:ftr xmlns:wpc="http://schemas.microsoft.com/office/word/2010/wordprocessingCanvas" xmlns:cx="http://schemas.microsoft.com/office/drawing/2014/chartex" xmlns:cx1="http://schemas.microsoft.com/office/drawing/2015/9/8/chartex" xmlns:cx2="http://schemas.microsoft.com/office/drawing/2015/10/21/chartex" xmlns:cx3="http://schemas.microsoft.com/office/drawing/2016/5/9/chartex" xmlns:cx4="http://schemas.microsoft.com/office/drawing/2016/5/10/chartex" xmlns:cx5="http://schemas.microsoft.com/office/drawing/2016/5/11/chartex" xmlns:cx6="http://schemas.microsoft.com/office/drawing/2016/5/12/chartex" xmlns:cx7="http://schemas.microsoft.com/office/drawing/2016/5/13/chartex" xmlns:cx8="http://schemas.microsoft.com/office/drawing/2016/5/14/chartex" xmlns:mc="http://schemas.openxmlformats.org/markup-compatibility/2006" xmlns:aink="http://schemas.microsoft.com/office/drawing/2016/ink" xmlns:am3d="http://schemas.microsoft.com/office/drawing/2017/model3d" xmlns:o="urn:schemas-microsoft-com:office:office" xmlns:oel="http://schemas.microsoft.com/office/2019/extlst" xmlns:r="http://schemas.openxmlformats.org/officeDocument/2006/relationships" xmlns:m="http://schemas.openxmlformats.org/officeDocument/2006/math" xmlns:v="urn:schemas-microsoft-com:vml" xmlns:wp14="http://schemas.microsoft.com/office/word/2010/wordprocessingDrawing" xmlns:wp="http://schemas.openxmlformats.org/drawingml/2006/wordprocessingDrawing" xmlns:w10="urn:schemas-microsoft-com:office:word" xmlns:w="http://schemas.openxmlformats.org/wordprocessingml/2006/main" xmlns:w14="http://schemas.microsoft.com/office/word/2010/wordml" xmlns:w15="http://schemas.microsoft.com/office/word/2012/wordml" xmlns:w16cex="http://schemas.microsoft.com/office/word/2018/wordml/cex" xmlns:w16cid="http://schemas.microsoft.com/office/word/2016/wordml/cid" xmlns:w16="http://schemas.microsoft.com/office/word/2018/wordml" xmlns:w16sdtdh="http://schemas.microsoft.com/office/word/2020/wordml/sdtdatahash" xmlns:w16se="http://schemas.microsoft.com/office/word/2015/wordml/symex" xmlns:wpg="http://schemas.microsoft.com/office/word/2010/wordprocessingGroup" xmlns:wpi="http://schemas.microsoft.com/office/word/2010/wordprocessingInk" xmlns:wne="http://schemas.microsoft.com/office/word/2006/wordml" xmlns:wps="http://schemas.microsoft.com/office/word/2010/wordprocessingShape" mc:Ignorable="w14 w15 w16se w16cid w16 w16cex w16sdtdh wp14">
   <w:p>
     <w:pPr>
       <w:pStyle w:val="Footer"/>
@@ -1348,7 +1829,7 @@
 </file>
 
 <file path=word/footnotes.xml><?xml version="1.0" encoding="utf-8"?>
-<w:footnotes xmlns:wpc="http://schemas.microsoft.com/office/word/2010/wordprocessingCanvas" xmlns:cx="http://schemas.microsoft.com/office/drawing/2014/chartex" xmlns:cx1="http://schemas.microsoft.com/office/drawing/2015/9/8/chartex" xmlns:cx2="http://schemas.microsoft.com/office/drawing/2015/10/21/chartex" xmlns:cx3="http://schemas.microsoft.com/office/drawing/2016/5/9/chartex" xmlns:cx4="http://schemas.microsoft.com/office/drawing/2016/5/10/chartex" xmlns:cx5="http://schemas.microsoft.com/office/drawing/2016/5/11/chartex" xmlns:cx6="http://schemas.microsoft.com/office/drawing/2016/5/12/chartex" xmlns:cx7="http://schemas.microsoft.com/office/drawing/2016/5/13/chartex" xmlns:cx8="http://schemas.microsoft.com/office/drawing/2016/5/14/chartex" xmlns:mc="http://schemas.openxmlformats.org/markup-compatibility/2006" xmlns:aink="http://schemas.microsoft.com/office/drawing/2016/ink" xmlns:am3d="http://schemas.microsoft.com/office/drawing/2017/model3d" xmlns:o="urn:schemas-microsoft-com:office:office" xmlns:oel="http://schemas.microsoft.com/office/2019/extlst" xmlns:r="http://schemas.openxmlformats.org/officeDocument/2006/relationships" xmlns:m="http://schemas.openxmlformats.org/officeDocument/2006/math" xmlns:v="urn:schemas-microsoft-com:vml" xmlns:wp14="http://schemas.microsoft.com/office/word/2010/wordprocessingDrawing" xmlns:wp="http://schemas.openxmlformats.org/drawingml/2006/wordprocessingDrawing" xmlns:w10="urn:schemas-microsoft-com:office:word" xmlns:w="http://schemas.openxmlformats.org/wordprocessingml/2006/main" xmlns:w14="http://schemas.microsoft.com/office/word/2010/wordml" xmlns:w15="http://schemas.microsoft.com/office/word/2012/wordml" xmlns:w16cex="http://schemas.microsoft.com/office/word/2018/wordml/cex" xmlns:w16cid="http://schemas.microsoft.com/office/word/2016/wordml/cid" xmlns:w16="http://schemas.microsoft.com/office/word/2018/wordml" xmlns:w16du="http://schemas.microsoft.com/office/word/2023/wordml/word16du" xmlns:w16sdtdh="http://schemas.microsoft.com/office/word/2020/wordml/sdtdatahash" xmlns:w16se="http://schemas.microsoft.com/office/word/2015/wordml/symex" xmlns:wpg="http://schemas.microsoft.com/office/word/2010/wordprocessingGroup" xmlns:wpi="http://schemas.microsoft.com/office/word/2010/wordprocessingInk" xmlns:wne="http://schemas.microsoft.com/office/word/2006/wordml" xmlns:wps="http://schemas.microsoft.com/office/word/2010/wordprocessingShape" mc:Ignorable="w14 w15 w16se w16cid w16 w16cex w16sdtdh w16du wp14">
+<w:footnotes xmlns:wpc="http://schemas.microsoft.com/office/word/2010/wordprocessingCanvas" xmlns:cx="http://schemas.microsoft.com/office/drawing/2014/chartex" xmlns:cx1="http://schemas.microsoft.com/office/drawing/2015/9/8/chartex" xmlns:cx2="http://schemas.microsoft.com/office/drawing/2015/10/21/chartex" xmlns:cx3="http://schemas.microsoft.com/office/drawing/2016/5/9/chartex" xmlns:cx4="http://schemas.microsoft.com/office/drawing/2016/5/10/chartex" xmlns:cx5="http://schemas.microsoft.com/office/drawing/2016/5/11/chartex" xmlns:cx6="http://schemas.microsoft.com/office/drawing/2016/5/12/chartex" xmlns:cx7="http://schemas.microsoft.com/office/drawing/2016/5/13/chartex" xmlns:cx8="http://schemas.microsoft.com/office/drawing/2016/5/14/chartex" xmlns:mc="http://schemas.openxmlformats.org/markup-compatibility/2006" xmlns:aink="http://schemas.microsoft.com/office/drawing/2016/ink" xmlns:am3d="http://schemas.microsoft.com/office/drawing/2017/model3d" xmlns:o="urn:schemas-microsoft-com:office:office" xmlns:oel="http://schemas.microsoft.com/office/2019/extlst" xmlns:r="http://schemas.openxmlformats.org/officeDocument/2006/relationships" xmlns:m="http://schemas.openxmlformats.org/officeDocument/2006/math" xmlns:v="urn:schemas-microsoft-com:vml" xmlns:wp14="http://schemas.microsoft.com/office/word/2010/wordprocessingDrawing" xmlns:wp="http://schemas.openxmlformats.org/drawingml/2006/wordprocessingDrawing" xmlns:w10="urn:schemas-microsoft-com:office:word" xmlns:w="http://schemas.openxmlformats.org/wordprocessingml/2006/main" xmlns:w14="http://schemas.microsoft.com/office/word/2010/wordml" xmlns:w15="http://schemas.microsoft.com/office/word/2012/wordml" xmlns:w16cex="http://schemas.microsoft.com/office/word/2018/wordml/cex" xmlns:w16cid="http://schemas.microsoft.com/office/word/2016/wordml/cid" xmlns:w16="http://schemas.microsoft.com/office/word/2018/wordml" xmlns:w16sdtdh="http://schemas.microsoft.com/office/word/2020/wordml/sdtdatahash" xmlns:w16se="http://schemas.microsoft.com/office/word/2015/wordml/symex" xmlns:wpg="http://schemas.microsoft.com/office/word/2010/wordprocessingGroup" xmlns:wpi="http://schemas.microsoft.com/office/word/2010/wordprocessingInk" xmlns:wne="http://schemas.microsoft.com/office/word/2006/wordml" xmlns:wps="http://schemas.microsoft.com/office/word/2010/wordprocessingShape" mc:Ignorable="w14 w15 w16se w16cid w16 w16cex w16sdtdh wp14">
   <w:footnote w:type="separator" w:id="-1">
     <w:p>
       <w:r>
@@ -1382,7 +1863,7 @@
 </file>
 
 <file path=word/numbering.xml><?xml version="1.0" encoding="utf-8"?>
-<w:numbering xmlns:wpc="http://schemas.microsoft.com/office/word/2010/wordprocessingCanvas" xmlns:cx="http://schemas.microsoft.com/office/drawing/2014/chartex" xmlns:cx1="http://schemas.microsoft.com/office/drawing/2015/9/8/chartex" xmlns:cx2="http://schemas.microsoft.com/office/drawing/2015/10/21/chartex" xmlns:cx3="http://schemas.microsoft.com/office/drawing/2016/5/9/chartex" xmlns:cx4="http://schemas.microsoft.com/office/drawing/2016/5/10/chartex" xmlns:cx5="http://schemas.microsoft.com/office/drawing/2016/5/11/chartex" xmlns:cx6="http://schemas.microsoft.com/office/drawing/2016/5/12/chartex" xmlns:cx7="http://schemas.microsoft.com/office/drawing/2016/5/13/chartex" xmlns:cx8="http://schemas.microsoft.com/office/drawing/2016/5/14/chartex" xmlns:mc="http://schemas.openxmlformats.org/markup-compatibility/2006" xmlns:aink="http://schemas.microsoft.com/office/drawing/2016/ink" xmlns:am3d="http://schemas.microsoft.com/office/drawing/2017/model3d" xmlns:o="urn:schemas-microsoft-com:office:office" xmlns:oel="http://schemas.microsoft.com/office/2019/extlst" xmlns:r="http://schemas.openxmlformats.org/officeDocument/2006/relationships" xmlns:m="http://schemas.openxmlformats.org/officeDocument/2006/math" xmlns:v="urn:schemas-microsoft-com:vml" xmlns:wp14="http://schemas.microsoft.com/office/word/2010/wordprocessingDrawing" xmlns:wp="http://schemas.openxmlformats.org/drawingml/2006/wordprocessingDrawing" xmlns:w10="urn:schemas-microsoft-com:office:word" xmlns:w="http://schemas.openxmlformats.org/wordprocessingml/2006/main" xmlns:w14="http://schemas.microsoft.com/office/word/2010/wordml" xmlns:w15="http://schemas.microsoft.com/office/word/2012/wordml" xmlns:w16cex="http://schemas.microsoft.com/office/word/2018/wordml/cex" xmlns:w16cid="http://schemas.microsoft.com/office/word/2016/wordml/cid" xmlns:w16="http://schemas.microsoft.com/office/word/2018/wordml" xmlns:w16du="http://schemas.microsoft.com/office/word/2023/wordml/word16du" xmlns:w16sdtdh="http://schemas.microsoft.com/office/word/2020/wordml/sdtdatahash" xmlns:w16se="http://schemas.microsoft.com/office/word/2015/wordml/symex" xmlns:wpg="http://schemas.microsoft.com/office/word/2010/wordprocessingGroup" xmlns:wpi="http://schemas.microsoft.com/office/word/2010/wordprocessingInk" xmlns:wne="http://schemas.microsoft.com/office/word/2006/wordml" xmlns:wps="http://schemas.microsoft.com/office/word/2010/wordprocessingShape" mc:Ignorable="w14 w15 w16se w16cid w16 w16cex w16sdtdh w16du wp14">
+<w:numbering xmlns:wpc="http://schemas.microsoft.com/office/word/2010/wordprocessingCanvas" xmlns:cx="http://schemas.microsoft.com/office/drawing/2014/chartex" xmlns:cx1="http://schemas.microsoft.com/office/drawing/2015/9/8/chartex" xmlns:cx2="http://schemas.microsoft.com/office/drawing/2015/10/21/chartex" xmlns:cx3="http://schemas.microsoft.com/office/drawing/2016/5/9/chartex" xmlns:cx4="http://schemas.microsoft.com/office/drawing/2016/5/10/chartex" xmlns:cx5="http://schemas.microsoft.com/office/drawing/2016/5/11/chartex" xmlns:cx6="http://schemas.microsoft.com/office/drawing/2016/5/12/chartex" xmlns:cx7="http://schemas.microsoft.com/office/drawing/2016/5/13/chartex" xmlns:cx8="http://schemas.microsoft.com/office/drawing/2016/5/14/chartex" xmlns:mc="http://schemas.openxmlformats.org/markup-compatibility/2006" xmlns:aink="http://schemas.microsoft.com/office/drawing/2016/ink" xmlns:am3d="http://schemas.microsoft.com/office/drawing/2017/model3d" xmlns:o="urn:schemas-microsoft-com:office:office" xmlns:oel="http://schemas.microsoft.com/office/2019/extlst" xmlns:r="http://schemas.openxmlformats.org/officeDocument/2006/relationships" xmlns:m="http://schemas.openxmlformats.org/officeDocument/2006/math" xmlns:v="urn:schemas-microsoft-com:vml" xmlns:wp14="http://schemas.microsoft.com/office/word/2010/wordprocessingDrawing" xmlns:wp="http://schemas.openxmlformats.org/drawingml/2006/wordprocessingDrawing" xmlns:w10="urn:schemas-microsoft-com:office:word" xmlns:w="http://schemas.openxmlformats.org/wordprocessingml/2006/main" xmlns:w14="http://schemas.microsoft.com/office/word/2010/wordml" xmlns:w15="http://schemas.microsoft.com/office/word/2012/wordml" xmlns:w16cex="http://schemas.microsoft.com/office/word/2018/wordml/cex" xmlns:w16cid="http://schemas.microsoft.com/office/word/2016/wordml/cid" xmlns:w16="http://schemas.microsoft.com/office/word/2018/wordml" xmlns:w16sdtdh="http://schemas.microsoft.com/office/word/2020/wordml/sdtdatahash" xmlns:w16se="http://schemas.microsoft.com/office/word/2015/wordml/symex" xmlns:wpg="http://schemas.microsoft.com/office/word/2010/wordprocessingGroup" xmlns:wpi="http://schemas.microsoft.com/office/word/2010/wordprocessingInk" xmlns:wne="http://schemas.microsoft.com/office/word/2006/wordml" xmlns:wps="http://schemas.microsoft.com/office/word/2010/wordprocessingShape" mc:Ignorable="w14 w15 w16se w16cid w16 w16cex w16sdtdh wp14">
   <w:abstractNum w:abstractNumId="0" w15:restartNumberingAfterBreak="0">
     <w:nsid w:val="04C702E1"/>
     <w:multiLevelType w:val="hybridMultilevel"/>
@@ -2636,6 +3117,119 @@
     </w:lvl>
   </w:abstractNum>
   <w:abstractNum w:abstractNumId="11" w15:restartNumberingAfterBreak="0">
+    <w:nsid w:val="1BF110F4"/>
+    <w:multiLevelType w:val="hybridMultilevel"/>
+    <w:tmpl w:val="0C9067E4"/>
+    <w:lvl w:ilvl="0" w:tplc="04090001">
+      <w:start w:val="1"/>
+      <w:numFmt w:val="bullet"/>
+      <w:lvlText w:val=""/>
+      <w:lvlJc w:val="left"/>
+      <w:pPr>
+        <w:ind w:left="720" w:hanging="360"/>
+      </w:pPr>
+      <w:rPr>
+        <w:rFonts w:ascii="Symbol" w:hAnsi="Symbol" w:hint="default"/>
+      </w:rPr>
+    </w:lvl>
+    <w:lvl w:ilvl="1" w:tplc="04090003" w:tentative="1">
+      <w:start w:val="1"/>
+      <w:numFmt w:val="bullet"/>
+      <w:lvlText w:val="o"/>
+      <w:lvlJc w:val="left"/>
+      <w:pPr>
+        <w:ind w:left="1440" w:hanging="360"/>
+      </w:pPr>
+      <w:rPr>
+        <w:rFonts w:ascii="Courier New" w:hAnsi="Courier New" w:cs="Courier New" w:hint="default"/>
+      </w:rPr>
+    </w:lvl>
+    <w:lvl w:ilvl="2" w:tplc="04090005" w:tentative="1">
+      <w:start w:val="1"/>
+      <w:numFmt w:val="bullet"/>
+      <w:lvlText w:val=""/>
+      <w:lvlJc w:val="left"/>
+      <w:pPr>
+        <w:ind w:left="2160" w:hanging="360"/>
+      </w:pPr>
+      <w:rPr>
+        <w:rFonts w:ascii="Wingdings" w:hAnsi="Wingdings" w:hint="default"/>
+      </w:rPr>
+    </w:lvl>
+    <w:lvl w:ilvl="3" w:tplc="04090001" w:tentative="1">
+      <w:start w:val="1"/>
+      <w:numFmt w:val="bullet"/>
+      <w:lvlText w:val=""/>
+      <w:lvlJc w:val="left"/>
+      <w:pPr>
+        <w:ind w:left="2880" w:hanging="360"/>
+      </w:pPr>
+      <w:rPr>
+        <w:rFonts w:ascii="Symbol" w:hAnsi="Symbol" w:hint="default"/>
+      </w:rPr>
+    </w:lvl>
+    <w:lvl w:ilvl="4" w:tplc="04090003" w:tentative="1">
+      <w:start w:val="1"/>
+      <w:numFmt w:val="bullet"/>
+      <w:lvlText w:val="o"/>
+      <w:lvlJc w:val="left"/>
+      <w:pPr>
+        <w:ind w:left="3600" w:hanging="360"/>
+      </w:pPr>
+      <w:rPr>
+        <w:rFonts w:ascii="Courier New" w:hAnsi="Courier New" w:cs="Courier New" w:hint="default"/>
+      </w:rPr>
+    </w:lvl>
+    <w:lvl w:ilvl="5" w:tplc="04090005" w:tentative="1">
+      <w:start w:val="1"/>
+      <w:numFmt w:val="bullet"/>
+      <w:lvlText w:val=""/>
+      <w:lvlJc w:val="left"/>
+      <w:pPr>
+        <w:ind w:left="4320" w:hanging="360"/>
+      </w:pPr>
+      <w:rPr>
+        <w:rFonts w:ascii="Wingdings" w:hAnsi="Wingdings" w:hint="default"/>
+      </w:rPr>
+    </w:lvl>
+    <w:lvl w:ilvl="6" w:tplc="04090001" w:tentative="1">
+      <w:start w:val="1"/>
+      <w:numFmt w:val="bullet"/>
+      <w:lvlText w:val=""/>
+      <w:lvlJc w:val="left"/>
+      <w:pPr>
+        <w:ind w:left="5040" w:hanging="360"/>
+      </w:pPr>
+      <w:rPr>
+        <w:rFonts w:ascii="Symbol" w:hAnsi="Symbol" w:hint="default"/>
+      </w:rPr>
+    </w:lvl>
+    <w:lvl w:ilvl="7" w:tplc="04090003" w:tentative="1">
+      <w:start w:val="1"/>
+      <w:numFmt w:val="bullet"/>
+      <w:lvlText w:val="o"/>
+      <w:lvlJc w:val="left"/>
+      <w:pPr>
+        <w:ind w:left="5760" w:hanging="360"/>
+      </w:pPr>
+      <w:rPr>
+        <w:rFonts w:ascii="Courier New" w:hAnsi="Courier New" w:cs="Courier New" w:hint="default"/>
+      </w:rPr>
+    </w:lvl>
+    <w:lvl w:ilvl="8" w:tplc="04090005" w:tentative="1">
+      <w:start w:val="1"/>
+      <w:numFmt w:val="bullet"/>
+      <w:lvlText w:val=""/>
+      <w:lvlJc w:val="left"/>
+      <w:pPr>
+        <w:ind w:left="6480" w:hanging="360"/>
+      </w:pPr>
+      <w:rPr>
+        <w:rFonts w:ascii="Wingdings" w:hAnsi="Wingdings" w:hint="default"/>
+      </w:rPr>
+    </w:lvl>
+  </w:abstractNum>
+  <w:abstractNum w:abstractNumId="12" w15:restartNumberingAfterBreak="0">
     <w:nsid w:val="1CA75B75"/>
     <w:multiLevelType w:val="multilevel"/>
     <w:tmpl w:val="C6BA5764"/>
@@ -2748,7 +3342,7 @@
       </w:rPr>
     </w:lvl>
   </w:abstractNum>
-  <w:abstractNum w:abstractNumId="12" w15:restartNumberingAfterBreak="0">
+  <w:abstractNum w:abstractNumId="13" w15:restartNumberingAfterBreak="0">
     <w:nsid w:val="1CCC642F"/>
     <w:multiLevelType w:val="multilevel"/>
     <w:tmpl w:val="87A07E14"/>
@@ -2870,7 +3464,7 @@
       </w:rPr>
     </w:lvl>
   </w:abstractNum>
-  <w:abstractNum w:abstractNumId="13" w15:restartNumberingAfterBreak="0">
+  <w:abstractNum w:abstractNumId="14" w15:restartNumberingAfterBreak="0">
     <w:nsid w:val="1D8779CC"/>
     <w:multiLevelType w:val="multilevel"/>
     <w:tmpl w:val="87A07E14"/>
@@ -2992,7 +3586,7 @@
       </w:rPr>
     </w:lvl>
   </w:abstractNum>
-  <w:abstractNum w:abstractNumId="14" w15:restartNumberingAfterBreak="0">
+  <w:abstractNum w:abstractNumId="15" w15:restartNumberingAfterBreak="0">
     <w:nsid w:val="1E1552C7"/>
     <w:multiLevelType w:val="multilevel"/>
     <w:tmpl w:val="52C499E8"/>
@@ -3105,7 +3699,7 @@
       </w:rPr>
     </w:lvl>
   </w:abstractNum>
-  <w:abstractNum w:abstractNumId="15" w15:restartNumberingAfterBreak="0">
+  <w:abstractNum w:abstractNumId="16" w15:restartNumberingAfterBreak="0">
     <w:nsid w:val="1E914CF4"/>
     <w:multiLevelType w:val="multilevel"/>
     <w:tmpl w:val="7DFA4D3E"/>
@@ -3218,7 +3812,7 @@
       </w:rPr>
     </w:lvl>
   </w:abstractNum>
-  <w:abstractNum w:abstractNumId="16" w15:restartNumberingAfterBreak="0">
+  <w:abstractNum w:abstractNumId="17" w15:restartNumberingAfterBreak="0">
     <w:nsid w:val="22DE6A5D"/>
     <w:multiLevelType w:val="hybridMultilevel"/>
     <w:tmpl w:val="79F4E1E2"/>
@@ -3331,7 +3925,7 @@
       </w:rPr>
     </w:lvl>
   </w:abstractNum>
-  <w:abstractNum w:abstractNumId="17" w15:restartNumberingAfterBreak="0">
+  <w:abstractNum w:abstractNumId="18" w15:restartNumberingAfterBreak="0">
     <w:nsid w:val="27076349"/>
     <w:multiLevelType w:val="multilevel"/>
     <w:tmpl w:val="DA6AD4E2"/>
@@ -3444,7 +4038,7 @@
       </w:rPr>
     </w:lvl>
   </w:abstractNum>
-  <w:abstractNum w:abstractNumId="18" w15:restartNumberingAfterBreak="0">
+  <w:abstractNum w:abstractNumId="19" w15:restartNumberingAfterBreak="0">
     <w:nsid w:val="2A302582"/>
     <w:multiLevelType w:val="hybridMultilevel"/>
     <w:tmpl w:val="6C7E98AA"/>
@@ -3530,7 +4124,7 @@
       </w:pPr>
     </w:lvl>
   </w:abstractNum>
-  <w:abstractNum w:abstractNumId="19" w15:restartNumberingAfterBreak="0">
+  <w:abstractNum w:abstractNumId="20" w15:restartNumberingAfterBreak="0">
     <w:nsid w:val="2BD42E8B"/>
     <w:multiLevelType w:val="multilevel"/>
     <w:tmpl w:val="7DFA4D3E"/>
@@ -3643,7 +4237,7 @@
       </w:rPr>
     </w:lvl>
   </w:abstractNum>
-  <w:abstractNum w:abstractNumId="20" w15:restartNumberingAfterBreak="0">
+  <w:abstractNum w:abstractNumId="21" w15:restartNumberingAfterBreak="0">
     <w:nsid w:val="2C126D69"/>
     <w:multiLevelType w:val="multilevel"/>
     <w:tmpl w:val="7DFA4D3E"/>
@@ -3756,7 +4350,7 @@
       </w:rPr>
     </w:lvl>
   </w:abstractNum>
-  <w:abstractNum w:abstractNumId="21" w15:restartNumberingAfterBreak="0">
+  <w:abstractNum w:abstractNumId="22" w15:restartNumberingAfterBreak="0">
     <w:nsid w:val="2C13139F"/>
     <w:multiLevelType w:val="multilevel"/>
     <w:tmpl w:val="52C499E8"/>
@@ -3869,7 +4463,7 @@
       </w:rPr>
     </w:lvl>
   </w:abstractNum>
-  <w:abstractNum w:abstractNumId="22" w15:restartNumberingAfterBreak="0">
+  <w:abstractNum w:abstractNumId="23" w15:restartNumberingAfterBreak="0">
     <w:nsid w:val="2FD704E8"/>
     <w:multiLevelType w:val="multilevel"/>
     <w:tmpl w:val="7DFA4D3E"/>
@@ -3982,7 +4576,7 @@
       </w:rPr>
     </w:lvl>
   </w:abstractNum>
-  <w:abstractNum w:abstractNumId="23" w15:restartNumberingAfterBreak="0">
+  <w:abstractNum w:abstractNumId="24" w15:restartNumberingAfterBreak="0">
     <w:nsid w:val="36EC3986"/>
     <w:multiLevelType w:val="hybridMultilevel"/>
     <w:tmpl w:val="F976A732"/>
@@ -4095,7 +4689,7 @@
       </w:rPr>
     </w:lvl>
   </w:abstractNum>
-  <w:abstractNum w:abstractNumId="24" w15:restartNumberingAfterBreak="0">
+  <w:abstractNum w:abstractNumId="25" w15:restartNumberingAfterBreak="0">
     <w:nsid w:val="3B1A1AF9"/>
     <w:multiLevelType w:val="hybridMultilevel"/>
     <w:tmpl w:val="FB14E622"/>
@@ -4208,7 +4802,7 @@
       </w:rPr>
     </w:lvl>
   </w:abstractNum>
-  <w:abstractNum w:abstractNumId="25" w15:restartNumberingAfterBreak="0">
+  <w:abstractNum w:abstractNumId="26" w15:restartNumberingAfterBreak="0">
     <w:nsid w:val="3DE3657A"/>
     <w:multiLevelType w:val="hybridMultilevel"/>
     <w:tmpl w:val="72A23738"/>
@@ -4321,7 +4915,7 @@
       </w:rPr>
     </w:lvl>
   </w:abstractNum>
-  <w:abstractNum w:abstractNumId="26" w15:restartNumberingAfterBreak="0">
+  <w:abstractNum w:abstractNumId="27" w15:restartNumberingAfterBreak="0">
     <w:nsid w:val="3ED47C59"/>
     <w:multiLevelType w:val="hybridMultilevel"/>
     <w:tmpl w:val="4F8407AC"/>
@@ -4434,7 +5028,7 @@
       </w:rPr>
     </w:lvl>
   </w:abstractNum>
-  <w:abstractNum w:abstractNumId="27" w15:restartNumberingAfterBreak="0">
+  <w:abstractNum w:abstractNumId="28" w15:restartNumberingAfterBreak="0">
     <w:nsid w:val="40D87027"/>
     <w:multiLevelType w:val="multilevel"/>
     <w:tmpl w:val="BC941458"/>
@@ -4547,7 +5141,7 @@
       </w:rPr>
     </w:lvl>
   </w:abstractNum>
-  <w:abstractNum w:abstractNumId="28" w15:restartNumberingAfterBreak="0">
+  <w:abstractNum w:abstractNumId="29" w15:restartNumberingAfterBreak="0">
     <w:nsid w:val="427F53E5"/>
     <w:multiLevelType w:val="multilevel"/>
     <w:tmpl w:val="91588AC4"/>
@@ -4669,7 +5263,7 @@
       </w:rPr>
     </w:lvl>
   </w:abstractNum>
-  <w:abstractNum w:abstractNumId="29" w15:restartNumberingAfterBreak="0">
+  <w:abstractNum w:abstractNumId="30" w15:restartNumberingAfterBreak="0">
     <w:nsid w:val="45AA531E"/>
     <w:multiLevelType w:val="hybridMultilevel"/>
     <w:tmpl w:val="EB98EF42"/>
@@ -4782,7 +5376,7 @@
       </w:rPr>
     </w:lvl>
   </w:abstractNum>
-  <w:abstractNum w:abstractNumId="30" w15:restartNumberingAfterBreak="0">
+  <w:abstractNum w:abstractNumId="31" w15:restartNumberingAfterBreak="0">
     <w:nsid w:val="4770493D"/>
     <w:multiLevelType w:val="multilevel"/>
     <w:tmpl w:val="02DA9E6E"/>
@@ -4895,7 +5489,7 @@
       </w:rPr>
     </w:lvl>
   </w:abstractNum>
-  <w:abstractNum w:abstractNumId="31" w15:restartNumberingAfterBreak="0">
+  <w:abstractNum w:abstractNumId="32" w15:restartNumberingAfterBreak="0">
     <w:nsid w:val="4B18186A"/>
     <w:multiLevelType w:val="multilevel"/>
     <w:tmpl w:val="52C499E8"/>
@@ -5008,7 +5602,7 @@
       </w:rPr>
     </w:lvl>
   </w:abstractNum>
-  <w:abstractNum w:abstractNumId="32" w15:restartNumberingAfterBreak="0">
+  <w:abstractNum w:abstractNumId="33" w15:restartNumberingAfterBreak="0">
     <w:nsid w:val="4F511EF7"/>
     <w:multiLevelType w:val="multilevel"/>
     <w:tmpl w:val="02DA9E6E"/>
@@ -5121,7 +5715,7 @@
       </w:rPr>
     </w:lvl>
   </w:abstractNum>
-  <w:abstractNum w:abstractNumId="33" w15:restartNumberingAfterBreak="0">
+  <w:abstractNum w:abstractNumId="34" w15:restartNumberingAfterBreak="0">
     <w:nsid w:val="534848C6"/>
     <w:multiLevelType w:val="multilevel"/>
     <w:tmpl w:val="4496C43E"/>
@@ -5234,7 +5828,7 @@
       </w:rPr>
     </w:lvl>
   </w:abstractNum>
-  <w:abstractNum w:abstractNumId="34" w15:restartNumberingAfterBreak="0">
+  <w:abstractNum w:abstractNumId="35" w15:restartNumberingAfterBreak="0">
     <w:nsid w:val="547D04A9"/>
     <w:multiLevelType w:val="hybridMultilevel"/>
     <w:tmpl w:val="E6AE44A8"/>
@@ -5347,7 +5941,7 @@
       </w:rPr>
     </w:lvl>
   </w:abstractNum>
-  <w:abstractNum w:abstractNumId="35" w15:restartNumberingAfterBreak="0">
+  <w:abstractNum w:abstractNumId="36" w15:restartNumberingAfterBreak="0">
     <w:nsid w:val="58B147D2"/>
     <w:multiLevelType w:val="multilevel"/>
     <w:tmpl w:val="7DFA4D3E"/>
@@ -5460,7 +6054,7 @@
       </w:rPr>
     </w:lvl>
   </w:abstractNum>
-  <w:abstractNum w:abstractNumId="36" w15:restartNumberingAfterBreak="0">
+  <w:abstractNum w:abstractNumId="37" w15:restartNumberingAfterBreak="0">
     <w:nsid w:val="58EF106F"/>
     <w:multiLevelType w:val="multilevel"/>
     <w:tmpl w:val="3C7CDE22"/>
@@ -5573,7 +6167,7 @@
       </w:rPr>
     </w:lvl>
   </w:abstractNum>
-  <w:abstractNum w:abstractNumId="37" w15:restartNumberingAfterBreak="0">
+  <w:abstractNum w:abstractNumId="38" w15:restartNumberingAfterBreak="0">
     <w:nsid w:val="5DFA130F"/>
     <w:multiLevelType w:val="multilevel"/>
     <w:tmpl w:val="87A07E14"/>
@@ -5695,7 +6289,7 @@
       </w:rPr>
     </w:lvl>
   </w:abstractNum>
-  <w:abstractNum w:abstractNumId="38" w15:restartNumberingAfterBreak="0">
+  <w:abstractNum w:abstractNumId="39" w15:restartNumberingAfterBreak="0">
     <w:nsid w:val="64C52198"/>
     <w:multiLevelType w:val="hybridMultilevel"/>
     <w:tmpl w:val="0DE8C40E"/>
@@ -5808,7 +6402,120 @@
       </w:rPr>
     </w:lvl>
   </w:abstractNum>
-  <w:abstractNum w:abstractNumId="39" w15:restartNumberingAfterBreak="0">
+  <w:abstractNum w:abstractNumId="40" w15:restartNumberingAfterBreak="0">
+    <w:nsid w:val="653730F5"/>
+    <w:multiLevelType w:val="hybridMultilevel"/>
+    <w:tmpl w:val="DB0E59F8"/>
+    <w:lvl w:ilvl="0" w:tplc="04090001">
+      <w:start w:val="1"/>
+      <w:numFmt w:val="bullet"/>
+      <w:lvlText w:val=""/>
+      <w:lvlJc w:val="left"/>
+      <w:pPr>
+        <w:ind w:left="720" w:hanging="360"/>
+      </w:pPr>
+      <w:rPr>
+        <w:rFonts w:ascii="Symbol" w:hAnsi="Symbol" w:hint="default"/>
+      </w:rPr>
+    </w:lvl>
+    <w:lvl w:ilvl="1" w:tplc="04090003" w:tentative="1">
+      <w:start w:val="1"/>
+      <w:numFmt w:val="bullet"/>
+      <w:lvlText w:val="o"/>
+      <w:lvlJc w:val="left"/>
+      <w:pPr>
+        <w:ind w:left="1440" w:hanging="360"/>
+      </w:pPr>
+      <w:rPr>
+        <w:rFonts w:ascii="Courier New" w:hAnsi="Courier New" w:cs="Courier New" w:hint="default"/>
+      </w:rPr>
+    </w:lvl>
+    <w:lvl w:ilvl="2" w:tplc="04090005" w:tentative="1">
+      <w:start w:val="1"/>
+      <w:numFmt w:val="bullet"/>
+      <w:lvlText w:val=""/>
+      <w:lvlJc w:val="left"/>
+      <w:pPr>
+        <w:ind w:left="2160" w:hanging="360"/>
+      </w:pPr>
+      <w:rPr>
+        <w:rFonts w:ascii="Wingdings" w:hAnsi="Wingdings" w:hint="default"/>
+      </w:rPr>
+    </w:lvl>
+    <w:lvl w:ilvl="3" w:tplc="04090001" w:tentative="1">
+      <w:start w:val="1"/>
+      <w:numFmt w:val="bullet"/>
+      <w:lvlText w:val=""/>
+      <w:lvlJc w:val="left"/>
+      <w:pPr>
+        <w:ind w:left="2880" w:hanging="360"/>
+      </w:pPr>
+      <w:rPr>
+        <w:rFonts w:ascii="Symbol" w:hAnsi="Symbol" w:hint="default"/>
+      </w:rPr>
+    </w:lvl>
+    <w:lvl w:ilvl="4" w:tplc="04090003" w:tentative="1">
+      <w:start w:val="1"/>
+      <w:numFmt w:val="bullet"/>
+      <w:lvlText w:val="o"/>
+      <w:lvlJc w:val="left"/>
+      <w:pPr>
+        <w:ind w:left="3600" w:hanging="360"/>
+      </w:pPr>
+      <w:rPr>
+        <w:rFonts w:ascii="Courier New" w:hAnsi="Courier New" w:cs="Courier New" w:hint="default"/>
+      </w:rPr>
+    </w:lvl>
+    <w:lvl w:ilvl="5" w:tplc="04090005" w:tentative="1">
+      <w:start w:val="1"/>
+      <w:numFmt w:val="bullet"/>
+      <w:lvlText w:val=""/>
+      <w:lvlJc w:val="left"/>
+      <w:pPr>
+        <w:ind w:left="4320" w:hanging="360"/>
+      </w:pPr>
+      <w:rPr>
+        <w:rFonts w:ascii="Wingdings" w:hAnsi="Wingdings" w:hint="default"/>
+      </w:rPr>
+    </w:lvl>
+    <w:lvl w:ilvl="6" w:tplc="04090001" w:tentative="1">
+      <w:start w:val="1"/>
+      <w:numFmt w:val="bullet"/>
+      <w:lvlText w:val=""/>
+      <w:lvlJc w:val="left"/>
+      <w:pPr>
+        <w:ind w:left="5040" w:hanging="360"/>
+      </w:pPr>
+      <w:rPr>
+        <w:rFonts w:ascii="Symbol" w:hAnsi="Symbol" w:hint="default"/>
+      </w:rPr>
+    </w:lvl>
+    <w:lvl w:ilvl="7" w:tplc="04090003" w:tentative="1">
+      <w:start w:val="1"/>
+      <w:numFmt w:val="bullet"/>
+      <w:lvlText w:val="o"/>
+      <w:lvlJc w:val="left"/>
+      <w:pPr>
+        <w:ind w:left="5760" w:hanging="360"/>
+      </w:pPr>
+      <w:rPr>
+        <w:rFonts w:ascii="Courier New" w:hAnsi="Courier New" w:cs="Courier New" w:hint="default"/>
+      </w:rPr>
+    </w:lvl>
+    <w:lvl w:ilvl="8" w:tplc="04090005" w:tentative="1">
+      <w:start w:val="1"/>
+      <w:numFmt w:val="bullet"/>
+      <w:lvlText w:val=""/>
+      <w:lvlJc w:val="left"/>
+      <w:pPr>
+        <w:ind w:left="6480" w:hanging="360"/>
+      </w:pPr>
+      <w:rPr>
+        <w:rFonts w:ascii="Wingdings" w:hAnsi="Wingdings" w:hint="default"/>
+      </w:rPr>
+    </w:lvl>
+  </w:abstractNum>
+  <w:abstractNum w:abstractNumId="41" w15:restartNumberingAfterBreak="0">
     <w:nsid w:val="6A5346F0"/>
     <w:multiLevelType w:val="hybridMultilevel"/>
     <w:tmpl w:val="59CA065C"/>
@@ -5921,7 +6628,7 @@
       </w:rPr>
     </w:lvl>
   </w:abstractNum>
-  <w:abstractNum w:abstractNumId="40" w15:restartNumberingAfterBreak="0">
+  <w:abstractNum w:abstractNumId="42" w15:restartNumberingAfterBreak="0">
     <w:nsid w:val="6D9A09B7"/>
     <w:multiLevelType w:val="hybridMultilevel"/>
     <w:tmpl w:val="CFC43A68"/>
@@ -6034,7 +6741,7 @@
       </w:rPr>
     </w:lvl>
   </w:abstractNum>
-  <w:abstractNum w:abstractNumId="41" w15:restartNumberingAfterBreak="0">
+  <w:abstractNum w:abstractNumId="43" w15:restartNumberingAfterBreak="0">
     <w:nsid w:val="6ED82F35"/>
     <w:multiLevelType w:val="multilevel"/>
     <w:tmpl w:val="9C4EE8F2"/>
@@ -6147,7 +6854,7 @@
       </w:rPr>
     </w:lvl>
   </w:abstractNum>
-  <w:abstractNum w:abstractNumId="42" w15:restartNumberingAfterBreak="0">
+  <w:abstractNum w:abstractNumId="44" w15:restartNumberingAfterBreak="0">
     <w:nsid w:val="71935BA6"/>
     <w:multiLevelType w:val="multilevel"/>
     <w:tmpl w:val="DA6AD4E2"/>
@@ -6260,7 +6967,7 @@
       </w:rPr>
     </w:lvl>
   </w:abstractNum>
-  <w:abstractNum w:abstractNumId="43" w15:restartNumberingAfterBreak="0">
+  <w:abstractNum w:abstractNumId="45" w15:restartNumberingAfterBreak="0">
     <w:nsid w:val="7393232A"/>
     <w:multiLevelType w:val="hybridMultilevel"/>
     <w:tmpl w:val="95E62B16"/>
@@ -6373,7 +7080,7 @@
       </w:rPr>
     </w:lvl>
   </w:abstractNum>
-  <w:abstractNum w:abstractNumId="44" w15:restartNumberingAfterBreak="0">
+  <w:abstractNum w:abstractNumId="46" w15:restartNumberingAfterBreak="0">
     <w:nsid w:val="74AA67CB"/>
     <w:multiLevelType w:val="multilevel"/>
     <w:tmpl w:val="52C499E8"/>
@@ -6486,7 +7193,7 @@
       </w:rPr>
     </w:lvl>
   </w:abstractNum>
-  <w:abstractNum w:abstractNumId="45" w15:restartNumberingAfterBreak="0">
+  <w:abstractNum w:abstractNumId="47" w15:restartNumberingAfterBreak="0">
     <w:nsid w:val="7A0D19C8"/>
     <w:multiLevelType w:val="multilevel"/>
     <w:tmpl w:val="52C499E8"/>
@@ -6599,7 +7306,7 @@
       </w:rPr>
     </w:lvl>
   </w:abstractNum>
-  <w:abstractNum w:abstractNumId="46" w15:restartNumberingAfterBreak="0">
+  <w:abstractNum w:abstractNumId="48" w15:restartNumberingAfterBreak="0">
     <w:nsid w:val="7B0A7FD6"/>
     <w:multiLevelType w:val="multilevel"/>
     <w:tmpl w:val="DA6AD4E2"/>
@@ -6712,7 +7419,7 @@
       </w:rPr>
     </w:lvl>
   </w:abstractNum>
-  <w:abstractNum w:abstractNumId="47" w15:restartNumberingAfterBreak="0">
+  <w:abstractNum w:abstractNumId="49" w15:restartNumberingAfterBreak="0">
     <w:nsid w:val="7D2535CE"/>
     <w:multiLevelType w:val="hybridMultilevel"/>
     <w:tmpl w:val="BE2C5462"/>
@@ -6825,7 +7532,7 @@
       </w:rPr>
     </w:lvl>
   </w:abstractNum>
-  <w:abstractNum w:abstractNumId="48" w15:restartNumberingAfterBreak="0">
+  <w:abstractNum w:abstractNumId="50" w15:restartNumberingAfterBreak="0">
     <w:nsid w:val="7D4771D5"/>
     <w:multiLevelType w:val="multilevel"/>
     <w:tmpl w:val="AF04D38C"/>
@@ -6938,7 +7645,7 @@
       </w:rPr>
     </w:lvl>
   </w:abstractNum>
-  <w:abstractNum w:abstractNumId="49" w15:restartNumberingAfterBreak="0">
+  <w:abstractNum w:abstractNumId="51" w15:restartNumberingAfterBreak="0">
     <w:nsid w:val="7FB214A7"/>
     <w:multiLevelType w:val="multilevel"/>
     <w:tmpl w:val="F9BE7D26"/>
@@ -7052,13 +7759,13 @@
     </w:lvl>
   </w:abstractNum>
   <w:num w:numId="1" w16cid:durableId="1945140925">
-    <w:abstractNumId w:val="16"/>
+    <w:abstractNumId w:val="17"/>
   </w:num>
   <w:num w:numId="2" w16cid:durableId="1936010628">
-    <w:abstractNumId w:val="23"/>
+    <w:abstractNumId w:val="24"/>
   </w:num>
   <w:num w:numId="3" w16cid:durableId="481047597">
-    <w:abstractNumId w:val="43"/>
+    <w:abstractNumId w:val="45"/>
   </w:num>
   <w:num w:numId="4" w16cid:durableId="979043051">
     <w:abstractNumId w:val="0"/>
@@ -7067,19 +7774,19 @@
     <w:abstractNumId w:val="7"/>
   </w:num>
   <w:num w:numId="6" w16cid:durableId="1470397733">
-    <w:abstractNumId w:val="40"/>
+    <w:abstractNumId w:val="42"/>
   </w:num>
   <w:num w:numId="7" w16cid:durableId="1804421975">
-    <w:abstractNumId w:val="26"/>
+    <w:abstractNumId w:val="27"/>
   </w:num>
   <w:num w:numId="8" w16cid:durableId="1269309944">
-    <w:abstractNumId w:val="34"/>
+    <w:abstractNumId w:val="35"/>
   </w:num>
   <w:num w:numId="9" w16cid:durableId="354233326">
     <w:abstractNumId w:val="10"/>
   </w:num>
   <w:num w:numId="10" w16cid:durableId="1737164535">
-    <w:abstractNumId w:val="47"/>
+    <w:abstractNumId w:val="49"/>
   </w:num>
   <w:num w:numId="11" w16cid:durableId="1866476427">
     <w:abstractNumId w:val="8"/>
@@ -7088,22 +7795,22 @@
     <w:abstractNumId w:val="5"/>
   </w:num>
   <w:num w:numId="13" w16cid:durableId="1772504238">
-    <w:abstractNumId w:val="36"/>
+    <w:abstractNumId w:val="37"/>
   </w:num>
   <w:num w:numId="14" w16cid:durableId="1749690601">
-    <w:abstractNumId w:val="49"/>
+    <w:abstractNumId w:val="51"/>
   </w:num>
   <w:num w:numId="15" w16cid:durableId="1169905324">
-    <w:abstractNumId w:val="19"/>
+    <w:abstractNumId w:val="20"/>
   </w:num>
   <w:num w:numId="16" w16cid:durableId="1079909143">
-    <w:abstractNumId w:val="33"/>
+    <w:abstractNumId w:val="34"/>
   </w:num>
   <w:num w:numId="17" w16cid:durableId="1521040639">
-    <w:abstractNumId w:val="11"/>
+    <w:abstractNumId w:val="12"/>
   </w:num>
   <w:num w:numId="18" w16cid:durableId="1473913316">
-    <w:abstractNumId w:val="27"/>
+    <w:abstractNumId w:val="28"/>
   </w:num>
   <w:num w:numId="19" w16cid:durableId="495655895">
     <w:abstractNumId w:val="4"/>
@@ -7112,100 +7819,106 @@
     <w:abstractNumId w:val="3"/>
   </w:num>
   <w:num w:numId="21" w16cid:durableId="1408069427">
-    <w:abstractNumId w:val="24"/>
+    <w:abstractNumId w:val="25"/>
   </w:num>
   <w:num w:numId="22" w16cid:durableId="1708556171">
     <w:abstractNumId w:val="9"/>
   </w:num>
   <w:num w:numId="23" w16cid:durableId="1291394727">
+    <w:abstractNumId w:val="50"/>
+  </w:num>
+  <w:num w:numId="24" w16cid:durableId="1814834951">
+    <w:abstractNumId w:val="43"/>
+  </w:num>
+  <w:num w:numId="25" w16cid:durableId="1172796351">
     <w:abstractNumId w:val="48"/>
   </w:num>
-  <w:num w:numId="24" w16cid:durableId="1814834951">
-    <w:abstractNumId w:val="41"/>
+  <w:num w:numId="26" w16cid:durableId="2105035077">
+    <w:abstractNumId w:val="47"/>
   </w:num>
-  <w:num w:numId="25" w16cid:durableId="1172796351">
+  <w:num w:numId="27" w16cid:durableId="2143766311">
+    <w:abstractNumId w:val="26"/>
+  </w:num>
+  <w:num w:numId="28" w16cid:durableId="2016372834">
     <w:abstractNumId w:val="46"/>
   </w:num>
-  <w:num w:numId="26" w16cid:durableId="2105035077">
-    <w:abstractNumId w:val="45"/>
-  </w:num>
-  <w:num w:numId="27" w16cid:durableId="2143766311">
-    <w:abstractNumId w:val="25"/>
-  </w:num>
-  <w:num w:numId="28" w16cid:durableId="2016372834">
-    <w:abstractNumId w:val="44"/>
-  </w:num>
   <w:num w:numId="29" w16cid:durableId="959920931">
-    <w:abstractNumId w:val="14"/>
+    <w:abstractNumId w:val="15"/>
   </w:num>
   <w:num w:numId="30" w16cid:durableId="1299802523">
     <w:abstractNumId w:val="1"/>
   </w:num>
   <w:num w:numId="31" w16cid:durableId="1288197989">
-    <w:abstractNumId w:val="31"/>
+    <w:abstractNumId w:val="32"/>
   </w:num>
   <w:num w:numId="32" w16cid:durableId="1274703985">
+    <w:abstractNumId w:val="22"/>
+  </w:num>
+  <w:num w:numId="33" w16cid:durableId="547034599">
+    <w:abstractNumId w:val="23"/>
+  </w:num>
+  <w:num w:numId="34" w16cid:durableId="87971850">
+    <w:abstractNumId w:val="36"/>
+  </w:num>
+  <w:num w:numId="35" w16cid:durableId="906914901">
+    <w:abstractNumId w:val="16"/>
+  </w:num>
+  <w:num w:numId="36" w16cid:durableId="272979355">
     <w:abstractNumId w:val="21"/>
   </w:num>
-  <w:num w:numId="33" w16cid:durableId="547034599">
-    <w:abstractNumId w:val="22"/>
-  </w:num>
-  <w:num w:numId="34" w16cid:durableId="87971850">
-    <w:abstractNumId w:val="35"/>
-  </w:num>
-  <w:num w:numId="35" w16cid:durableId="906914901">
-    <w:abstractNumId w:val="15"/>
-  </w:num>
-  <w:num w:numId="36" w16cid:durableId="272979355">
-    <w:abstractNumId w:val="20"/>
-  </w:num>
   <w:num w:numId="37" w16cid:durableId="11424522">
-    <w:abstractNumId w:val="13"/>
+    <w:abstractNumId w:val="14"/>
   </w:num>
   <w:num w:numId="38" w16cid:durableId="1972326178">
-    <w:abstractNumId w:val="37"/>
+    <w:abstractNumId w:val="38"/>
   </w:num>
   <w:num w:numId="39" w16cid:durableId="1205219330">
     <w:abstractNumId w:val="6"/>
   </w:num>
   <w:num w:numId="40" w16cid:durableId="840042763">
-    <w:abstractNumId w:val="12"/>
+    <w:abstractNumId w:val="13"/>
   </w:num>
   <w:num w:numId="41" w16cid:durableId="1414626930">
-    <w:abstractNumId w:val="30"/>
+    <w:abstractNumId w:val="31"/>
   </w:num>
   <w:num w:numId="42" w16cid:durableId="1414667817">
-    <w:abstractNumId w:val="32"/>
+    <w:abstractNumId w:val="33"/>
   </w:num>
   <w:num w:numId="43" w16cid:durableId="1754356353">
     <w:abstractNumId w:val="2"/>
   </w:num>
   <w:num w:numId="44" w16cid:durableId="1733234453">
-    <w:abstractNumId w:val="17"/>
+    <w:abstractNumId w:val="18"/>
   </w:num>
   <w:num w:numId="45" w16cid:durableId="1544364767">
-    <w:abstractNumId w:val="42"/>
+    <w:abstractNumId w:val="44"/>
   </w:num>
   <w:num w:numId="46" w16cid:durableId="823664049">
-    <w:abstractNumId w:val="28"/>
+    <w:abstractNumId w:val="29"/>
   </w:num>
   <w:num w:numId="47" w16cid:durableId="1961260200">
-    <w:abstractNumId w:val="18"/>
+    <w:abstractNumId w:val="19"/>
   </w:num>
   <w:num w:numId="48" w16cid:durableId="1003556699">
+    <w:abstractNumId w:val="41"/>
+  </w:num>
+  <w:num w:numId="49" w16cid:durableId="326789857">
+    <w:abstractNumId w:val="30"/>
+  </w:num>
+  <w:num w:numId="50" w16cid:durableId="1564481847">
     <w:abstractNumId w:val="39"/>
   </w:num>
-  <w:num w:numId="49" w16cid:durableId="326789857">
-    <w:abstractNumId w:val="29"/>
+  <w:num w:numId="51" w16cid:durableId="353463265">
+    <w:abstractNumId w:val="40"/>
   </w:num>
-  <w:num w:numId="50" w16cid:durableId="1564481847">
-    <w:abstractNumId w:val="38"/>
+  <w:num w:numId="52" w16cid:durableId="806552566">
+    <w:abstractNumId w:val="11"/>
   </w:num>
 </w:numbering>
 </file>
 
 <file path=word/styles.xml><?xml version="1.0" encoding="utf-8"?>
-<w:styles xmlns:mc="http://schemas.openxmlformats.org/markup-compatibility/2006" xmlns:r="http://schemas.openxmlformats.org/officeDocument/2006/relationships" xmlns:w="http://schemas.openxmlformats.org/wordprocessingml/2006/main" xmlns:w14="http://schemas.microsoft.com/office/word/2010/wordml" xmlns:w15="http://schemas.microsoft.com/office/word/2012/wordml" xmlns:w16cex="http://schemas.microsoft.com/office/word/2018/wordml/cex" xmlns:w16cid="http://schemas.microsoft.com/office/word/2016/wordml/cid" xmlns:w16="http://schemas.microsoft.com/office/word/2018/wordml" xmlns:w16du="http://schemas.microsoft.com/office/word/2023/wordml/word16du" xmlns:w16sdtdh="http://schemas.microsoft.com/office/word/2020/wordml/sdtdatahash" xmlns:w16se="http://schemas.microsoft.com/office/word/2015/wordml/symex" mc:Ignorable="w14 w15 w16se w16cid w16 w16cex w16sdtdh w16du">
+<w:styles xmlns:mc="http://schemas.openxmlformats.org/markup-compatibility/2006" xmlns:r="http://schemas.openxmlformats.org/officeDocument/2006/relationships" xmlns:w="http://schemas.openxmlformats.org/wordprocessingml/2006/main" xmlns:w14="http://schemas.microsoft.com/office/word/2010/wordml" xmlns:w15="http://schemas.microsoft.com/office/word/2012/wordml" xmlns:w16cex="http://schemas.microsoft.com/office/word/2018/wordml/cex" xmlns:w16cid="http://schemas.microsoft.com/office/word/2016/wordml/cid" xmlns:w16="http://schemas.microsoft.com/office/word/2018/wordml" xmlns:w16sdtdh="http://schemas.microsoft.com/office/word/2020/wordml/sdtdatahash" xmlns:w16se="http://schemas.microsoft.com/office/word/2015/wordml/symex" mc:Ignorable="w14 w15 w16se w16cid w16 w16cex w16sdtdh">
   <w:docDefaults>
     <w:rPrDefault>
       <w:rPr>
@@ -8610,6 +9323,14 @@
 </file>
 
 <file path=customXml/item2.xml><?xml version="1.0" encoding="utf-8"?>
+<p:properties xmlns:p="http://schemas.microsoft.com/office/2006/metadata/properties" xmlns:xsi="http://www.w3.org/2001/XMLSchema-instance" xmlns:pc="http://schemas.microsoft.com/office/infopath/2007/PartnerControls">
+  <documentManagement>
+    <_activity xmlns="5d4e22b2-f71c-440d-92ce-12b46af42ab4" xsi:nil="true"/>
+  </documentManagement>
+</p:properties>
+</file>
+
+<file path=customXml/item3.xml><?xml version="1.0" encoding="utf-8"?>
 <ct:contentTypeSchema xmlns:ct="http://schemas.microsoft.com/office/2006/metadata/contentType" xmlns:ma="http://schemas.microsoft.com/office/2006/metadata/properties/metaAttributes" ct:_="" ma:_="" ma:contentTypeName="Document" ma:contentTypeID="0x010100106F11FA0920D348AB7B8280E4900B8B" ma:contentTypeVersion="15" ma:contentTypeDescription="Crée un document." ma:contentTypeScope="" ma:versionID="73a771680c3a1fb6ddc00ddfa6200bc7">
   <xsd:schema xmlns:xsd="http://www.w3.org/2001/XMLSchema" xmlns:xs="http://www.w3.org/2001/XMLSchema" xmlns:p="http://schemas.microsoft.com/office/2006/metadata/properties" xmlns:ns3="5d4e22b2-f71c-440d-92ce-12b46af42ab4" xmlns:ns4="42d21025-700e-4026-9820-3d5a1c2d48f0" targetNamespace="http://schemas.microsoft.com/office/2006/metadata/properties" ma:root="true" ma:fieldsID="418655b45cb2aa3815658d31fbb7a7d8" ns3:_="" ns4:_="">
     <xsd:import namespace="5d4e22b2-f71c-440d-92ce-12b46af42ab4"/>
@@ -8842,25 +9563,17 @@
 </ct:contentTypeSchema>
 </file>
 
-<file path=customXml/item3.xml><?xml version="1.0" encoding="utf-8"?>
-<p:properties xmlns:p="http://schemas.microsoft.com/office/2006/metadata/properties" xmlns:xsi="http://www.w3.org/2001/XMLSchema-instance" xmlns:pc="http://schemas.microsoft.com/office/infopath/2007/PartnerControls">
-  <documentManagement>
-    <_activity xmlns="5d4e22b2-f71c-440d-92ce-12b46af42ab4" xsi:nil="true"/>
-  </documentManagement>
-</p:properties>
-</file>
-
 <file path=customXml/item4.xml><?xml version="1.0" encoding="utf-8"?>
-<b:Sources xmlns:b="http://schemas.openxmlformats.org/officeDocument/2006/bibliography" xmlns="http://schemas.openxmlformats.org/officeDocument/2006/bibliography" SelectedStyle="/APASixthEditionOfficeOnline.xsl" StyleName="APA"/>
-</file>
-
-<file path=customXml/item5.xml><?xml version="1.0" encoding="utf-8"?>
 <?mso-contentType ?>
 <FormTemplates xmlns="http://schemas.microsoft.com/sharepoint/v3/contenttype/forms">
   <Display>DocumentLibraryForm</Display>
   <Edit>DocumentLibraryForm</Edit>
   <New>DocumentLibraryForm</New>
 </FormTemplates>
+</file>
+
+<file path=customXml/item5.xml><?xml version="1.0" encoding="utf-8"?>
+<b:Sources xmlns:b="http://schemas.openxmlformats.org/officeDocument/2006/bibliography" xmlns="http://schemas.openxmlformats.org/officeDocument/2006/bibliography" SelectedStyle="/APASixthEditionOfficeOnline.xsl" StyleName="APA"/>
 </file>
 
 <file path=customXml/itemProps1.xml><?xml version="1.0" encoding="utf-8"?>
@@ -8872,15 +9585,24 @@
 </file>
 
 <file path=customXml/itemProps2.xml><?xml version="1.0" encoding="utf-8"?>
+<ds:datastoreItem xmlns:ds="http://schemas.openxmlformats.org/officeDocument/2006/customXml" ds:itemID="{17049B22-306F-42EB-A64E-1E74C9F4EF66}">
+  <ds:schemaRefs>
+    <ds:schemaRef ds:uri="http://schemas.microsoft.com/office/2006/metadata/properties"/>
+    <ds:schemaRef ds:uri="http://schemas.microsoft.com/office/infopath/2007/PartnerControls"/>
+    <ds:schemaRef ds:uri="5d4e22b2-f71c-440d-92ce-12b46af42ab4"/>
+  </ds:schemaRefs>
+</ds:datastoreItem>
+</file>
+
+<file path=customXml/itemProps3.xml><?xml version="1.0" encoding="utf-8"?>
 <ds:datastoreItem xmlns:ds="http://schemas.openxmlformats.org/officeDocument/2006/customXml" ds:itemID="{C12CD61A-985E-423D-B692-86430117C579}">
   <ds:schemaRefs>
     <ds:schemaRef ds:uri="http://schemas.microsoft.com/office/2006/metadata/contentType"/>
     <ds:schemaRef ds:uri="http://schemas.microsoft.com/office/2006/metadata/properties/metaAttributes"/>
-    <ds:schemaRef ds:uri="http://www.w3.org/2000/xmlns/"/>
     <ds:schemaRef ds:uri="http://www.w3.org/2001/XMLSchema"/>
+    <ds:schemaRef ds:uri="http://schemas.microsoft.com/office/2006/metadata/properties"/>
     <ds:schemaRef ds:uri="5d4e22b2-f71c-440d-92ce-12b46af42ab4"/>
     <ds:schemaRef ds:uri="42d21025-700e-4026-9820-3d5a1c2d48f0"/>
-    <ds:schemaRef ds:uri="http://schemas.microsoft.com/office/2006/metadata/properties"/>
     <ds:schemaRef ds:uri="http://schemas.microsoft.com/office/2006/documentManagement/types"/>
     <ds:schemaRef ds:uri="http://schemas.microsoft.com/office/infopath/2007/PartnerControls"/>
     <ds:schemaRef ds:uri="http://schemas.openxmlformats.org/package/2006/metadata/core-properties"/>
@@ -8891,31 +9613,18 @@
 </ds:datastoreItem>
 </file>
 
-<file path=customXml/itemProps3.xml><?xml version="1.0" encoding="utf-8"?>
-<ds:datastoreItem xmlns:ds="http://schemas.openxmlformats.org/officeDocument/2006/customXml" ds:itemID="{17049B22-306F-42EB-A64E-1E74C9F4EF66}">
+<file path=customXml/itemProps4.xml><?xml version="1.0" encoding="utf-8"?>
+<ds:datastoreItem xmlns:ds="http://schemas.openxmlformats.org/officeDocument/2006/customXml" ds:itemID="{61729ED8-2E91-42A3-9F4B-A2CB5F4F27B9}">
   <ds:schemaRefs>
-    <ds:schemaRef ds:uri="http://schemas.microsoft.com/office/2006/metadata/properties"/>
-    <ds:schemaRef ds:uri="http://www.w3.org/2000/xmlns/"/>
-    <ds:schemaRef ds:uri="5d4e22b2-f71c-440d-92ce-12b46af42ab4"/>
-    <ds:schemaRef ds:uri="http://www.w3.org/2001/XMLSchema-instance"/>
-    <ds:schemaRef ds:uri="http://schemas.microsoft.com/office/infopath/2007/PartnerControls"/>
-  </ds:schemaRefs>
-</ds:datastoreItem>
-</file>
-
-<file path=customXml/itemProps4.xml><?xml version="1.0" encoding="utf-8"?>
-<ds:datastoreItem xmlns:ds="http://schemas.openxmlformats.org/officeDocument/2006/customXml" ds:itemID="{8A480B98-7194-4A0A-97BC-528C5D2817D5}">
-  <ds:schemaRefs>
-    <ds:schemaRef ds:uri="http://schemas.openxmlformats.org/officeDocument/2006/bibliography"/>
-    <ds:schemaRef ds:uri="http://www.w3.org/2000/xmlns/"/>
+    <ds:schemaRef ds:uri="http://schemas.microsoft.com/sharepoint/v3/contenttype/forms"/>
   </ds:schemaRefs>
 </ds:datastoreItem>
 </file>
 
 <file path=customXml/itemProps5.xml><?xml version="1.0" encoding="utf-8"?>
-<ds:datastoreItem xmlns:ds="http://schemas.openxmlformats.org/officeDocument/2006/customXml" ds:itemID="{61729ED8-2E91-42A3-9F4B-A2CB5F4F27B9}">
+<ds:datastoreItem xmlns:ds="http://schemas.openxmlformats.org/officeDocument/2006/customXml" ds:itemID="{8A480B98-7194-4A0A-97BC-528C5D2817D5}">
   <ds:schemaRefs>
-    <ds:schemaRef ds:uri="http://schemas.microsoft.com/sharepoint/v3/contenttype/forms"/>
+    <ds:schemaRef ds:uri="http://schemas.openxmlformats.org/officeDocument/2006/bibliography"/>
   </ds:schemaRefs>
 </ds:datastoreItem>
 </file>
</xml_diff>

<commit_message>
Ajout interfaces + Ajout Cle lecture et primaire + Ajout des Exigicence fonctionelle + Fix Portée
</commit_message>
<xml_diff>
--- a/Analyze1-Final.docx
+++ b/Analyze1-Final.docx
@@ -283,28 +283,26 @@
           <w:lang w:val="fr-CA"/>
         </w:rPr>
       </w:pPr>
-      <w:proofErr w:type="spellStart"/>
       <w:r>
         <w:rPr>
           <w:lang w:val="fr-CA"/>
         </w:rPr>
-        <w:t>Rosselle</w:t>
-      </w:r>
-      <w:proofErr w:type="spellEnd"/>
-      <w:r>
+        <w:t>Rosselle Agtang</w:t>
+      </w:r>
+    </w:p>
+    <w:p>
+      <w:pPr>
+        <w:jc w:val="center"/>
         <w:rPr>
           <w:lang w:val="fr-CA"/>
         </w:rPr>
-        <w:t xml:space="preserve"> </w:t>
-      </w:r>
-      <w:proofErr w:type="spellStart"/>
+      </w:pPr>
       <w:r>
         <w:rPr>
           <w:lang w:val="fr-CA"/>
         </w:rPr>
-        <w:t>Agtang</w:t>
-      </w:r>
-      <w:proofErr w:type="spellEnd"/>
+        <w:t>Denis Jucan</w:t>
+      </w:r>
     </w:p>
     <w:p>
       <w:pPr>
@@ -317,7 +315,7 @@
         <w:rPr>
           <w:lang w:val="fr-CA"/>
         </w:rPr>
-        <w:t>Denis Jucan</w:t>
+        <w:t xml:space="preserve">Daniel Dabula </w:t>
       </w:r>
     </w:p>
     <w:p>
@@ -331,50 +329,14 @@
         <w:rPr>
           <w:lang w:val="fr-CA"/>
         </w:rPr>
-        <w:t xml:space="preserve">Daniel </w:t>
-      </w:r>
-      <w:proofErr w:type="spellStart"/>
+        <w:t>Boris P</w:t>
+      </w:r>
       <w:r>
         <w:rPr>
           <w:lang w:val="fr-CA"/>
         </w:rPr>
-        <w:t>Dabula</w:t>
-      </w:r>
-      <w:proofErr w:type="spellEnd"/>
-      <w:r>
-        <w:rPr>
-          <w:lang w:val="fr-CA"/>
-        </w:rPr>
-        <w:t xml:space="preserve"> </w:t>
-      </w:r>
-    </w:p>
-    <w:p>
-      <w:pPr>
-        <w:jc w:val="center"/>
-        <w:rPr>
-          <w:lang w:val="fr-CA"/>
-        </w:rPr>
-      </w:pPr>
-      <w:r>
-        <w:rPr>
-          <w:lang w:val="fr-CA"/>
-        </w:rPr>
-        <w:t xml:space="preserve">Boris </w:t>
-      </w:r>
-      <w:proofErr w:type="spellStart"/>
-      <w:r>
-        <w:rPr>
-          <w:lang w:val="fr-CA"/>
-        </w:rPr>
-        <w:t>P</w:t>
-      </w:r>
-      <w:r>
-        <w:rPr>
-          <w:lang w:val="fr-CA"/>
-        </w:rPr>
         <w:t>ernichev</w:t>
       </w:r>
-      <w:proofErr w:type="spellEnd"/>
     </w:p>
     <w:p>
       <w:pPr>
@@ -455,156 +417,142 @@
         <w:rPr>
           <w:lang w:val="fr-CA"/>
         </w:rPr>
-        <w:t xml:space="preserve">3 </w:t>
-      </w:r>
-      <w:proofErr w:type="gramStart"/>
+        <w:t xml:space="preserve">3 Mars </w:t>
+      </w:r>
       <w:r>
         <w:rPr>
           <w:lang w:val="fr-CA"/>
         </w:rPr>
-        <w:t>Mars</w:t>
-      </w:r>
-      <w:proofErr w:type="gramEnd"/>
+        <w:t>20</w:t>
+      </w:r>
       <w:r>
         <w:rPr>
           <w:lang w:val="fr-CA"/>
         </w:rPr>
+        <w:t>23</w:t>
+      </w:r>
+    </w:p>
+    <w:p/>
+    <w:p>
+      <w:pPr>
+        <w:pStyle w:val="Titre1"/>
+        <w:rPr>
+          <w:rStyle w:val="Appelnotedebasdep"/>
+        </w:rPr>
+      </w:pPr>
+      <w:bookmarkStart w:id="10" w:name="_Toc157416947"/>
+      <w:r>
+        <w:t>Description du projet</w:t>
+      </w:r>
+      <w:bookmarkEnd w:id="10"/>
+    </w:p>
+    <w:p/>
+    <w:p>
+      <w:pPr>
+        <w:pStyle w:val="Titre2"/>
+        <w:rPr>
+          <w:rFonts w:asciiTheme="minorHAnsi" w:hAnsiTheme="minorHAnsi"/>
+        </w:rPr>
+      </w:pPr>
+      <w:bookmarkStart w:id="11" w:name="_Toc157416948"/>
+      <w:r>
+        <w:rPr>
+          <w:rFonts w:asciiTheme="minorHAnsi" w:hAnsiTheme="minorHAnsi"/>
+        </w:rPr>
+        <w:t>Description</w:t>
+      </w:r>
+      <w:bookmarkEnd w:id="11"/>
+    </w:p>
+    <w:p/>
+    <w:p>
+      <w:r>
+        <w:t xml:space="preserve">Notre site web permet aux clients d’acheter des produits pour qu’ils fassent de l'entraînement physique chez eux.  Il existe de nombreuses variations de ces produits en fonction du poids qu’ils peuvent </w:t>
+      </w:r>
+      <w:r>
+        <w:t>soulever</w:t>
+      </w:r>
+      <w:r>
+        <w:t xml:space="preserve"> ou les muscles qu’ils veulent entraîner.  Nous </w:t>
+      </w:r>
+      <w:r>
+        <w:t>offrons</w:t>
+      </w:r>
+      <w:r>
+        <w:t xml:space="preserve"> aussi </w:t>
+      </w:r>
+      <w:r>
+        <w:t>une salle de sport pour nos membres</w:t>
+      </w:r>
+      <w:r>
+        <w:t>. L'objectif est de permettre aux personnes qui n'ont pas les moyens d'acheter les produits sur notre site de s'entraîner dans notre salle de sport publique.</w:t>
+      </w:r>
+    </w:p>
+    <w:p/>
+    <w:p>
+      <w:pPr>
+        <w:pStyle w:val="Titre2"/>
+      </w:pPr>
+      <w:bookmarkStart w:id="12" w:name="_Toc157416949"/>
+      <w:r>
+        <w:t>Détail des besoins</w:t>
+      </w:r>
+      <w:bookmarkEnd w:id="12"/>
+    </w:p>
+    <w:p/>
+    <w:p>
+      <w:r>
+        <w:t>Ce site répond aux besoins des clients qui ont besoin d'aide pour leur santé physique. Nous fournissons cette aide avec la salle de sport et les équipements que nous vendons. Nous vendons des suppléments et avec l'un</w:t>
+      </w:r>
+      <w:r>
+        <w:t xml:space="preserve"> de nos abonnements</w:t>
+      </w:r>
+      <w:r>
+        <w:t xml:space="preserve">, nous pouvons également offrir un coach personnel avec </w:t>
+      </w:r>
+      <w:r>
+        <w:t>l’abonnement « Peak »</w:t>
+      </w:r>
+      <w:r>
+        <w:t>.</w:t>
+      </w:r>
+      <w:r>
         <w:t xml:space="preserve"> </w:t>
       </w:r>
       <w:r>
-        <w:rPr>
-          <w:lang w:val="fr-CA"/>
-        </w:rPr>
-        <w:t>20</w:t>
-      </w:r>
-      <w:r>
-        <w:rPr>
-          <w:lang w:val="fr-CA"/>
-        </w:rPr>
-        <w:t>23</w:t>
+        <w:t>Dans notre salle</w:t>
+      </w:r>
+      <w:r>
+        <w:t xml:space="preserve"> de sport</w:t>
+      </w:r>
+      <w:r>
+        <w:t xml:space="preserve">, il aura une chambre avec que des miroirs. Cela permet aux clients </w:t>
+      </w:r>
+      <w:r>
+        <w:t>de</w:t>
+      </w:r>
+      <w:r>
+        <w:t xml:space="preserve"> prendre des photos. </w:t>
       </w:r>
     </w:p>
     <w:p/>
     <w:p>
       <w:pPr>
-        <w:pStyle w:val="Heading1"/>
-        <w:rPr>
-          <w:rStyle w:val="FootnoteReference"/>
-        </w:rPr>
-      </w:pPr>
-      <w:bookmarkStart w:id="10" w:name="_Toc157416947"/>
-      <w:r>
-        <w:t>Description du projet</w:t>
-      </w:r>
-      <w:bookmarkEnd w:id="10"/>
+        <w:pStyle w:val="Titre2"/>
+      </w:pPr>
+      <w:r>
+        <w:t>Exigence</w:t>
+      </w:r>
+      <w:r>
+        <w:t>s fonctionnelles</w:t>
+      </w:r>
+      <w:r>
+        <w:t xml:space="preserve"> :</w:t>
+      </w:r>
     </w:p>
     <w:p/>
     <w:p>
       <w:pPr>
-        <w:pStyle w:val="Heading2"/>
-        <w:rPr>
-          <w:rFonts w:asciiTheme="minorHAnsi" w:hAnsiTheme="minorHAnsi"/>
-        </w:rPr>
-      </w:pPr>
-      <w:bookmarkStart w:id="11" w:name="_Toc157416948"/>
-      <w:r>
-        <w:rPr>
-          <w:rFonts w:asciiTheme="minorHAnsi" w:hAnsiTheme="minorHAnsi"/>
-        </w:rPr>
-        <w:t>Description</w:t>
-      </w:r>
-      <w:bookmarkEnd w:id="11"/>
-    </w:p>
-    <w:p/>
-    <w:p>
-      <w:r>
-        <w:t xml:space="preserve">Notre site web permet aux clients d’acheter des produits pour qu’ils fassent de l'entraînement physique chez eux.  Il existe de nombreuses variations de ces produits en fonction du poids qu’ils peuvent </w:t>
-      </w:r>
-      <w:r>
-        <w:t>soulever</w:t>
-      </w:r>
-      <w:r>
-        <w:t xml:space="preserve"> ou les muscles qu’ils veulent entraîner.  Nous </w:t>
-      </w:r>
-      <w:r>
-        <w:t>offrons</w:t>
-      </w:r>
-      <w:r>
-        <w:t xml:space="preserve"> aussi </w:t>
-      </w:r>
-      <w:r>
-        <w:t>une salle de sport pour nos membres</w:t>
-      </w:r>
-      <w:r>
-        <w:t>. L'objectif est de permettre aux personnes qui n'ont pas les moyens d'acheter les produits sur notre site de s'entraîner dans notre salle de sport publique.</w:t>
-      </w:r>
-    </w:p>
-    <w:p/>
-    <w:p>
-      <w:pPr>
-        <w:pStyle w:val="Heading2"/>
-      </w:pPr>
-      <w:bookmarkStart w:id="12" w:name="_Toc157416949"/>
-      <w:r>
-        <w:t>Détail des besoins</w:t>
-      </w:r>
-      <w:bookmarkEnd w:id="12"/>
-    </w:p>
-    <w:p/>
-    <w:p>
-      <w:r>
-        <w:t>Ce site répond aux besoins des clients qui ont besoin d'aide pour leur santé physique. Nous fournissons cette aide avec la salle de sport et les équipements que nous vendons. Nous vendons des suppléments et avec l'un</w:t>
-      </w:r>
-      <w:r>
-        <w:t xml:space="preserve"> de nos abonnements</w:t>
-      </w:r>
-      <w:r>
-        <w:t xml:space="preserve">, nous pouvons également offrir un coach personnel avec </w:t>
-      </w:r>
-      <w:r>
-        <w:t>l’abonnement « Peak »</w:t>
-      </w:r>
-      <w:r>
-        <w:t>.</w:t>
-      </w:r>
-      <w:r>
-        <w:t xml:space="preserve"> </w:t>
-      </w:r>
-      <w:r>
-        <w:t>Dans notre salle</w:t>
-      </w:r>
-      <w:r>
-        <w:t xml:space="preserve"> de sport</w:t>
-      </w:r>
-      <w:r>
-        <w:t xml:space="preserve">, il aura une chambre avec que des miroirs. Cela permet aux clients </w:t>
-      </w:r>
-      <w:r>
-        <w:t>de</w:t>
-      </w:r>
-      <w:r>
-        <w:t xml:space="preserve"> prendre des photos. </w:t>
-      </w:r>
-    </w:p>
-    <w:p/>
-    <w:p>
-      <w:pPr>
-        <w:pStyle w:val="Heading2"/>
-      </w:pPr>
-      <w:r>
-        <w:t>Exigence</w:t>
-      </w:r>
-      <w:r>
-        <w:t>s fonctionnelles</w:t>
-      </w:r>
-      <w:r>
-        <w:t xml:space="preserve"> :</w:t>
-      </w:r>
-    </w:p>
-    <w:p/>
-    <w:p>
-      <w:pPr>
-        <w:pStyle w:val="ListParagraph"/>
+        <w:pStyle w:val="Paragraphedeliste"/>
         <w:numPr>
           <w:ilvl w:val="0"/>
           <w:numId w:val="51"/>
@@ -629,7 +577,7 @@
     </w:p>
     <w:p>
       <w:pPr>
-        <w:pStyle w:val="ListParagraph"/>
+        <w:pStyle w:val="Paragraphedeliste"/>
         <w:numPr>
           <w:ilvl w:val="0"/>
           <w:numId w:val="51"/>
@@ -679,9 +627,23 @@
           <w:szCs w:val="24"/>
           <w:lang w:val="fr-CA"/>
         </w:rPr>
-        <w:t xml:space="preserve">peut ajouter des produits à son panier, y compris l'abonnement </w:t>
-      </w:r>
-      <w:proofErr w:type="gramStart"/>
+        <w:t>peut ajouter des produits à son panier, y compris l'abonnement au gym.</w:t>
+      </w:r>
+    </w:p>
+    <w:p>
+      <w:pPr>
+        <w:pStyle w:val="Paragraphedeliste"/>
+        <w:numPr>
+          <w:ilvl w:val="0"/>
+          <w:numId w:val="51"/>
+        </w:numPr>
+        <w:rPr>
+          <w:rStyle w:val="s1"/>
+          <w:rFonts w:asciiTheme="minorHAnsi" w:hAnsiTheme="minorHAnsi"/>
+          <w:sz w:val="24"/>
+          <w:szCs w:val="24"/>
+        </w:rPr>
+      </w:pPr>
       <w:r>
         <w:rPr>
           <w:rStyle w:val="s1"/>
@@ -690,9 +652,23 @@
           <w:szCs w:val="24"/>
           <w:lang w:val="fr-CA"/>
         </w:rPr>
-        <w:t>au gym</w:t>
-      </w:r>
-      <w:proofErr w:type="gramEnd"/>
+        <w:t>On demande à l'utilisateur son nom, son courriel et son numéro de téléphone, et on lui demande de créer un mot de passe ainsi qu'un nom d'utilisateur afin de pouvoir se connecter.</w:t>
+      </w:r>
+    </w:p>
+    <w:p>
+      <w:pPr>
+        <w:pStyle w:val="Paragraphedeliste"/>
+        <w:numPr>
+          <w:ilvl w:val="0"/>
+          <w:numId w:val="51"/>
+        </w:numPr>
+        <w:rPr>
+          <w:rStyle w:val="s1"/>
+          <w:rFonts w:asciiTheme="minorHAnsi" w:hAnsiTheme="minorHAnsi"/>
+          <w:sz w:val="24"/>
+          <w:szCs w:val="24"/>
+        </w:rPr>
+      </w:pPr>
       <w:r>
         <w:rPr>
           <w:rStyle w:val="s1"/>
@@ -701,23 +677,8 @@
           <w:szCs w:val="24"/>
           <w:lang w:val="fr-CA"/>
         </w:rPr>
-        <w:t>.</w:t>
-      </w:r>
-    </w:p>
-    <w:p>
-      <w:pPr>
-        <w:pStyle w:val="ListParagraph"/>
-        <w:numPr>
-          <w:ilvl w:val="0"/>
-          <w:numId w:val="51"/>
-        </w:numPr>
-        <w:rPr>
-          <w:rStyle w:val="s1"/>
-          <w:rFonts w:asciiTheme="minorHAnsi" w:hAnsiTheme="minorHAnsi"/>
-          <w:sz w:val="24"/>
-          <w:szCs w:val="24"/>
-        </w:rPr>
-      </w:pPr>
+        <w:t>Si l’usager</w:t>
+      </w:r>
       <w:r>
         <w:rPr>
           <w:rStyle w:val="s1"/>
@@ -726,113 +687,302 @@
           <w:szCs w:val="24"/>
           <w:lang w:val="fr-CA"/>
         </w:rPr>
-        <w:t>On demande à l'utilisateur son nom, son courriel et son numéro de téléphone, et on lui demande de créer un mot de passe ainsi qu'un nom d'utilisateur afin de pouvoir se connecter.</w:t>
-      </w:r>
-    </w:p>
-    <w:p>
-      <w:pPr>
-        <w:pStyle w:val="ListParagraph"/>
+        <w:t xml:space="preserve"> oublie son mot de passe, il peut en créer un nouveau à l'aide de son courriel.</w:t>
+      </w:r>
+    </w:p>
+    <w:p>
+      <w:pPr>
+        <w:pStyle w:val="Paragraphedeliste"/>
+      </w:pPr>
+      <w:r>
+        <w:t>Creation compte:</w:t>
+      </w:r>
+    </w:p>
+    <w:p>
+      <w:pPr>
+        <w:pStyle w:val="Paragraphedeliste"/>
         <w:numPr>
           <w:ilvl w:val="0"/>
           <w:numId w:val="51"/>
         </w:numPr>
-        <w:rPr>
-          <w:rStyle w:val="s1"/>
-          <w:rFonts w:asciiTheme="minorHAnsi" w:hAnsiTheme="minorHAnsi"/>
-          <w:sz w:val="24"/>
-          <w:szCs w:val="24"/>
-        </w:rPr>
-      </w:pPr>
-      <w:r>
-        <w:rPr>
-          <w:rStyle w:val="s1"/>
-          <w:rFonts w:asciiTheme="minorHAnsi" w:hAnsiTheme="minorHAnsi"/>
-          <w:sz w:val="24"/>
-          <w:szCs w:val="24"/>
-          <w:lang w:val="fr-CA"/>
-        </w:rPr>
-        <w:t>Si l’usager</w:t>
-      </w:r>
-      <w:r>
-        <w:rPr>
-          <w:rStyle w:val="s1"/>
-          <w:rFonts w:asciiTheme="minorHAnsi" w:hAnsiTheme="minorHAnsi"/>
-          <w:sz w:val="24"/>
-          <w:szCs w:val="24"/>
-          <w:lang w:val="fr-CA"/>
-        </w:rPr>
-        <w:t xml:space="preserve"> oublie son mot de passe, il peut en créer un nouveau à l'aide de son courriel.</w:t>
-      </w:r>
-    </w:p>
-    <w:p>
-      <w:pPr>
-        <w:pStyle w:val="ListParagraph"/>
+      </w:pPr>
+      <w:r>
+        <w:t>-Les utilisateurs ont leurs propre ID.</w:t>
+      </w:r>
+    </w:p>
+    <w:p>
+      <w:pPr>
+        <w:pStyle w:val="Paragraphedeliste"/>
         <w:numPr>
           <w:ilvl w:val="0"/>
           <w:numId w:val="51"/>
         </w:numPr>
-        <w:rPr>
-          <w:highlight w:val="yellow"/>
-        </w:rPr>
-      </w:pPr>
-      <w:r>
-        <w:rPr>
-          <w:highlight w:val="yellow"/>
-        </w:rPr>
-        <w:t xml:space="preserve">Les admins peuvent aussi faire des modifications dans le site web, comme, </w:t>
-      </w:r>
-      <w:r>
-        <w:rPr>
-          <w:highlight w:val="yellow"/>
-        </w:rPr>
-        <w:t>supprimer</w:t>
-      </w:r>
-      <w:r>
-        <w:rPr>
-          <w:highlight w:val="yellow"/>
-        </w:rPr>
-        <w:t xml:space="preserve"> et ajouter des produits, et </w:t>
-      </w:r>
-      <w:r>
-        <w:rPr>
-          <w:highlight w:val="yellow"/>
-        </w:rPr>
-        <w:t>gérer</w:t>
-      </w:r>
-      <w:r>
-        <w:rPr>
-          <w:highlight w:val="yellow"/>
-        </w:rPr>
-        <w:t xml:space="preserve"> les comptes utilisateurs.</w:t>
-      </w:r>
-    </w:p>
-    <w:p>
-      <w:pPr>
-        <w:pStyle w:val="ListParagraph"/>
+      </w:pPr>
+      <w:r>
+        <w:t>-Les utilisateurs ne peut pas utiliser la meme courriel plusieurs fois, alors c'est leur unique courriel.</w:t>
+      </w:r>
+    </w:p>
+    <w:p>
+      <w:pPr>
+        <w:pStyle w:val="Paragraphedeliste"/>
         <w:numPr>
           <w:ilvl w:val="0"/>
           <w:numId w:val="51"/>
         </w:numPr>
       </w:pPr>
+      <w:r>
+        <w:t>-Ils peuvent verifier leur mot de passe au cas ou il oublie.</w:t>
+      </w:r>
+    </w:p>
+    <w:p>
+      <w:pPr>
+        <w:pStyle w:val="Paragraphedeliste"/>
+      </w:pPr>
+      <w:r>
+        <w:t>Connexion:</w:t>
+      </w:r>
+    </w:p>
+    <w:p>
+      <w:pPr>
+        <w:pStyle w:val="Paragraphedeliste"/>
+        <w:numPr>
+          <w:ilvl w:val="0"/>
+          <w:numId w:val="51"/>
+        </w:numPr>
+      </w:pPr>
+      <w:r>
+        <w:t xml:space="preserve">-Les utilisateurs se connectent avec leur courriel et leur mot de passe caché. </w:t>
+      </w:r>
+    </w:p>
+    <w:p>
+      <w:pPr>
+        <w:pStyle w:val="Paragraphedeliste"/>
+        <w:numPr>
+          <w:ilvl w:val="0"/>
+          <w:numId w:val="51"/>
+        </w:numPr>
+      </w:pPr>
+      <w:r>
+        <w:t xml:space="preserve">-Quand ils se connectent, ils peuvent ajouter des items du boutique. </w:t>
+      </w:r>
+    </w:p>
+    <w:p>
+      <w:pPr>
+        <w:pStyle w:val="Paragraphedeliste"/>
+      </w:pPr>
+    </w:p>
+    <w:p>
+      <w:pPr>
+        <w:pStyle w:val="Paragraphedeliste"/>
+      </w:pPr>
+    </w:p>
+    <w:p>
+      <w:pPr>
+        <w:pStyle w:val="Paragraphedeliste"/>
+      </w:pPr>
+      <w:r>
+        <w:lastRenderedPageBreak/>
+        <w:t>Details:</w:t>
+      </w:r>
+    </w:p>
+    <w:p>
+      <w:pPr>
+        <w:pStyle w:val="Paragraphedeliste"/>
+        <w:numPr>
+          <w:ilvl w:val="0"/>
+          <w:numId w:val="51"/>
+        </w:numPr>
+      </w:pPr>
+      <w:r>
+        <w:t>-Les utilisateurs peuvent modifier leurs comptes.</w:t>
+      </w:r>
+    </w:p>
+    <w:p>
+      <w:pPr>
+        <w:pStyle w:val="Paragraphedeliste"/>
+        <w:numPr>
+          <w:ilvl w:val="0"/>
+          <w:numId w:val="51"/>
+        </w:numPr>
+      </w:pPr>
+      <w:r>
+        <w:t xml:space="preserve">-Ils peuvent également </w:t>
+      </w:r>
+      <w:r>
+        <w:t>détruire</w:t>
+      </w:r>
+      <w:r>
+        <w:t xml:space="preserve"> leurs comptes.</w:t>
+      </w:r>
+    </w:p>
+    <w:p>
+      <w:pPr>
+        <w:pStyle w:val="Paragraphedeliste"/>
+        <w:numPr>
+          <w:ilvl w:val="0"/>
+          <w:numId w:val="51"/>
+        </w:numPr>
+      </w:pPr>
+      <w:r>
+        <w:t xml:space="preserve">-Finalement, ils peuvent se </w:t>
+      </w:r>
+      <w:r>
+        <w:t>déconnecter</w:t>
+      </w:r>
+      <w:r>
+        <w:t xml:space="preserve">, et leurs produis dans leur panier </w:t>
+      </w:r>
+      <w:r>
+        <w:t>reste</w:t>
+      </w:r>
+      <w:r>
+        <w:t>.</w:t>
+      </w:r>
+    </w:p>
+    <w:p>
+      <w:pPr>
+        <w:pStyle w:val="Paragraphedeliste"/>
+      </w:pPr>
+      <w:r>
+        <w:t>Accueil:</w:t>
+      </w:r>
+    </w:p>
+    <w:p>
+      <w:pPr>
+        <w:pStyle w:val="Paragraphedeliste"/>
+        <w:numPr>
+          <w:ilvl w:val="0"/>
+          <w:numId w:val="51"/>
+        </w:numPr>
+      </w:pPr>
+      <w:r>
+        <w:t xml:space="preserve">-On peut rentrer dans la page de </w:t>
+      </w:r>
+      <w:r>
+        <w:t>création</w:t>
+      </w:r>
+      <w:r>
+        <w:t>, page de boutique, page de connexion, page de panier si on est connecter, la localisation, page apropos et page abonnement.</w:t>
+      </w:r>
+    </w:p>
+    <w:p>
+      <w:pPr>
+        <w:pStyle w:val="Paragraphedeliste"/>
+      </w:pPr>
+      <w:r>
+        <w:t>Boutique:</w:t>
+      </w:r>
+    </w:p>
+    <w:p>
+      <w:pPr>
+        <w:pStyle w:val="Paragraphedeliste"/>
+        <w:numPr>
+          <w:ilvl w:val="0"/>
+          <w:numId w:val="51"/>
+        </w:numPr>
+      </w:pPr>
+      <w:r>
+        <w:t>-Pour ajouter item il faut etre connecter a un compte.</w:t>
+      </w:r>
+    </w:p>
+    <w:p>
+      <w:pPr>
+        <w:pStyle w:val="Paragraphedeliste"/>
+        <w:numPr>
+          <w:ilvl w:val="0"/>
+          <w:numId w:val="51"/>
+        </w:numPr>
+      </w:pPr>
+      <w:r>
+        <w:t>-On peut trier les vetements(ce qui inclus autre) et equipements</w:t>
+      </w:r>
+    </w:p>
+    <w:p>
+      <w:pPr>
+        <w:pStyle w:val="Paragraphedeliste"/>
+      </w:pPr>
+      <w:r>
+        <w:t>Panier:</w:t>
+      </w:r>
+    </w:p>
+    <w:p>
+      <w:pPr>
+        <w:pStyle w:val="Paragraphedeliste"/>
+        <w:numPr>
+          <w:ilvl w:val="0"/>
+          <w:numId w:val="51"/>
+        </w:numPr>
+      </w:pPr>
+      <w:r>
+        <w:t>-On peut delete un produit si jamais on le veut plus</w:t>
+      </w:r>
+    </w:p>
+    <w:p>
+      <w:pPr>
+        <w:pStyle w:val="Paragraphedeliste"/>
+      </w:pPr>
+      <w:r>
+        <w:t>Abonnement :</w:t>
+      </w:r>
+    </w:p>
+    <w:p>
+      <w:pPr>
+        <w:pStyle w:val="Paragraphedeliste"/>
+        <w:numPr>
+          <w:ilvl w:val="0"/>
+          <w:numId w:val="51"/>
+        </w:numPr>
+      </w:pPr>
+      <w:r>
+        <w:t>Essaie Gratuit pour 7 jours, ce qui inclut les benefits de Standard</w:t>
+      </w:r>
+    </w:p>
+    <w:p>
+      <w:pPr>
+        <w:pStyle w:val="Paragraphedeliste"/>
+        <w:numPr>
+          <w:ilvl w:val="0"/>
+          <w:numId w:val="51"/>
+        </w:numPr>
+      </w:pPr>
+      <w:r>
+        <w:t>Standard : Peut accéder aux gym + rabais sur quelques items</w:t>
+      </w:r>
+    </w:p>
+    <w:p>
+      <w:pPr>
+        <w:pStyle w:val="Paragraphedeliste"/>
+        <w:numPr>
+          <w:ilvl w:val="0"/>
+          <w:numId w:val="51"/>
+        </w:numPr>
+      </w:pPr>
+      <w:r>
+        <w:t xml:space="preserve">Peak : Peut accéder aux  gym + rabais de </w:t>
+      </w:r>
+      <w:r>
+        <w:t>2</w:t>
+      </w:r>
+      <w:r>
+        <w:t>0% dans tous les items</w:t>
+      </w:r>
     </w:p>
     <w:p/>
     <w:p/>
     <w:p/>
     <w:p/>
+    <w:p>
+      <w:pPr>
+        <w:pStyle w:val="Titre2"/>
+      </w:pPr>
+      <w:r>
+        <w:t xml:space="preserve">Exigences non fonctionnelles : </w:t>
+      </w:r>
+    </w:p>
     <w:p/>
     <w:p>
       <w:pPr>
-        <w:pStyle w:val="Heading2"/>
-      </w:pPr>
-      <w:r>
-        <w:lastRenderedPageBreak/>
-        <w:t xml:space="preserve">Exigences non fonctionnelles : </w:t>
-      </w:r>
-    </w:p>
-    <w:p/>
-    <w:p>
-      <w:pPr>
-        <w:pStyle w:val="ListParagraph"/>
+        <w:pStyle w:val="Paragraphedeliste"/>
         <w:numPr>
           <w:ilvl w:val="0"/>
           <w:numId w:val="52"/>
@@ -844,69 +994,29 @@
     </w:p>
     <w:p>
       <w:pPr>
-        <w:pStyle w:val="ListParagraph"/>
-      </w:pPr>
-    </w:p>
-    <w:p>
-      <w:pPr>
-        <w:pStyle w:val="ListParagraph"/>
+        <w:pStyle w:val="Paragraphedeliste"/>
+      </w:pPr>
+    </w:p>
+    <w:p>
+      <w:pPr>
+        <w:pStyle w:val="Paragraphedeliste"/>
         <w:numPr>
           <w:ilvl w:val="0"/>
           <w:numId w:val="52"/>
         </w:numPr>
       </w:pPr>
       <w:r>
-        <w:t xml:space="preserve">Notre site web doit être accessible par les navigateurs web populaires tout comme google chrome, </w:t>
-      </w:r>
-      <w:proofErr w:type="spellStart"/>
-      <w:r>
-        <w:t>mozilla</w:t>
-      </w:r>
-      <w:proofErr w:type="spellEnd"/>
-      <w:r>
-        <w:t xml:space="preserve"> </w:t>
-      </w:r>
-      <w:proofErr w:type="spellStart"/>
-      <w:r>
-        <w:t>firefox</w:t>
-      </w:r>
-      <w:proofErr w:type="spellEnd"/>
-      <w:r>
-        <w:t xml:space="preserve">, </w:t>
-      </w:r>
-      <w:proofErr w:type="spellStart"/>
-      <w:r>
-        <w:t>microsoft</w:t>
-      </w:r>
-      <w:proofErr w:type="spellEnd"/>
-      <w:r>
-        <w:t xml:space="preserve"> </w:t>
-      </w:r>
-      <w:proofErr w:type="spellStart"/>
-      <w:r>
-        <w:t>edge</w:t>
-      </w:r>
-      <w:proofErr w:type="spellEnd"/>
-      <w:r>
-        <w:t xml:space="preserve"> et </w:t>
-      </w:r>
-      <w:proofErr w:type="spellStart"/>
-      <w:r>
-        <w:t>opera</w:t>
-      </w:r>
-      <w:proofErr w:type="spellEnd"/>
-      <w:r>
-        <w:t>.</w:t>
-      </w:r>
-    </w:p>
-    <w:p>
-      <w:pPr>
-        <w:pStyle w:val="ListParagraph"/>
-      </w:pPr>
-    </w:p>
-    <w:p>
-      <w:pPr>
-        <w:pStyle w:val="ListParagraph"/>
+        <w:t>Notre site web doit être accessible par les navigateurs web populaires tout comme google chrome, mozilla firefox, microsoft edge et opera.</w:t>
+      </w:r>
+    </w:p>
+    <w:p>
+      <w:pPr>
+        <w:pStyle w:val="Paragraphedeliste"/>
+      </w:pPr>
+    </w:p>
+    <w:p>
+      <w:pPr>
+        <w:pStyle w:val="Paragraphedeliste"/>
         <w:numPr>
           <w:ilvl w:val="0"/>
           <w:numId w:val="52"/>
@@ -918,12 +1028,12 @@
     </w:p>
     <w:p>
       <w:pPr>
-        <w:pStyle w:val="ListParagraph"/>
-      </w:pPr>
-    </w:p>
-    <w:p>
-      <w:pPr>
-        <w:pStyle w:val="ListParagraph"/>
+        <w:pStyle w:val="Paragraphedeliste"/>
+      </w:pPr>
+    </w:p>
+    <w:p>
+      <w:pPr>
+        <w:pStyle w:val="Paragraphedeliste"/>
         <w:numPr>
           <w:ilvl w:val="0"/>
           <w:numId w:val="52"/>
@@ -936,7 +1046,7 @@
     <w:p/>
     <w:p>
       <w:pPr>
-        <w:pStyle w:val="ListParagraph"/>
+        <w:pStyle w:val="Paragraphedeliste"/>
         <w:numPr>
           <w:ilvl w:val="0"/>
           <w:numId w:val="52"/>
@@ -949,7 +1059,7 @@
     <w:p/>
     <w:p>
       <w:pPr>
-        <w:pStyle w:val="ListParagraph"/>
+        <w:pStyle w:val="Paragraphedeliste"/>
         <w:numPr>
           <w:ilvl w:val="0"/>
           <w:numId w:val="52"/>
@@ -965,7 +1075,7 @@
     <w:p/>
     <w:p>
       <w:pPr>
-        <w:pStyle w:val="ListParagraph"/>
+        <w:pStyle w:val="Paragraphedeliste"/>
         <w:numPr>
           <w:ilvl w:val="0"/>
           <w:numId w:val="52"/>
@@ -978,19 +1088,20 @@
     <w:p/>
     <w:p>
       <w:pPr>
-        <w:pStyle w:val="ListParagraph"/>
+        <w:pStyle w:val="Paragraphedeliste"/>
         <w:numPr>
           <w:ilvl w:val="0"/>
           <w:numId w:val="52"/>
         </w:numPr>
       </w:pPr>
       <w:r>
+        <w:lastRenderedPageBreak/>
         <w:t>Les données des utilisateurs personnelles (nom, numéro, courriel) doivent être protégées et cryptées dans la base de données.</w:t>
       </w:r>
     </w:p>
     <w:p>
       <w:pPr>
-        <w:pStyle w:val="Heading2"/>
+        <w:pStyle w:val="Titre2"/>
       </w:pPr>
       <w:r>
         <w:t>Portée :</w:t>
@@ -1039,7 +1150,6 @@
         </w:rPr>
         <w:t xml:space="preserve"> essai gratuit (qui offre un essai gratuit </w:t>
       </w:r>
-      <w:proofErr w:type="gramStart"/>
       <w:r>
         <w:rPr>
           <w:rStyle w:val="s1"/>
@@ -1048,9 +1158,8 @@
           <w:szCs w:val="24"/>
           <w:lang w:val="fr-CA"/>
         </w:rPr>
-        <w:t>du gym</w:t>
-      </w:r>
-      <w:proofErr w:type="gramEnd"/>
+        <w:t>de la gym</w:t>
+      </w:r>
       <w:r>
         <w:rPr>
           <w:rStyle w:val="s1"/>
@@ -1059,9 +1168,8 @@
           <w:szCs w:val="24"/>
           <w:lang w:val="fr-CA"/>
         </w:rPr>
-        <w:t xml:space="preserve"> pour un temps limité), standard (qui offre un accès au gym ainsi que des rabais sur certains produits) et </w:t>
-      </w:r>
-      <w:proofErr w:type="spellStart"/>
+        <w:t xml:space="preserve"> pour un temps limité), standard (qui offre un accès </w:t>
+      </w:r>
       <w:r>
         <w:rPr>
           <w:rStyle w:val="s1"/>
@@ -1070,9 +1178,8 @@
           <w:szCs w:val="24"/>
           <w:lang w:val="fr-CA"/>
         </w:rPr>
-        <w:t>peak</w:t>
-      </w:r>
-      <w:proofErr w:type="spellEnd"/>
+        <w:t>aux gym</w:t>
+      </w:r>
       <w:r>
         <w:rPr>
           <w:rStyle w:val="s1"/>
@@ -1081,9 +1188,8 @@
           <w:szCs w:val="24"/>
           <w:lang w:val="fr-CA"/>
         </w:rPr>
-        <w:t xml:space="preserve"> (qui donne accès à tous les </w:t>
-      </w:r>
-      <w:proofErr w:type="spellStart"/>
+        <w:t xml:space="preserve"> ainsi que des rabais sur certains produits) et </w:t>
+      </w:r>
       <w:r>
         <w:rPr>
           <w:rStyle w:val="s1"/>
@@ -1092,9 +1198,8 @@
           <w:szCs w:val="24"/>
           <w:lang w:val="fr-CA"/>
         </w:rPr>
-        <w:t>gyms</w:t>
-      </w:r>
-      <w:proofErr w:type="spellEnd"/>
+        <w:t>P</w:t>
+      </w:r>
       <w:r>
         <w:rPr>
           <w:rStyle w:val="s1"/>
@@ -1103,9 +1208,8 @@
           <w:szCs w:val="24"/>
           <w:lang w:val="fr-CA"/>
         </w:rPr>
-        <w:t xml:space="preserve"> de Peak </w:t>
-      </w:r>
-      <w:proofErr w:type="spellStart"/>
+        <w:t xml:space="preserve">eak (qui donne accès </w:t>
+      </w:r>
       <w:r>
         <w:rPr>
           <w:rStyle w:val="s1"/>
@@ -1114,9 +1218,8 @@
           <w:szCs w:val="24"/>
           <w:lang w:val="fr-CA"/>
         </w:rPr>
-        <w:t>Labs</w:t>
-      </w:r>
-      <w:proofErr w:type="spellEnd"/>
+        <w:t>aux gym</w:t>
+      </w:r>
       <w:r>
         <w:rPr>
           <w:rStyle w:val="s1"/>
@@ -1125,13 +1228,33 @@
           <w:szCs w:val="24"/>
           <w:lang w:val="fr-CA"/>
         </w:rPr>
-        <w:t>, ainsi qu'une réduction de 10% sur tous nos produits). Nous vendons également de l'équipement sous forme de poids, mais nous ne vendons pas de machines à poids ni de tapis roulant. De plus, nous offrons un service de livraison garanti avec tous nos produits.</w:t>
+        <w:t xml:space="preserve"> de Peak Labs, ainsi qu'une réduction de </w:t>
+      </w:r>
+      <w:r>
+        <w:rPr>
+          <w:rStyle w:val="s1"/>
+          <w:rFonts w:asciiTheme="minorHAnsi" w:hAnsiTheme="minorHAnsi" w:cstheme="minorBidi"/>
+          <w:sz w:val="24"/>
+          <w:szCs w:val="24"/>
+          <w:lang w:val="fr-CA"/>
+        </w:rPr>
+        <w:t>2</w:t>
+      </w:r>
+      <w:r>
+        <w:rPr>
+          <w:rStyle w:val="s1"/>
+          <w:rFonts w:asciiTheme="minorHAnsi" w:hAnsiTheme="minorHAnsi" w:cstheme="minorBidi"/>
+          <w:sz w:val="24"/>
+          <w:szCs w:val="24"/>
+          <w:lang w:val="fr-CA"/>
+        </w:rPr>
+        <w:t xml:space="preserve">0% sur tous nos produits). Nous vendons également de l'équipement sous forme de poids, mais nous ne vendons pas de machines à poids ni de tapis roulant. </w:t>
       </w:r>
     </w:p>
     <w:p/>
     <w:p>
       <w:pPr>
-        <w:pStyle w:val="Heading1"/>
+        <w:pStyle w:val="Titre1"/>
         <w:rPr>
           <w:rFonts w:asciiTheme="minorHAnsi" w:hAnsiTheme="minorHAnsi"/>
         </w:rPr>
@@ -1149,59 +1272,63 @@
     <w:p/>
     <w:p>
       <w:pPr>
+        <w:pStyle w:val="Titre2"/>
+        <w:rPr>
+          <w:rFonts w:asciiTheme="minorHAnsi" w:hAnsiTheme="minorHAnsi"/>
+        </w:rPr>
+      </w:pPr>
+      <w:r>
+        <w:rPr>
+          <w:rFonts w:asciiTheme="minorHAnsi" w:hAnsiTheme="minorHAnsi"/>
+        </w:rPr>
+        <w:t>Clé de lecture</w:t>
+      </w:r>
+    </w:p>
+    <w:p/>
+    <w:p>
+      <w:r>
+        <w:t>Un utilsateur peut avoir un compte, un compte doit avoir un utilisateur.</w:t>
+      </w:r>
+    </w:p>
+    <w:p>
+      <w:r>
+        <w:t>Un panier doit avoir un compte et le panier peut avoir des produits.</w:t>
+      </w:r>
+    </w:p>
+    <w:p>
+      <w:r>
+        <w:t>Un panier peut avoir un abonnement, un abonnement doit avoir un panier.</w:t>
+      </w:r>
+    </w:p>
+    <w:p>
+      <w:r>
+        <w:t>Un produit doit avoir une type de catégorie, et le type de categorie doit être un produit.</w:t>
+      </w:r>
+    </w:p>
+    <w:p>
+      <w:r>
+        <w:t>Un produit doit avoir un panier.</w:t>
+      </w:r>
+      <w:r>
+        <w:br/>
+        <w:t>Une categorie doit avoir une type et une type doit être une categorie.</w:t>
+      </w:r>
+      <w:r>
+        <w:br/>
+        <w:t xml:space="preserve">Tous les type de produits doivent avoir un fournisseur, un fournisseur peut avoir un produit. </w:t>
+      </w:r>
+    </w:p>
+    <w:p/>
+    <w:p/>
+    <w:p/>
+    <w:p>
+      <w:pPr>
         <w:keepNext/>
       </w:pPr>
-      <w:r>
-        <w:rPr>
-          <w:noProof/>
-        </w:rPr>
-        <w:lastRenderedPageBreak/>
-        <w:drawing>
-          <wp:inline distT="0" distB="0" distL="0" distR="0" wp14:anchorId="6F4CE20C" wp14:editId="3C66CAC0">
-            <wp:extent cx="5486400" cy="2737485"/>
-            <wp:effectExtent l="0" t="0" r="0" b="5715"/>
-            <wp:docPr id="1794310754" name="Image 1" descr="Une image contenant texte, capture d’écran, diagramme, Rectangle&#10;&#10;Description générée automatiquement"/>
-            <wp:cNvGraphicFramePr>
-              <a:graphicFrameLocks xmlns:a="http://schemas.openxmlformats.org/drawingml/2006/main" noChangeAspect="1"/>
-            </wp:cNvGraphicFramePr>
-            <a:graphic xmlns:a="http://schemas.openxmlformats.org/drawingml/2006/main">
-              <a:graphicData uri="http://schemas.openxmlformats.org/drawingml/2006/picture">
-                <pic:pic xmlns:pic="http://schemas.openxmlformats.org/drawingml/2006/picture">
-                  <pic:nvPicPr>
-                    <pic:cNvPr id="0" name="Image 1"/>
-                    <pic:cNvPicPr/>
-                  </pic:nvPicPr>
-                  <pic:blipFill>
-                    <a:blip r:embed="rId14">
-                      <a:extLst>
-                        <a:ext uri="{28A0092B-C50C-407E-A947-70E740481C1C}">
-                          <a14:useLocalDpi xmlns:a14="http://schemas.microsoft.com/office/drawing/2010/main" val="0"/>
-                        </a:ext>
-                      </a:extLst>
-                    </a:blip>
-                    <a:stretch>
-                      <a:fillRect/>
-                    </a:stretch>
-                  </pic:blipFill>
-                  <pic:spPr>
-                    <a:xfrm>
-                      <a:off x="0" y="0"/>
-                      <a:ext cx="5486400" cy="2737485"/>
-                    </a:xfrm>
-                    <a:prstGeom prst="rect">
-                      <a:avLst/>
-                    </a:prstGeom>
-                  </pic:spPr>
-                </pic:pic>
-              </a:graphicData>
-            </a:graphic>
-          </wp:inline>
-        </w:drawing>
-      </w:r>
-    </w:p>
-    <w:p>
-      <w:pPr>
-        <w:pStyle w:val="Heading2"/>
+    </w:p>
+    <w:p>
+      <w:pPr>
+        <w:pStyle w:val="Titre2"/>
         <w:rPr>
           <w:rFonts w:asciiTheme="minorHAnsi" w:hAnsiTheme="minorHAnsi"/>
         </w:rPr>
@@ -1217,67 +1344,95 @@
         <w:rPr>
           <w:rFonts w:asciiTheme="minorHAnsi" w:hAnsiTheme="minorHAnsi"/>
         </w:rPr>
-        <w:t>Primaire</w:t>
+        <w:t>Primair</w:t>
       </w:r>
       <w:bookmarkEnd w:id="14"/>
-    </w:p>
-    <w:p>
-      <w:r>
-        <w:t xml:space="preserve">Nom </w:t>
-      </w:r>
-      <w:proofErr w:type="gramStart"/>
-      <w:r>
-        <w:t>Utilisateur(</w:t>
-      </w:r>
-      <w:proofErr w:type="gramEnd"/>
-      <w:r>
-        <w:t>Compte), Produit(Panier), Identification(</w:t>
-      </w:r>
-      <w:r>
-        <w:t>Produit</w:t>
-      </w:r>
-      <w:r>
-        <w:t xml:space="preserve">), </w:t>
-      </w:r>
-      <w:r>
-        <w:t>Type (Abonnement)</w:t>
-      </w:r>
-    </w:p>
-    <w:p/>
-    <w:p>
-      <w:r>
-        <w:t xml:space="preserve">Un utilisateur peut avoir un abonnement, alors qu'un abonnement doit être affilier à un utilisateur. </w:t>
-      </w:r>
-    </w:p>
-    <w:p>
-      <w:r>
-        <w:t xml:space="preserve">Un utilisateur doit avoir un panier, alors que le panier doit appartenir </w:t>
-      </w:r>
-      <w:r>
-        <w:t>à</w:t>
-      </w:r>
-      <w:r>
-        <w:t xml:space="preserve"> un utilisateur</w:t>
-      </w:r>
-      <w:r>
-        <w:t>.</w:t>
-      </w:r>
-    </w:p>
-    <w:p>
-      <w:r>
-        <w:t xml:space="preserve">Un panier peut avoir des produits, alors que peut </w:t>
-      </w:r>
-      <w:r>
-        <w:t>être assimiler à un panier</w:t>
-      </w:r>
-      <w:r>
-        <w:t>.</w:t>
-      </w:r>
-    </w:p>
-    <w:p/>
-    <w:p>
-      <w:pPr>
-        <w:pStyle w:val="Heading1"/>
+      <w:r>
+        <w:rPr>
+          <w:rFonts w:asciiTheme="minorHAnsi" w:hAnsiTheme="minorHAnsi"/>
+        </w:rPr>
+        <w:t>e</w:t>
+      </w:r>
+    </w:p>
+    <w:p>
+      <w:r>
+        <w:t>E_ID :</w:t>
+      </w:r>
+      <w:r>
+        <w:br/>
+        <w:t xml:space="preserve">User de compte contient un user ID, </w:t>
+      </w:r>
+      <w:r>
+        <w:t>joins</w:t>
+      </w:r>
+      <w:r>
+        <w:t xml:space="preserve"> avec le produit FOREING KEY : E_USER_ID. </w:t>
+      </w:r>
+      <w:r>
+        <w:br/>
+        <w:t>User ID</w:t>
+      </w:r>
+      <w:r>
+        <w:t xml:space="preserve"> </w:t>
+      </w:r>
+      <w:r>
+        <w:t>est en lien avec le produit pour voir l’ID qui veut ce produit.</w:t>
+      </w:r>
+    </w:p>
+    <w:p>
+      <w:r>
+        <w:t>User ID</w:t>
+      </w:r>
+      <w:r>
+        <w:t xml:space="preserve"> </w:t>
+      </w:r>
+      <w:r>
+        <w:t xml:space="preserve">est en lien avec </w:t>
+      </w:r>
+      <w:r>
+        <w:t>la catégorie.</w:t>
+      </w:r>
+    </w:p>
+    <w:p>
+      <w:r>
+        <w:t>Catégorie, a plusieurs type, vêtements, équipements et suppléments.</w:t>
+      </w:r>
+    </w:p>
+    <w:p>
+      <w:r>
+        <w:t>User ID est un lien avec tous ces types.</w:t>
+      </w:r>
+    </w:p>
+    <w:p>
+      <w:r>
+        <w:t>User ID est en lien avec abonnements.</w:t>
+      </w:r>
+    </w:p>
+    <w:p>
+      <w:r>
+        <w:t>User ID est en lien avec le fournisseur.</w:t>
+      </w:r>
+    </w:p>
+    <w:p>
+      <w:r>
+        <w:t>E_IDPRODUIT :</w:t>
+      </w:r>
+      <w:r>
+        <w:br/>
+        <w:t>Produit a un ID pour l’identifiés</w:t>
+      </w:r>
+    </w:p>
+    <w:p>
+      <w:r>
+        <w:br/>
+      </w:r>
+      <w:r>
+        <w:br/>
+      </w:r>
+    </w:p>
+    <w:p>
+      <w:pPr>
+        <w:pStyle w:val="Titre1"/>
         <w:rPr>
           <w:rFonts w:asciiTheme="minorHAnsi" w:hAnsiTheme="minorHAnsi"/>
         </w:rPr>
@@ -1297,39 +1452,32 @@
         <w:t>s</w:t>
       </w:r>
       <w:bookmarkEnd w:id="15"/>
+      <w:r>
+        <w:rPr>
+          <w:rFonts w:asciiTheme="minorHAnsi" w:hAnsiTheme="minorHAnsi"/>
+        </w:rPr>
+        <w:t xml:space="preserve"> FIGMA</w:t>
+      </w:r>
     </w:p>
     <w:p>
       <w:pPr>
         <w:keepNext/>
       </w:pPr>
-      <w:proofErr w:type="gramStart"/>
-      <w:r>
-        <w:t>Accueil</w:t>
-      </w:r>
-      <w:r>
-        <w:t>:</w:t>
-      </w:r>
-      <w:proofErr w:type="gramEnd"/>
-    </w:p>
-    <w:p>
-      <w:pPr>
-        <w:keepNext/>
-      </w:pPr>
       <w:r>
         <w:rPr>
           <w:noProof/>
         </w:rPr>
         <w:drawing>
-          <wp:anchor distT="0" distB="0" distL="114300" distR="114300" simplePos="0" relativeHeight="251655680" behindDoc="0" locked="0" layoutInCell="1" allowOverlap="1" wp14:anchorId="32EDA8C9" wp14:editId="0A06E618">
+          <wp:anchor distT="0" distB="0" distL="114300" distR="114300" simplePos="0" relativeHeight="251655680" behindDoc="0" locked="0" layoutInCell="1" allowOverlap="1" wp14:anchorId="32EDA8C9" wp14:editId="04DE64C1">
             <wp:simplePos x="0" y="0"/>
-            <wp:positionH relativeFrom="column">
+            <wp:positionH relativeFrom="margin">
               <wp:align>right</wp:align>
             </wp:positionH>
             <wp:positionV relativeFrom="paragraph">
-              <wp:posOffset>0</wp:posOffset>
+              <wp:posOffset>10795</wp:posOffset>
             </wp:positionV>
             <wp:extent cx="4572000" cy="3438525"/>
-            <wp:effectExtent l="0" t="0" r="0" b="0"/>
+            <wp:effectExtent l="0" t="0" r="0" b="9525"/>
             <wp:wrapSquare wrapText="bothSides"/>
             <wp:docPr id="614982096" name="Picture 2104018960"/>
             <wp:cNvGraphicFramePr>
@@ -1343,7 +1491,7 @@
                     <pic:cNvPicPr/>
                   </pic:nvPicPr>
                   <pic:blipFill>
-                    <a:blip r:embed="rId15">
+                    <a:blip r:embed="rId14">
                       <a:extLst>
                         <a:ext uri="{28A0092B-C50C-407E-A947-70E740481C1C}">
                           <a14:useLocalDpi xmlns:a14="http://schemas.microsoft.com/office/drawing/2010/main" val="0"/>
@@ -1375,11 +1523,102 @@
           </wp:anchor>
         </w:drawing>
       </w:r>
+      <w:r>
+        <w:t>Accueil</w:t>
+      </w:r>
+      <w:r>
+        <w:t>:</w:t>
+      </w:r>
     </w:p>
     <w:p>
       <w:pPr>
         <w:keepNext/>
       </w:pPr>
+    </w:p>
+    <w:p>
+      <w:pPr>
+        <w:keepNext/>
+      </w:pPr>
+    </w:p>
+    <w:p>
+      <w:pPr>
+        <w:keepNext/>
+      </w:pPr>
+    </w:p>
+    <w:p>
+      <w:pPr>
+        <w:keepNext/>
+      </w:pPr>
+    </w:p>
+    <w:p>
+      <w:pPr>
+        <w:keepNext/>
+      </w:pPr>
+    </w:p>
+    <w:p>
+      <w:pPr>
+        <w:keepNext/>
+      </w:pPr>
+    </w:p>
+    <w:p>
+      <w:pPr>
+        <w:keepNext/>
+      </w:pPr>
+    </w:p>
+    <w:p>
+      <w:pPr>
+        <w:keepNext/>
+      </w:pPr>
+    </w:p>
+    <w:p>
+      <w:pPr>
+        <w:keepNext/>
+      </w:pPr>
+    </w:p>
+    <w:p>
+      <w:pPr>
+        <w:keepNext/>
+      </w:pPr>
+    </w:p>
+    <w:p>
+      <w:pPr>
+        <w:keepNext/>
+      </w:pPr>
+    </w:p>
+    <w:p>
+      <w:pPr>
+        <w:keepNext/>
+      </w:pPr>
+    </w:p>
+    <w:p>
+      <w:pPr>
+        <w:keepNext/>
+      </w:pPr>
+    </w:p>
+    <w:p>
+      <w:pPr>
+        <w:keepNext/>
+      </w:pPr>
+    </w:p>
+    <w:p>
+      <w:pPr>
+        <w:keepNext/>
+      </w:pPr>
+    </w:p>
+    <w:p>
+      <w:pPr>
+        <w:keepNext/>
+      </w:pPr>
+    </w:p>
+    <w:p>
+      <w:pPr>
+        <w:keepNext/>
+      </w:pPr>
+    </w:p>
+    <w:p>
+      <w:pPr>
+        <w:keepNext/>
+      </w:pPr>
       <w:r>
         <w:t>Boutique</w:t>
       </w:r>
@@ -1389,18 +1628,28 @@
       <w:r>
         <w:br/>
       </w:r>
+    </w:p>
+    <w:p>
+      <w:pPr>
+        <w:keepNext/>
+      </w:pPr>
+    </w:p>
+    <w:p>
+      <w:pPr>
+        <w:keepNext/>
+      </w:pPr>
       <w:r>
         <w:rPr>
           <w:noProof/>
         </w:rPr>
         <w:drawing>
-          <wp:anchor distT="0" distB="0" distL="114300" distR="114300" simplePos="0" relativeHeight="251656704" behindDoc="0" locked="0" layoutInCell="1" allowOverlap="1" wp14:anchorId="4D33CB03" wp14:editId="5341C801">
+          <wp:anchor distT="0" distB="0" distL="114300" distR="114300" simplePos="0" relativeHeight="251656704" behindDoc="0" locked="0" layoutInCell="1" allowOverlap="1" wp14:anchorId="4D33CB03" wp14:editId="74280F4C">
             <wp:simplePos x="0" y="0"/>
             <wp:positionH relativeFrom="column">
-              <wp:align>right</wp:align>
+              <wp:posOffset>967740</wp:posOffset>
             </wp:positionH>
             <wp:positionV relativeFrom="paragraph">
-              <wp:posOffset>0</wp:posOffset>
+              <wp:posOffset>13335</wp:posOffset>
             </wp:positionV>
             <wp:extent cx="4572000" cy="4000500"/>
             <wp:effectExtent l="0" t="0" r="0" b="0"/>
@@ -1417,7 +1666,7 @@
                     <pic:cNvPicPr/>
                   </pic:nvPicPr>
                   <pic:blipFill>
-                    <a:blip r:embed="rId16">
+                    <a:blip r:embed="rId15">
                       <a:extLst>
                         <a:ext uri="{28A0092B-C50C-407E-A947-70E740481C1C}">
                           <a14:useLocalDpi xmlns:a14="http://schemas.microsoft.com/office/drawing/2010/main" val="0"/>
@@ -1450,40 +1699,352 @@
         </w:drawing>
       </w:r>
     </w:p>
-    <w:p>
-      <w:pPr>
-        <w:keepNext/>
-      </w:pPr>
-    </w:p>
-    <w:p>
-      <w:r>
-        <w:t xml:space="preserve">Se </w:t>
-      </w:r>
-      <w:proofErr w:type="gramStart"/>
-      <w:r>
-        <w:t>Connecter:</w:t>
-      </w:r>
-      <w:proofErr w:type="gramEnd"/>
-      <w:r>
-        <w:t xml:space="preserve"> </w:t>
-      </w:r>
-    </w:p>
-    <w:p>
+    <w:p/>
+    <w:p>
+      <w:pPr>
+        <w:spacing w:line="259" w:lineRule="auto"/>
+      </w:pPr>
       <w:r>
         <w:rPr>
           <w:noProof/>
         </w:rPr>
+        <w:lastRenderedPageBreak/>
         <w:drawing>
-          <wp:anchor distT="0" distB="0" distL="114300" distR="114300" simplePos="0" relativeHeight="251659776" behindDoc="0" locked="0" layoutInCell="1" allowOverlap="1" wp14:anchorId="6D819493" wp14:editId="583D2B2B">
+          <wp:anchor distT="0" distB="0" distL="114300" distR="114300" simplePos="0" relativeHeight="251658240" behindDoc="0" locked="0" layoutInCell="1" allowOverlap="1" wp14:anchorId="794482DC" wp14:editId="45EAB160">
             <wp:simplePos x="0" y="0"/>
             <wp:positionH relativeFrom="column">
-              <wp:align>right</wp:align>
+              <wp:posOffset>1043940</wp:posOffset>
             </wp:positionH>
             <wp:positionV relativeFrom="paragraph">
-              <wp:posOffset>0</wp:posOffset>
+              <wp:posOffset>31115</wp:posOffset>
+            </wp:positionV>
+            <wp:extent cx="4572000" cy="3162300"/>
+            <wp:effectExtent l="0" t="0" r="0" b="0"/>
+            <wp:wrapSquare wrapText="bothSides"/>
+            <wp:docPr id="519702509" name="Picture 519702509"/>
+            <wp:cNvGraphicFramePr>
+              <a:graphicFrameLocks xmlns:a="http://schemas.openxmlformats.org/drawingml/2006/main" noChangeAspect="1"/>
+            </wp:cNvGraphicFramePr>
+            <a:graphic xmlns:a="http://schemas.openxmlformats.org/drawingml/2006/main">
+              <a:graphicData uri="http://schemas.openxmlformats.org/drawingml/2006/picture">
+                <pic:pic xmlns:pic="http://schemas.openxmlformats.org/drawingml/2006/picture">
+                  <pic:nvPicPr>
+                    <pic:cNvPr id="0" name=""/>
+                    <pic:cNvPicPr/>
+                  </pic:nvPicPr>
+                  <pic:blipFill>
+                    <a:blip r:embed="rId16">
+                      <a:extLst>
+                        <a:ext uri="{28A0092B-C50C-407E-A947-70E740481C1C}">
+                          <a14:useLocalDpi xmlns:a14="http://schemas.microsoft.com/office/drawing/2010/main" val="0"/>
+                        </a:ext>
+                      </a:extLst>
+                    </a:blip>
+                    <a:stretch>
+                      <a:fillRect/>
+                    </a:stretch>
+                  </pic:blipFill>
+                  <pic:spPr>
+                    <a:xfrm>
+                      <a:off x="0" y="0"/>
+                      <a:ext cx="4572000" cy="3162300"/>
+                    </a:xfrm>
+                    <a:prstGeom prst="rect">
+                      <a:avLst/>
+                    </a:prstGeom>
+                  </pic:spPr>
+                </pic:pic>
+              </a:graphicData>
+            </a:graphic>
+            <wp14:sizeRelH relativeFrom="page">
+              <wp14:pctWidth>0</wp14:pctWidth>
+            </wp14:sizeRelH>
+            <wp14:sizeRelV relativeFrom="page">
+              <wp14:pctHeight>0</wp14:pctHeight>
+            </wp14:sizeRelV>
+          </wp:anchor>
+        </w:drawing>
+      </w:r>
+      <w:r>
+        <w:t>Abonnement:</w:t>
+      </w:r>
+      <w:r>
+        <w:br/>
+      </w:r>
+    </w:p>
+    <w:p>
+      <w:pPr>
+        <w:spacing w:line="259" w:lineRule="auto"/>
+      </w:pPr>
+      <w:r>
+        <w:br/>
+      </w:r>
+    </w:p>
+    <w:p>
+      <w:pPr>
+        <w:spacing w:line="259" w:lineRule="auto"/>
+      </w:pPr>
+    </w:p>
+    <w:p>
+      <w:pPr>
+        <w:spacing w:line="259" w:lineRule="auto"/>
+      </w:pPr>
+    </w:p>
+    <w:p>
+      <w:pPr>
+        <w:spacing w:line="259" w:lineRule="auto"/>
+      </w:pPr>
+    </w:p>
+    <w:p>
+      <w:pPr>
+        <w:spacing w:line="259" w:lineRule="auto"/>
+      </w:pPr>
+    </w:p>
+    <w:p>
+      <w:pPr>
+        <w:spacing w:line="259" w:lineRule="auto"/>
+      </w:pPr>
+    </w:p>
+    <w:p>
+      <w:pPr>
+        <w:spacing w:line="259" w:lineRule="auto"/>
+      </w:pPr>
+    </w:p>
+    <w:p>
+      <w:pPr>
+        <w:spacing w:line="259" w:lineRule="auto"/>
+      </w:pPr>
+    </w:p>
+    <w:p>
+      <w:pPr>
+        <w:spacing w:line="259" w:lineRule="auto"/>
+      </w:pPr>
+    </w:p>
+    <w:p>
+      <w:pPr>
+        <w:spacing w:line="259" w:lineRule="auto"/>
+      </w:pPr>
+    </w:p>
+    <w:p>
+      <w:pPr>
+        <w:spacing w:line="259" w:lineRule="auto"/>
+      </w:pPr>
+    </w:p>
+    <w:p>
+      <w:pPr>
+        <w:spacing w:line="259" w:lineRule="auto"/>
+      </w:pPr>
+    </w:p>
+    <w:p>
+      <w:pPr>
+        <w:spacing w:line="259" w:lineRule="auto"/>
+      </w:pPr>
+      <w:r>
+        <w:t>Inscription :</w:t>
+      </w:r>
+    </w:p>
+    <w:p>
+      <w:pPr>
+        <w:spacing w:line="259" w:lineRule="auto"/>
+      </w:pPr>
+      <w:r>
+        <w:rPr>
+          <w:noProof/>
+        </w:rPr>
+        <w:drawing>
+          <wp:anchor distT="0" distB="0" distL="114300" distR="114300" simplePos="0" relativeHeight="251658752" behindDoc="0" locked="0" layoutInCell="1" allowOverlap="1" wp14:anchorId="6074606A" wp14:editId="0F8FADEA">
+            <wp:simplePos x="0" y="0"/>
+            <wp:positionH relativeFrom="margin">
+              <wp:posOffset>1036320</wp:posOffset>
+            </wp:positionH>
+            <wp:positionV relativeFrom="paragraph">
+              <wp:posOffset>144145</wp:posOffset>
+            </wp:positionV>
+            <wp:extent cx="4572000" cy="3295650"/>
+            <wp:effectExtent l="0" t="0" r="0" b="0"/>
+            <wp:wrapSquare wrapText="bothSides"/>
+            <wp:docPr id="975336611" name="Picture 975336611"/>
+            <wp:cNvGraphicFramePr>
+              <a:graphicFrameLocks xmlns:a="http://schemas.openxmlformats.org/drawingml/2006/main" noChangeAspect="1"/>
+            </wp:cNvGraphicFramePr>
+            <a:graphic xmlns:a="http://schemas.openxmlformats.org/drawingml/2006/main">
+              <a:graphicData uri="http://schemas.openxmlformats.org/drawingml/2006/picture">
+                <pic:pic xmlns:pic="http://schemas.openxmlformats.org/drawingml/2006/picture">
+                  <pic:nvPicPr>
+                    <pic:cNvPr id="0" name=""/>
+                    <pic:cNvPicPr/>
+                  </pic:nvPicPr>
+                  <pic:blipFill>
+                    <a:blip r:embed="rId17">
+                      <a:extLst>
+                        <a:ext uri="{28A0092B-C50C-407E-A947-70E740481C1C}">
+                          <a14:useLocalDpi xmlns:a14="http://schemas.microsoft.com/office/drawing/2010/main" val="0"/>
+                        </a:ext>
+                      </a:extLst>
+                    </a:blip>
+                    <a:stretch>
+                      <a:fillRect/>
+                    </a:stretch>
+                  </pic:blipFill>
+                  <pic:spPr>
+                    <a:xfrm>
+                      <a:off x="0" y="0"/>
+                      <a:ext cx="4572000" cy="3295650"/>
+                    </a:xfrm>
+                    <a:prstGeom prst="rect">
+                      <a:avLst/>
+                    </a:prstGeom>
+                  </pic:spPr>
+                </pic:pic>
+              </a:graphicData>
+            </a:graphic>
+            <wp14:sizeRelH relativeFrom="page">
+              <wp14:pctWidth>0</wp14:pctWidth>
+            </wp14:sizeRelH>
+            <wp14:sizeRelV relativeFrom="page">
+              <wp14:pctHeight>0</wp14:pctHeight>
+            </wp14:sizeRelV>
+          </wp:anchor>
+        </w:drawing>
+      </w:r>
+    </w:p>
+    <w:p>
+      <w:pPr>
+        <w:spacing w:line="259" w:lineRule="auto"/>
+      </w:pPr>
+    </w:p>
+    <w:p>
+      <w:pPr>
+        <w:spacing w:line="259" w:lineRule="auto"/>
+      </w:pPr>
+    </w:p>
+    <w:p>
+      <w:pPr>
+        <w:spacing w:line="259" w:lineRule="auto"/>
+      </w:pPr>
+    </w:p>
+    <w:p>
+      <w:pPr>
+        <w:spacing w:line="259" w:lineRule="auto"/>
+      </w:pPr>
+    </w:p>
+    <w:p>
+      <w:pPr>
+        <w:spacing w:line="259" w:lineRule="auto"/>
+      </w:pPr>
+    </w:p>
+    <w:p>
+      <w:pPr>
+        <w:spacing w:line="259" w:lineRule="auto"/>
+      </w:pPr>
+    </w:p>
+    <w:p>
+      <w:pPr>
+        <w:spacing w:line="259" w:lineRule="auto"/>
+      </w:pPr>
+    </w:p>
+    <w:p>
+      <w:pPr>
+        <w:spacing w:line="259" w:lineRule="auto"/>
+      </w:pPr>
+    </w:p>
+    <w:p>
+      <w:pPr>
+        <w:spacing w:line="259" w:lineRule="auto"/>
+      </w:pPr>
+    </w:p>
+    <w:p>
+      <w:pPr>
+        <w:spacing w:line="259" w:lineRule="auto"/>
+      </w:pPr>
+    </w:p>
+    <w:p>
+      <w:pPr>
+        <w:spacing w:line="259" w:lineRule="auto"/>
+      </w:pPr>
+    </w:p>
+    <w:p>
+      <w:pPr>
+        <w:spacing w:line="259" w:lineRule="auto"/>
+      </w:pPr>
+    </w:p>
+    <w:p>
+      <w:pPr>
+        <w:spacing w:line="259" w:lineRule="auto"/>
+      </w:pPr>
+    </w:p>
+    <w:p>
+      <w:pPr>
+        <w:spacing w:line="259" w:lineRule="auto"/>
+      </w:pPr>
+    </w:p>
+    <w:p>
+      <w:pPr>
+        <w:spacing w:line="259" w:lineRule="auto"/>
+      </w:pPr>
+    </w:p>
+    <w:p>
+      <w:pPr>
+        <w:spacing w:line="259" w:lineRule="auto"/>
+      </w:pPr>
+    </w:p>
+    <w:p>
+      <w:pPr>
+        <w:spacing w:line="259" w:lineRule="auto"/>
+      </w:pPr>
+    </w:p>
+    <w:p>
+      <w:pPr>
+        <w:spacing w:line="259" w:lineRule="auto"/>
+      </w:pPr>
+    </w:p>
+    <w:p>
+      <w:pPr>
+        <w:spacing w:line="259" w:lineRule="auto"/>
+      </w:pPr>
+    </w:p>
+    <w:p>
+      <w:pPr>
+        <w:spacing w:line="259" w:lineRule="auto"/>
+      </w:pPr>
+    </w:p>
+    <w:p>
+      <w:pPr>
+        <w:spacing w:line="259" w:lineRule="auto"/>
+      </w:pPr>
+    </w:p>
+    <w:p>
+      <w:pPr>
+        <w:spacing w:line="259" w:lineRule="auto"/>
+      </w:pPr>
+    </w:p>
+    <w:p>
+      <w:pPr>
+        <w:spacing w:line="259" w:lineRule="auto"/>
+      </w:pPr>
+    </w:p>
+    <w:p>
+      <w:pPr>
+        <w:spacing w:line="259" w:lineRule="auto"/>
+      </w:pPr>
+    </w:p>
+    <w:p>
+      <w:r>
+        <w:rPr>
+          <w:noProof/>
+        </w:rPr>
+        <w:lastRenderedPageBreak/>
+        <w:drawing>
+          <wp:anchor distT="0" distB="0" distL="114300" distR="114300" simplePos="0" relativeHeight="251659776" behindDoc="0" locked="0" layoutInCell="1" allowOverlap="1" wp14:anchorId="6D819493" wp14:editId="11D4DBE7">
+            <wp:simplePos x="0" y="0"/>
+            <wp:positionH relativeFrom="margin">
+              <wp:posOffset>1097280</wp:posOffset>
+            </wp:positionH>
+            <wp:positionV relativeFrom="page">
+              <wp:posOffset>967740</wp:posOffset>
             </wp:positionV>
             <wp:extent cx="4572000" cy="3362325"/>
-            <wp:effectExtent l="0" t="0" r="0" b="0"/>
+            <wp:effectExtent l="0" t="0" r="0" b="9525"/>
             <wp:wrapSquare wrapText="bothSides"/>
             <wp:docPr id="2126971581" name="Picture 2126971581"/>
             <wp:cNvGraphicFramePr>
@@ -1497,7 +2058,7 @@
                     <pic:cNvPicPr/>
                   </pic:nvPicPr>
                   <pic:blipFill>
-                    <a:blip r:embed="rId17">
+                    <a:blip r:embed="rId18">
                       <a:extLst>
                         <a:ext uri="{28A0092B-C50C-407E-A947-70E740481C1C}">
                           <a14:useLocalDpi xmlns:a14="http://schemas.microsoft.com/office/drawing/2010/main" val="0"/>
@@ -1529,42 +2090,156 @@
           </wp:anchor>
         </w:drawing>
       </w:r>
+      <w:r>
+        <w:t xml:space="preserve"> </w:t>
+      </w:r>
+      <w:r>
+        <w:t xml:space="preserve">Se Connecter: </w:t>
+      </w:r>
     </w:p>
     <w:p>
       <w:pPr>
         <w:spacing w:line="259" w:lineRule="auto"/>
       </w:pPr>
-      <w:proofErr w:type="gramStart"/>
-      <w:r>
-        <w:t>Abonnement:</w:t>
-      </w:r>
-      <w:proofErr w:type="gramEnd"/>
-      <w:r>
+    </w:p>
+    <w:p>
+      <w:pPr>
+        <w:spacing w:line="259" w:lineRule="auto"/>
+      </w:pPr>
+    </w:p>
+    <w:p>
+      <w:pPr>
+        <w:spacing w:line="259" w:lineRule="auto"/>
+      </w:pPr>
+    </w:p>
+    <w:p>
+      <w:pPr>
+        <w:spacing w:line="259" w:lineRule="auto"/>
+      </w:pPr>
+    </w:p>
+    <w:p>
+      <w:pPr>
+        <w:spacing w:line="259" w:lineRule="auto"/>
+      </w:pPr>
+    </w:p>
+    <w:p>
+      <w:pPr>
+        <w:spacing w:line="259" w:lineRule="auto"/>
+      </w:pPr>
+    </w:p>
+    <w:p>
+      <w:pPr>
+        <w:spacing w:line="259" w:lineRule="auto"/>
+      </w:pPr>
+    </w:p>
+    <w:p>
+      <w:pPr>
+        <w:spacing w:line="259" w:lineRule="auto"/>
+      </w:pPr>
+    </w:p>
+    <w:p>
+      <w:pPr>
+        <w:spacing w:line="259" w:lineRule="auto"/>
+      </w:pPr>
+    </w:p>
+    <w:p>
+      <w:pPr>
+        <w:spacing w:line="259" w:lineRule="auto"/>
+      </w:pPr>
+    </w:p>
+    <w:p>
+      <w:pPr>
+        <w:spacing w:line="259" w:lineRule="auto"/>
+      </w:pPr>
+    </w:p>
+    <w:p>
+      <w:pPr>
+        <w:spacing w:line="259" w:lineRule="auto"/>
+      </w:pPr>
+    </w:p>
+    <w:p>
+      <w:pPr>
+        <w:spacing w:line="259" w:lineRule="auto"/>
+      </w:pPr>
+    </w:p>
+    <w:p>
+      <w:pPr>
+        <w:spacing w:line="259" w:lineRule="auto"/>
+      </w:pPr>
+    </w:p>
+    <w:p>
+      <w:pPr>
+        <w:spacing w:line="259" w:lineRule="auto"/>
+      </w:pPr>
+    </w:p>
+    <w:p>
+      <w:pPr>
+        <w:spacing w:line="259" w:lineRule="auto"/>
+      </w:pPr>
+    </w:p>
+    <w:p>
+      <w:pPr>
+        <w:spacing w:line="259" w:lineRule="auto"/>
+      </w:pPr>
+    </w:p>
+    <w:p>
+      <w:pPr>
+        <w:spacing w:line="259" w:lineRule="auto"/>
+      </w:pPr>
+    </w:p>
+    <w:p>
+      <w:pPr>
+        <w:pStyle w:val="Titre1"/>
+        <w:rPr>
+          <w:rFonts w:asciiTheme="minorHAnsi" w:hAnsiTheme="minorHAnsi"/>
+        </w:rPr>
+      </w:pPr>
+      <w:r>
+        <w:rPr>
+          <w:rFonts w:asciiTheme="minorHAnsi" w:hAnsiTheme="minorHAnsi"/>
+        </w:rPr>
+        <w:t>Exemples d’interfaces</w:t>
+      </w:r>
+      <w:r>
+        <w:rPr>
+          <w:rFonts w:asciiTheme="minorHAnsi" w:hAnsiTheme="minorHAnsi"/>
+        </w:rPr>
+        <w:t xml:space="preserve"> </w:t>
+      </w:r>
+      <w:r>
+        <w:rPr>
+          <w:rFonts w:asciiTheme="minorHAnsi" w:hAnsiTheme="minorHAnsi"/>
+        </w:rPr>
+        <w:t>PROTOTYPE1</w:t>
+      </w:r>
+      <w:r>
+        <w:rPr>
+          <w:rFonts w:asciiTheme="minorHAnsi" w:hAnsiTheme="minorHAnsi"/>
+        </w:rPr>
         <w:br/>
       </w:r>
     </w:p>
     <w:p>
+      <w:r>
+        <w:t>Accueil :</w:t>
+      </w:r>
+    </w:p>
+    <w:p>
       <w:pPr>
         <w:spacing w:line="259" w:lineRule="auto"/>
-      </w:pPr>
-      <w:r>
-        <w:rPr>
-          <w:noProof/>
-        </w:rPr>
-        <w:lastRenderedPageBreak/>
+        <w:rPr>
+          <w:lang w:val="en-CA"/>
+        </w:rPr>
+      </w:pPr>
+      <w:r>
+        <w:rPr>
+          <w:lang w:val="en-CA"/>
+        </w:rPr>
         <w:drawing>
-          <wp:anchor distT="0" distB="0" distL="114300" distR="114300" simplePos="0" relativeHeight="251658240" behindDoc="0" locked="0" layoutInCell="1" allowOverlap="1" wp14:anchorId="794482DC" wp14:editId="3E93F97B">
-            <wp:simplePos x="0" y="0"/>
-            <wp:positionH relativeFrom="column">
-              <wp:align>right</wp:align>
-            </wp:positionH>
-            <wp:positionV relativeFrom="paragraph">
-              <wp:posOffset>0</wp:posOffset>
-            </wp:positionV>
-            <wp:extent cx="4572000" cy="3162300"/>
-            <wp:effectExtent l="0" t="0" r="0" b="0"/>
-            <wp:wrapSquare wrapText="bothSides"/>
-            <wp:docPr id="519702509" name="Picture 519702509"/>
+          <wp:inline distT="0" distB="0" distL="0" distR="0" wp14:anchorId="40E22D81" wp14:editId="1A864B0A">
+            <wp:extent cx="5486400" cy="2608580"/>
+            <wp:effectExtent l="0" t="0" r="0" b="1270"/>
+            <wp:docPr id="1899688381" name="Image 1"/>
             <wp:cNvGraphicFramePr>
               <a:graphicFrameLocks xmlns:a="http://schemas.openxmlformats.org/drawingml/2006/main" noChangeAspect="1"/>
             </wp:cNvGraphicFramePr>
@@ -1572,17 +2247,11 @@
               <a:graphicData uri="http://schemas.openxmlformats.org/drawingml/2006/picture">
                 <pic:pic xmlns:pic="http://schemas.openxmlformats.org/drawingml/2006/picture">
                   <pic:nvPicPr>
-                    <pic:cNvPr id="0" name=""/>
+                    <pic:cNvPr id="1899688381" name=""/>
                     <pic:cNvPicPr/>
                   </pic:nvPicPr>
                   <pic:blipFill>
-                    <a:blip r:embed="rId18">
-                      <a:extLst>
-                        <a:ext uri="{28A0092B-C50C-407E-A947-70E740481C1C}">
-                          <a14:useLocalDpi xmlns:a14="http://schemas.microsoft.com/office/drawing/2010/main" val="0"/>
-                        </a:ext>
-                      </a:extLst>
-                    </a:blip>
+                    <a:blip r:embed="rId19"/>
                     <a:stretch>
                       <a:fillRect/>
                     </a:stretch>
@@ -1590,7 +2259,7 @@
                   <pic:spPr>
                     <a:xfrm>
                       <a:off x="0" y="0"/>
-                      <a:ext cx="4572000" cy="3162300"/>
+                      <a:ext cx="5486400" cy="2608580"/>
                     </a:xfrm>
                     <a:prstGeom prst="rect">
                       <a:avLst/>
@@ -1599,63 +2268,40 @@
                 </pic:pic>
               </a:graphicData>
             </a:graphic>
-            <wp14:sizeRelH relativeFrom="page">
-              <wp14:pctWidth>0</wp14:pctWidth>
-            </wp14:sizeRelH>
-            <wp14:sizeRelV relativeFrom="page">
-              <wp14:pctHeight>0</wp14:pctHeight>
-            </wp14:sizeRelV>
-          </wp:anchor>
+          </wp:inline>
         </w:drawing>
       </w:r>
-      <w:r>
-        <w:br/>
-      </w:r>
     </w:p>
     <w:p>
       <w:pPr>
         <w:spacing w:line="259" w:lineRule="auto"/>
-      </w:pPr>
+        <w:rPr>
+          <w:lang w:val="en-CA"/>
+        </w:rPr>
+      </w:pPr>
+      <w:r>
+        <w:rPr>
+          <w:lang w:val="en-CA"/>
+        </w:rPr>
+        <w:t>Navbar apres Connectez:</w:t>
+      </w:r>
     </w:p>
     <w:p>
       <w:pPr>
         <w:spacing w:line="259" w:lineRule="auto"/>
-      </w:pPr>
-    </w:p>
-    <w:p>
-      <w:pPr>
-        <w:spacing w:line="259" w:lineRule="auto"/>
-      </w:pPr>
-    </w:p>
-    <w:p>
-      <w:pPr>
-        <w:spacing w:line="259" w:lineRule="auto"/>
-      </w:pPr>
-      <w:r>
-        <w:t>Inscription :</w:t>
-      </w:r>
-    </w:p>
-    <w:p>
-      <w:pPr>
-        <w:spacing w:line="259" w:lineRule="auto"/>
-      </w:pPr>
-      <w:r>
-        <w:rPr>
-          <w:noProof/>
+        <w:rPr>
+          <w:lang w:val="en-CA"/>
+        </w:rPr>
+      </w:pPr>
+      <w:r>
+        <w:rPr>
+          <w:lang w:val="en-CA"/>
         </w:rPr>
         <w:drawing>
-          <wp:anchor distT="0" distB="0" distL="114300" distR="114300" simplePos="0" relativeHeight="251658752" behindDoc="0" locked="0" layoutInCell="1" allowOverlap="1" wp14:anchorId="6074606A" wp14:editId="450980F6">
-            <wp:simplePos x="0" y="0"/>
-            <wp:positionH relativeFrom="column">
-              <wp:align>right</wp:align>
-            </wp:positionH>
-            <wp:positionV relativeFrom="paragraph">
-              <wp:posOffset>0</wp:posOffset>
-            </wp:positionV>
-            <wp:extent cx="4572000" cy="3295650"/>
-            <wp:effectExtent l="0" t="0" r="0" b="0"/>
-            <wp:wrapSquare wrapText="bothSides"/>
-            <wp:docPr id="975336611" name="Picture 975336611"/>
+          <wp:inline distT="0" distB="0" distL="0" distR="0" wp14:anchorId="3BB0B085" wp14:editId="734A622B">
+            <wp:extent cx="5486400" cy="242570"/>
+            <wp:effectExtent l="0" t="0" r="0" b="5080"/>
+            <wp:docPr id="1996393014" name="Image 1"/>
             <wp:cNvGraphicFramePr>
               <a:graphicFrameLocks xmlns:a="http://schemas.openxmlformats.org/drawingml/2006/main" noChangeAspect="1"/>
             </wp:cNvGraphicFramePr>
@@ -1663,17 +2309,11 @@
               <a:graphicData uri="http://schemas.openxmlformats.org/drawingml/2006/picture">
                 <pic:pic xmlns:pic="http://schemas.openxmlformats.org/drawingml/2006/picture">
                   <pic:nvPicPr>
-                    <pic:cNvPr id="0" name=""/>
+                    <pic:cNvPr id="1996393014" name=""/>
                     <pic:cNvPicPr/>
                   </pic:nvPicPr>
                   <pic:blipFill>
-                    <a:blip r:embed="rId19">
-                      <a:extLst>
-                        <a:ext uri="{28A0092B-C50C-407E-A947-70E740481C1C}">
-                          <a14:useLocalDpi xmlns:a14="http://schemas.microsoft.com/office/drawing/2010/main" val="0"/>
-                        </a:ext>
-                      </a:extLst>
-                    </a:blip>
+                    <a:blip r:embed="rId20"/>
                     <a:stretch>
                       <a:fillRect/>
                     </a:stretch>
@@ -1681,7 +2321,7 @@
                   <pic:spPr>
                     <a:xfrm>
                       <a:off x="0" y="0"/>
-                      <a:ext cx="4572000" cy="3295650"/>
+                      <a:ext cx="5486400" cy="242570"/>
                     </a:xfrm>
                     <a:prstGeom prst="rect">
                       <a:avLst/>
@@ -1690,20 +2330,561 @@
                 </pic:pic>
               </a:graphicData>
             </a:graphic>
-            <wp14:sizeRelH relativeFrom="page">
-              <wp14:pctWidth>0</wp14:pctWidth>
-            </wp14:sizeRelH>
-            <wp14:sizeRelV relativeFrom="page">
-              <wp14:pctHeight>0</wp14:pctHeight>
-            </wp14:sizeRelV>
-          </wp:anchor>
+          </wp:inline>
         </w:drawing>
       </w:r>
     </w:p>
     <w:p>
       <w:pPr>
         <w:spacing w:line="259" w:lineRule="auto"/>
-      </w:pPr>
+        <w:rPr>
+          <w:lang w:val="en-CA"/>
+        </w:rPr>
+      </w:pPr>
+    </w:p>
+    <w:p>
+      <w:pPr>
+        <w:spacing w:line="259" w:lineRule="auto"/>
+        <w:rPr>
+          <w:lang w:val="en-CA"/>
+        </w:rPr>
+      </w:pPr>
+      <w:r>
+        <w:rPr>
+          <w:lang w:val="en-CA"/>
+        </w:rPr>
+        <w:lastRenderedPageBreak/>
+        <w:t>Abonnement(Navbar en haut rentre pas):</w:t>
+      </w:r>
+      <w:r>
+        <w:rPr>
+          <w:lang w:val="en-CA"/>
+        </w:rPr>
+        <w:br/>
+      </w:r>
+      <w:r>
+        <w:rPr>
+          <w:lang w:val="en-CA"/>
+        </w:rPr>
+        <w:drawing>
+          <wp:inline distT="0" distB="0" distL="0" distR="0" wp14:anchorId="1E342005" wp14:editId="4D6206CB">
+            <wp:extent cx="5486400" cy="2626360"/>
+            <wp:effectExtent l="0" t="0" r="0" b="2540"/>
+            <wp:docPr id="1259080641" name="Image 1"/>
+            <wp:cNvGraphicFramePr>
+              <a:graphicFrameLocks xmlns:a="http://schemas.openxmlformats.org/drawingml/2006/main" noChangeAspect="1"/>
+            </wp:cNvGraphicFramePr>
+            <a:graphic xmlns:a="http://schemas.openxmlformats.org/drawingml/2006/main">
+              <a:graphicData uri="http://schemas.openxmlformats.org/drawingml/2006/picture">
+                <pic:pic xmlns:pic="http://schemas.openxmlformats.org/drawingml/2006/picture">
+                  <pic:nvPicPr>
+                    <pic:cNvPr id="1259080641" name=""/>
+                    <pic:cNvPicPr/>
+                  </pic:nvPicPr>
+                  <pic:blipFill>
+                    <a:blip r:embed="rId21"/>
+                    <a:stretch>
+                      <a:fillRect/>
+                    </a:stretch>
+                  </pic:blipFill>
+                  <pic:spPr>
+                    <a:xfrm>
+                      <a:off x="0" y="0"/>
+                      <a:ext cx="5486400" cy="2626360"/>
+                    </a:xfrm>
+                    <a:prstGeom prst="rect">
+                      <a:avLst/>
+                    </a:prstGeom>
+                  </pic:spPr>
+                </pic:pic>
+              </a:graphicData>
+            </a:graphic>
+          </wp:inline>
+        </w:drawing>
+      </w:r>
+    </w:p>
+    <w:p>
+      <w:pPr>
+        <w:spacing w:line="259" w:lineRule="auto"/>
+        <w:rPr>
+          <w:lang w:val="en-CA"/>
+        </w:rPr>
+      </w:pPr>
+      <w:r>
+        <w:rPr>
+          <w:lang w:val="en-CA"/>
+        </w:rPr>
+        <w:t>Connexion:</w:t>
+      </w:r>
+      <w:r>
+        <w:rPr>
+          <w:lang w:val="en-CA"/>
+        </w:rPr>
+        <w:br/>
+      </w:r>
+      <w:r>
+        <w:rPr>
+          <w:lang w:val="en-CA"/>
+        </w:rPr>
+        <w:drawing>
+          <wp:inline distT="0" distB="0" distL="0" distR="0" wp14:anchorId="57C2A6C2" wp14:editId="275ED2F2">
+            <wp:extent cx="5486400" cy="2621915"/>
+            <wp:effectExtent l="0" t="0" r="0" b="6985"/>
+            <wp:docPr id="905579842" name="Image 1"/>
+            <wp:cNvGraphicFramePr>
+              <a:graphicFrameLocks xmlns:a="http://schemas.openxmlformats.org/drawingml/2006/main" noChangeAspect="1"/>
+            </wp:cNvGraphicFramePr>
+            <a:graphic xmlns:a="http://schemas.openxmlformats.org/drawingml/2006/main">
+              <a:graphicData uri="http://schemas.openxmlformats.org/drawingml/2006/picture">
+                <pic:pic xmlns:pic="http://schemas.openxmlformats.org/drawingml/2006/picture">
+                  <pic:nvPicPr>
+                    <pic:cNvPr id="905579842" name=""/>
+                    <pic:cNvPicPr/>
+                  </pic:nvPicPr>
+                  <pic:blipFill>
+                    <a:blip r:embed="rId22"/>
+                    <a:stretch>
+                      <a:fillRect/>
+                    </a:stretch>
+                  </pic:blipFill>
+                  <pic:spPr>
+                    <a:xfrm>
+                      <a:off x="0" y="0"/>
+                      <a:ext cx="5486400" cy="2621915"/>
+                    </a:xfrm>
+                    <a:prstGeom prst="rect">
+                      <a:avLst/>
+                    </a:prstGeom>
+                  </pic:spPr>
+                </pic:pic>
+              </a:graphicData>
+            </a:graphic>
+          </wp:inline>
+        </w:drawing>
+      </w:r>
+    </w:p>
+    <w:p>
+      <w:pPr>
+        <w:spacing w:line="259" w:lineRule="auto"/>
+        <w:rPr>
+          <w:lang w:val="en-CA"/>
+        </w:rPr>
+      </w:pPr>
+      <w:r>
+        <w:rPr>
+          <w:lang w:val="en-CA"/>
+        </w:rPr>
+        <w:lastRenderedPageBreak/>
+        <w:t>Création compte(Navbar cache+Se Joindre au Lab cut off):</w:t>
+      </w:r>
+      <w:r>
+        <w:rPr>
+          <w:lang w:val="en-CA"/>
+        </w:rPr>
+        <w:br/>
+      </w:r>
+      <w:r>
+        <w:rPr>
+          <w:lang w:val="en-CA"/>
+        </w:rPr>
+        <w:drawing>
+          <wp:inline distT="0" distB="0" distL="0" distR="0" wp14:anchorId="7976A2FA" wp14:editId="0FB9A824">
+            <wp:extent cx="5486400" cy="2606040"/>
+            <wp:effectExtent l="0" t="0" r="0" b="3810"/>
+            <wp:docPr id="767772251" name="Image 1"/>
+            <wp:cNvGraphicFramePr>
+              <a:graphicFrameLocks xmlns:a="http://schemas.openxmlformats.org/drawingml/2006/main" noChangeAspect="1"/>
+            </wp:cNvGraphicFramePr>
+            <a:graphic xmlns:a="http://schemas.openxmlformats.org/drawingml/2006/main">
+              <a:graphicData uri="http://schemas.openxmlformats.org/drawingml/2006/picture">
+                <pic:pic xmlns:pic="http://schemas.openxmlformats.org/drawingml/2006/picture">
+                  <pic:nvPicPr>
+                    <pic:cNvPr id="767772251" name=""/>
+                    <pic:cNvPicPr/>
+                  </pic:nvPicPr>
+                  <pic:blipFill>
+                    <a:blip r:embed="rId23"/>
+                    <a:stretch>
+                      <a:fillRect/>
+                    </a:stretch>
+                  </pic:blipFill>
+                  <pic:spPr>
+                    <a:xfrm>
+                      <a:off x="0" y="0"/>
+                      <a:ext cx="5486400" cy="2606040"/>
+                    </a:xfrm>
+                    <a:prstGeom prst="rect">
+                      <a:avLst/>
+                    </a:prstGeom>
+                  </pic:spPr>
+                </pic:pic>
+              </a:graphicData>
+            </a:graphic>
+          </wp:inline>
+        </w:drawing>
+      </w:r>
+    </w:p>
+    <w:p>
+      <w:pPr>
+        <w:spacing w:line="259" w:lineRule="auto"/>
+        <w:rPr>
+          <w:lang w:val="en-CA"/>
+        </w:rPr>
+      </w:pPr>
+      <w:r>
+        <w:rPr>
+          <w:lang w:val="en-CA"/>
+        </w:rPr>
+        <w:t>Boutique(Navbar cache + vetements en bas caché):</w:t>
+      </w:r>
+      <w:r>
+        <w:rPr>
+          <w:lang w:val="en-CA"/>
+        </w:rPr>
+        <w:br/>
+      </w:r>
+      <w:r>
+        <w:rPr>
+          <w:lang w:val="en-CA"/>
+        </w:rPr>
+        <w:drawing>
+          <wp:inline distT="0" distB="0" distL="0" distR="0" wp14:anchorId="316C8836" wp14:editId="4F44648B">
+            <wp:extent cx="5486400" cy="2606040"/>
+            <wp:effectExtent l="0" t="0" r="0" b="3810"/>
+            <wp:docPr id="1062945518" name="Image 1"/>
+            <wp:cNvGraphicFramePr>
+              <a:graphicFrameLocks xmlns:a="http://schemas.openxmlformats.org/drawingml/2006/main" noChangeAspect="1"/>
+            </wp:cNvGraphicFramePr>
+            <a:graphic xmlns:a="http://schemas.openxmlformats.org/drawingml/2006/main">
+              <a:graphicData uri="http://schemas.openxmlformats.org/drawingml/2006/picture">
+                <pic:pic xmlns:pic="http://schemas.openxmlformats.org/drawingml/2006/picture">
+                  <pic:nvPicPr>
+                    <pic:cNvPr id="1062945518" name=""/>
+                    <pic:cNvPicPr/>
+                  </pic:nvPicPr>
+                  <pic:blipFill>
+                    <a:blip r:embed="rId24"/>
+                    <a:stretch>
+                      <a:fillRect/>
+                    </a:stretch>
+                  </pic:blipFill>
+                  <pic:spPr>
+                    <a:xfrm>
+                      <a:off x="0" y="0"/>
+                      <a:ext cx="5486400" cy="2606040"/>
+                    </a:xfrm>
+                    <a:prstGeom prst="rect">
+                      <a:avLst/>
+                    </a:prstGeom>
+                  </pic:spPr>
+                </pic:pic>
+              </a:graphicData>
+            </a:graphic>
+          </wp:inline>
+        </w:drawing>
+      </w:r>
+    </w:p>
+    <w:p>
+      <w:pPr>
+        <w:spacing w:line="259" w:lineRule="auto"/>
+        <w:rPr>
+          <w:lang w:val="en-CA"/>
+        </w:rPr>
+      </w:pPr>
+      <w:r>
+        <w:rPr>
+          <w:lang w:val="en-CA"/>
+        </w:rPr>
+        <w:t>Suite Boutique:</w:t>
+      </w:r>
+      <w:r>
+        <w:rPr>
+          <w:lang w:val="en-CA"/>
+        </w:rPr>
+        <w:br/>
+      </w:r>
+      <w:r>
+        <w:rPr>
+          <w:lang w:val="en-CA"/>
+        </w:rPr>
+        <w:drawing>
+          <wp:inline distT="0" distB="0" distL="0" distR="0" wp14:anchorId="757EFB96" wp14:editId="574485EE">
+            <wp:extent cx="5486400" cy="2291715"/>
+            <wp:effectExtent l="0" t="0" r="0" b="0"/>
+            <wp:docPr id="1071520540" name="Image 1"/>
+            <wp:cNvGraphicFramePr>
+              <a:graphicFrameLocks xmlns:a="http://schemas.openxmlformats.org/drawingml/2006/main" noChangeAspect="1"/>
+            </wp:cNvGraphicFramePr>
+            <a:graphic xmlns:a="http://schemas.openxmlformats.org/drawingml/2006/main">
+              <a:graphicData uri="http://schemas.openxmlformats.org/drawingml/2006/picture">
+                <pic:pic xmlns:pic="http://schemas.openxmlformats.org/drawingml/2006/picture">
+                  <pic:nvPicPr>
+                    <pic:cNvPr id="1071520540" name=""/>
+                    <pic:cNvPicPr/>
+                  </pic:nvPicPr>
+                  <pic:blipFill>
+                    <a:blip r:embed="rId25"/>
+                    <a:stretch>
+                      <a:fillRect/>
+                    </a:stretch>
+                  </pic:blipFill>
+                  <pic:spPr>
+                    <a:xfrm>
+                      <a:off x="0" y="0"/>
+                      <a:ext cx="5486400" cy="2291715"/>
+                    </a:xfrm>
+                    <a:prstGeom prst="rect">
+                      <a:avLst/>
+                    </a:prstGeom>
+                  </pic:spPr>
+                </pic:pic>
+              </a:graphicData>
+            </a:graphic>
+          </wp:inline>
+        </w:drawing>
+      </w:r>
+    </w:p>
+    <w:p>
+      <w:pPr>
+        <w:spacing w:line="259" w:lineRule="auto"/>
+        <w:rPr>
+          <w:lang w:val="en-CA"/>
+        </w:rPr>
+      </w:pPr>
+      <w:r>
+        <w:rPr>
+          <w:lang w:val="en-CA"/>
+        </w:rPr>
+        <w:lastRenderedPageBreak/>
+        <w:t>Details:</w:t>
+      </w:r>
+      <w:r>
+        <w:rPr>
+          <w:lang w:val="en-CA"/>
+        </w:rPr>
+        <w:br/>
+      </w:r>
+      <w:r>
+        <w:rPr>
+          <w:lang w:val="en-CA"/>
+        </w:rPr>
+        <w:drawing>
+          <wp:inline distT="0" distB="0" distL="0" distR="0" wp14:anchorId="0AF174DD" wp14:editId="009A53FD">
+            <wp:extent cx="5486400" cy="2606040"/>
+            <wp:effectExtent l="0" t="0" r="0" b="3810"/>
+            <wp:docPr id="1595612747" name="Image 1"/>
+            <wp:cNvGraphicFramePr>
+              <a:graphicFrameLocks xmlns:a="http://schemas.openxmlformats.org/drawingml/2006/main" noChangeAspect="1"/>
+            </wp:cNvGraphicFramePr>
+            <a:graphic xmlns:a="http://schemas.openxmlformats.org/drawingml/2006/main">
+              <a:graphicData uri="http://schemas.openxmlformats.org/drawingml/2006/picture">
+                <pic:pic xmlns:pic="http://schemas.openxmlformats.org/drawingml/2006/picture">
+                  <pic:nvPicPr>
+                    <pic:cNvPr id="1595612747" name=""/>
+                    <pic:cNvPicPr/>
+                  </pic:nvPicPr>
+                  <pic:blipFill>
+                    <a:blip r:embed="rId26"/>
+                    <a:stretch>
+                      <a:fillRect/>
+                    </a:stretch>
+                  </pic:blipFill>
+                  <pic:spPr>
+                    <a:xfrm>
+                      <a:off x="0" y="0"/>
+                      <a:ext cx="5486400" cy="2606040"/>
+                    </a:xfrm>
+                    <a:prstGeom prst="rect">
+                      <a:avLst/>
+                    </a:prstGeom>
+                  </pic:spPr>
+                </pic:pic>
+              </a:graphicData>
+            </a:graphic>
+          </wp:inline>
+        </w:drawing>
+      </w:r>
+    </w:p>
+    <w:p>
+      <w:pPr>
+        <w:spacing w:line="259" w:lineRule="auto"/>
+        <w:rPr>
+          <w:lang w:val="en-CA"/>
+        </w:rPr>
+      </w:pPr>
+      <w:r>
+        <w:rPr>
+          <w:lang w:val="en-CA"/>
+        </w:rPr>
+        <w:t>Panier:</w:t>
+      </w:r>
+      <w:r>
+        <w:rPr>
+          <w:lang w:val="en-CA"/>
+        </w:rPr>
+        <w:br/>
+      </w:r>
+      <w:r>
+        <w:rPr>
+          <w:lang w:val="en-CA"/>
+        </w:rPr>
+        <w:drawing>
+          <wp:inline distT="0" distB="0" distL="0" distR="0" wp14:anchorId="5B856A08" wp14:editId="2C84713E">
+            <wp:extent cx="5486400" cy="2600325"/>
+            <wp:effectExtent l="0" t="0" r="0" b="9525"/>
+            <wp:docPr id="1305807614" name="Image 1"/>
+            <wp:cNvGraphicFramePr>
+              <a:graphicFrameLocks xmlns:a="http://schemas.openxmlformats.org/drawingml/2006/main" noChangeAspect="1"/>
+            </wp:cNvGraphicFramePr>
+            <a:graphic xmlns:a="http://schemas.openxmlformats.org/drawingml/2006/main">
+              <a:graphicData uri="http://schemas.openxmlformats.org/drawingml/2006/picture">
+                <pic:pic xmlns:pic="http://schemas.openxmlformats.org/drawingml/2006/picture">
+                  <pic:nvPicPr>
+                    <pic:cNvPr id="1305807614" name=""/>
+                    <pic:cNvPicPr/>
+                  </pic:nvPicPr>
+                  <pic:blipFill>
+                    <a:blip r:embed="rId27"/>
+                    <a:stretch>
+                      <a:fillRect/>
+                    </a:stretch>
+                  </pic:blipFill>
+                  <pic:spPr>
+                    <a:xfrm>
+                      <a:off x="0" y="0"/>
+                      <a:ext cx="5486400" cy="2600325"/>
+                    </a:xfrm>
+                    <a:prstGeom prst="rect">
+                      <a:avLst/>
+                    </a:prstGeom>
+                  </pic:spPr>
+                </pic:pic>
+              </a:graphicData>
+            </a:graphic>
+          </wp:inline>
+        </w:drawing>
+      </w:r>
+    </w:p>
+    <w:p>
+      <w:pPr>
+        <w:spacing w:line="259" w:lineRule="auto"/>
+        <w:rPr>
+          <w:lang w:val="en-CA"/>
+        </w:rPr>
+      </w:pPr>
+      <w:r>
+        <w:rPr>
+          <w:lang w:val="en-CA"/>
+        </w:rPr>
+        <w:lastRenderedPageBreak/>
+        <w:t>Panier apres ajout produit:</w:t>
+      </w:r>
+      <w:r>
+        <w:rPr>
+          <w:lang w:val="en-CA"/>
+        </w:rPr>
+        <w:br/>
+      </w:r>
+      <w:r>
+        <w:rPr>
+          <w:lang w:val="en-CA"/>
+        </w:rPr>
+        <w:drawing>
+          <wp:inline distT="0" distB="0" distL="0" distR="0" wp14:anchorId="33F92C5C" wp14:editId="1D2C98C3">
+            <wp:extent cx="5486400" cy="2606040"/>
+            <wp:effectExtent l="0" t="0" r="0" b="3810"/>
+            <wp:docPr id="371263317" name="Image 1"/>
+            <wp:cNvGraphicFramePr>
+              <a:graphicFrameLocks xmlns:a="http://schemas.openxmlformats.org/drawingml/2006/main" noChangeAspect="1"/>
+            </wp:cNvGraphicFramePr>
+            <a:graphic xmlns:a="http://schemas.openxmlformats.org/drawingml/2006/main">
+              <a:graphicData uri="http://schemas.openxmlformats.org/drawingml/2006/picture">
+                <pic:pic xmlns:pic="http://schemas.openxmlformats.org/drawingml/2006/picture">
+                  <pic:nvPicPr>
+                    <pic:cNvPr id="371263317" name=""/>
+                    <pic:cNvPicPr/>
+                  </pic:nvPicPr>
+                  <pic:blipFill>
+                    <a:blip r:embed="rId28"/>
+                    <a:stretch>
+                      <a:fillRect/>
+                    </a:stretch>
+                  </pic:blipFill>
+                  <pic:spPr>
+                    <a:xfrm>
+                      <a:off x="0" y="0"/>
+                      <a:ext cx="5486400" cy="2606040"/>
+                    </a:xfrm>
+                    <a:prstGeom prst="rect">
+                      <a:avLst/>
+                    </a:prstGeom>
+                  </pic:spPr>
+                </pic:pic>
+              </a:graphicData>
+            </a:graphic>
+          </wp:inline>
+        </w:drawing>
+      </w:r>
+    </w:p>
+    <w:p>
+      <w:pPr>
+        <w:spacing w:line="259" w:lineRule="auto"/>
+        <w:rPr>
+          <w:lang w:val="en-CA"/>
+        </w:rPr>
+      </w:pPr>
+      <w:r>
+        <w:rPr>
+          <w:lang w:val="en-CA"/>
+        </w:rPr>
+        <w:t>Apropos:</w:t>
+      </w:r>
+      <w:r>
+        <w:rPr>
+          <w:lang w:val="en-CA"/>
+        </w:rPr>
+        <w:br/>
+      </w:r>
+      <w:r>
+        <w:rPr>
+          <w:lang w:val="en-CA"/>
+        </w:rPr>
+        <w:drawing>
+          <wp:inline distT="0" distB="0" distL="0" distR="0" wp14:anchorId="23DBA07F" wp14:editId="335CFC40">
+            <wp:extent cx="5486400" cy="2606040"/>
+            <wp:effectExtent l="0" t="0" r="0" b="3810"/>
+            <wp:docPr id="1536728903" name="Image 1"/>
+            <wp:cNvGraphicFramePr>
+              <a:graphicFrameLocks xmlns:a="http://schemas.openxmlformats.org/drawingml/2006/main" noChangeAspect="1"/>
+            </wp:cNvGraphicFramePr>
+            <a:graphic xmlns:a="http://schemas.openxmlformats.org/drawingml/2006/main">
+              <a:graphicData uri="http://schemas.openxmlformats.org/drawingml/2006/picture">
+                <pic:pic xmlns:pic="http://schemas.openxmlformats.org/drawingml/2006/picture">
+                  <pic:nvPicPr>
+                    <pic:cNvPr id="1536728903" name=""/>
+                    <pic:cNvPicPr/>
+                  </pic:nvPicPr>
+                  <pic:blipFill>
+                    <a:blip r:embed="rId29"/>
+                    <a:stretch>
+                      <a:fillRect/>
+                    </a:stretch>
+                  </pic:blipFill>
+                  <pic:spPr>
+                    <a:xfrm>
+                      <a:off x="0" y="0"/>
+                      <a:ext cx="5486400" cy="2606040"/>
+                    </a:xfrm>
+                    <a:prstGeom prst="rect">
+                      <a:avLst/>
+                    </a:prstGeom>
+                  </pic:spPr>
+                </pic:pic>
+              </a:graphicData>
+            </a:graphic>
+          </wp:inline>
+        </w:drawing>
+      </w:r>
     </w:p>
     <w:sectPr>
       <w:pgSz w:w="12240" w:h="15840"/>
@@ -1743,34 +2924,34 @@
 <w:ftr xmlns:wpc="http://schemas.microsoft.com/office/word/2010/wordprocessingCanvas" xmlns:cx="http://schemas.microsoft.com/office/drawing/2014/chartex" xmlns:cx1="http://schemas.microsoft.com/office/drawing/2015/9/8/chartex" xmlns:cx2="http://schemas.microsoft.com/office/drawing/2015/10/21/chartex" xmlns:cx3="http://schemas.microsoft.com/office/drawing/2016/5/9/chartex" xmlns:cx4="http://schemas.microsoft.com/office/drawing/2016/5/10/chartex" xmlns:cx5="http://schemas.microsoft.com/office/drawing/2016/5/11/chartex" xmlns:cx6="http://schemas.microsoft.com/office/drawing/2016/5/12/chartex" xmlns:cx7="http://schemas.microsoft.com/office/drawing/2016/5/13/chartex" xmlns:cx8="http://schemas.microsoft.com/office/drawing/2016/5/14/chartex" xmlns:mc="http://schemas.openxmlformats.org/markup-compatibility/2006" xmlns:aink="http://schemas.microsoft.com/office/drawing/2016/ink" xmlns:am3d="http://schemas.microsoft.com/office/drawing/2017/model3d" xmlns:o="urn:schemas-microsoft-com:office:office" xmlns:oel="http://schemas.microsoft.com/office/2019/extlst" xmlns:r="http://schemas.openxmlformats.org/officeDocument/2006/relationships" xmlns:m="http://schemas.openxmlformats.org/officeDocument/2006/math" xmlns:v="urn:schemas-microsoft-com:vml" xmlns:wp14="http://schemas.microsoft.com/office/word/2010/wordprocessingDrawing" xmlns:wp="http://schemas.openxmlformats.org/drawingml/2006/wordprocessingDrawing" xmlns:w10="urn:schemas-microsoft-com:office:word" xmlns:w="http://schemas.openxmlformats.org/wordprocessingml/2006/main" xmlns:w14="http://schemas.microsoft.com/office/word/2010/wordml" xmlns:w15="http://schemas.microsoft.com/office/word/2012/wordml" xmlns:w16cex="http://schemas.microsoft.com/office/word/2018/wordml/cex" xmlns:w16cid="http://schemas.microsoft.com/office/word/2016/wordml/cid" xmlns:w16="http://schemas.microsoft.com/office/word/2018/wordml" xmlns:w16sdtdh="http://schemas.microsoft.com/office/word/2020/wordml/sdtdatahash" xmlns:w16se="http://schemas.microsoft.com/office/word/2015/wordml/symex" xmlns:wpg="http://schemas.microsoft.com/office/word/2010/wordprocessingGroup" xmlns:wpi="http://schemas.microsoft.com/office/word/2010/wordprocessingInk" xmlns:wne="http://schemas.microsoft.com/office/word/2006/wordml" xmlns:wps="http://schemas.microsoft.com/office/word/2010/wordprocessingShape" mc:Ignorable="w14 w15 w16se w16cid w16 w16cex w16sdtdh wp14">
   <w:p>
     <w:pPr>
-      <w:pStyle w:val="Footer"/>
+      <w:pStyle w:val="Pieddepage"/>
       <w:framePr w:wrap="none" w:vAnchor="text" w:hAnchor="margin" w:xAlign="right" w:y="1"/>
       <w:rPr>
-        <w:rStyle w:val="PageNumber"/>
+        <w:rStyle w:val="Numrodepage"/>
       </w:rPr>
     </w:pPr>
     <w:r>
       <w:rPr>
-        <w:rStyle w:val="PageNumber"/>
+        <w:rStyle w:val="Numrodepage"/>
       </w:rPr>
       <w:fldChar w:fldCharType="begin"/>
     </w:r>
     <w:r>
       <w:rPr>
-        <w:rStyle w:val="PageNumber"/>
+        <w:rStyle w:val="Numrodepage"/>
       </w:rPr>
       <w:instrText xml:space="preserve">PAGE  </w:instrText>
     </w:r>
     <w:r>
       <w:rPr>
-        <w:rStyle w:val="PageNumber"/>
+        <w:rStyle w:val="Numrodepage"/>
       </w:rPr>
       <w:fldChar w:fldCharType="end"/>
     </w:r>
   </w:p>
   <w:p>
     <w:pPr>
-      <w:pStyle w:val="Footer"/>
+      <w:pStyle w:val="Pieddepage"/>
       <w:ind w:right="360"/>
     </w:pPr>
   </w:p>
@@ -1781,47 +2962,47 @@
 <w:ftr xmlns:wpc="http://schemas.microsoft.com/office/word/2010/wordprocessingCanvas" xmlns:cx="http://schemas.microsoft.com/office/drawing/2014/chartex" xmlns:cx1="http://schemas.microsoft.com/office/drawing/2015/9/8/chartex" xmlns:cx2="http://schemas.microsoft.com/office/drawing/2015/10/21/chartex" xmlns:cx3="http://schemas.microsoft.com/office/drawing/2016/5/9/chartex" xmlns:cx4="http://schemas.microsoft.com/office/drawing/2016/5/10/chartex" xmlns:cx5="http://schemas.microsoft.com/office/drawing/2016/5/11/chartex" xmlns:cx6="http://schemas.microsoft.com/office/drawing/2016/5/12/chartex" xmlns:cx7="http://schemas.microsoft.com/office/drawing/2016/5/13/chartex" xmlns:cx8="http://schemas.microsoft.com/office/drawing/2016/5/14/chartex" xmlns:mc="http://schemas.openxmlformats.org/markup-compatibility/2006" xmlns:aink="http://schemas.microsoft.com/office/drawing/2016/ink" xmlns:am3d="http://schemas.microsoft.com/office/drawing/2017/model3d" xmlns:o="urn:schemas-microsoft-com:office:office" xmlns:oel="http://schemas.microsoft.com/office/2019/extlst" xmlns:r="http://schemas.openxmlformats.org/officeDocument/2006/relationships" xmlns:m="http://schemas.openxmlformats.org/officeDocument/2006/math" xmlns:v="urn:schemas-microsoft-com:vml" xmlns:wp14="http://schemas.microsoft.com/office/word/2010/wordprocessingDrawing" xmlns:wp="http://schemas.openxmlformats.org/drawingml/2006/wordprocessingDrawing" xmlns:w10="urn:schemas-microsoft-com:office:word" xmlns:w="http://schemas.openxmlformats.org/wordprocessingml/2006/main" xmlns:w14="http://schemas.microsoft.com/office/word/2010/wordml" xmlns:w15="http://schemas.microsoft.com/office/word/2012/wordml" xmlns:w16cex="http://schemas.microsoft.com/office/word/2018/wordml/cex" xmlns:w16cid="http://schemas.microsoft.com/office/word/2016/wordml/cid" xmlns:w16="http://schemas.microsoft.com/office/word/2018/wordml" xmlns:w16sdtdh="http://schemas.microsoft.com/office/word/2020/wordml/sdtdatahash" xmlns:w16se="http://schemas.microsoft.com/office/word/2015/wordml/symex" xmlns:wpg="http://schemas.microsoft.com/office/word/2010/wordprocessingGroup" xmlns:wpi="http://schemas.microsoft.com/office/word/2010/wordprocessingInk" xmlns:wne="http://schemas.microsoft.com/office/word/2006/wordml" xmlns:wps="http://schemas.microsoft.com/office/word/2010/wordprocessingShape" mc:Ignorable="w14 w15 w16se w16cid w16 w16cex w16sdtdh wp14">
   <w:p>
     <w:pPr>
-      <w:pStyle w:val="Footer"/>
+      <w:pStyle w:val="Pieddepage"/>
       <w:framePr w:wrap="none" w:vAnchor="text" w:hAnchor="margin" w:xAlign="right" w:y="1"/>
       <w:rPr>
-        <w:rStyle w:val="PageNumber"/>
+        <w:rStyle w:val="Numrodepage"/>
       </w:rPr>
     </w:pPr>
     <w:r>
       <w:rPr>
-        <w:rStyle w:val="PageNumber"/>
+        <w:rStyle w:val="Numrodepage"/>
       </w:rPr>
       <w:fldChar w:fldCharType="begin"/>
     </w:r>
     <w:r>
       <w:rPr>
-        <w:rStyle w:val="PageNumber"/>
+        <w:rStyle w:val="Numrodepage"/>
       </w:rPr>
       <w:instrText xml:space="preserve">PAGE  </w:instrText>
     </w:r>
     <w:r>
       <w:rPr>
-        <w:rStyle w:val="PageNumber"/>
+        <w:rStyle w:val="Numrodepage"/>
       </w:rPr>
       <w:fldChar w:fldCharType="separate"/>
     </w:r>
     <w:r>
       <w:rPr>
-        <w:rStyle w:val="PageNumber"/>
+        <w:rStyle w:val="Numrodepage"/>
         <w:noProof/>
       </w:rPr>
       <w:t>19</w:t>
     </w:r>
     <w:r>
       <w:rPr>
-        <w:rStyle w:val="PageNumber"/>
+        <w:rStyle w:val="Numrodepage"/>
       </w:rPr>
       <w:fldChar w:fldCharType="end"/>
     </w:r>
   </w:p>
   <w:p>
     <w:pPr>
-      <w:pStyle w:val="Footer"/>
+      <w:pStyle w:val="Pieddepage"/>
       <w:ind w:right="360"/>
     </w:pPr>
   </w:p>
@@ -8312,11 +9493,11 @@
     <w:name w:val="Normal"/>
     <w:qFormat/>
   </w:style>
-  <w:style w:type="paragraph" w:styleId="Heading1">
+  <w:style w:type="paragraph" w:styleId="Titre1">
     <w:name w:val="heading 1"/>
     <w:basedOn w:val="Normal"/>
     <w:next w:val="Normal"/>
-    <w:link w:val="Heading1Char"/>
+    <w:link w:val="Titre1Car"/>
     <w:uiPriority w:val="9"/>
     <w:qFormat/>
     <w:rsid w:val="00AE6F8F"/>
@@ -8333,11 +9514,11 @@
       <w:szCs w:val="32"/>
     </w:rPr>
   </w:style>
-  <w:style w:type="paragraph" w:styleId="Heading2">
+  <w:style w:type="paragraph" w:styleId="Titre2">
     <w:name w:val="heading 2"/>
     <w:basedOn w:val="Normal"/>
     <w:next w:val="Normal"/>
-    <w:link w:val="Heading2Char"/>
+    <w:link w:val="Titre2Car"/>
     <w:uiPriority w:val="9"/>
     <w:unhideWhenUsed/>
     <w:qFormat/>
@@ -8355,11 +9536,11 @@
       <w:szCs w:val="26"/>
     </w:rPr>
   </w:style>
-  <w:style w:type="paragraph" w:styleId="Heading3">
+  <w:style w:type="paragraph" w:styleId="Titre3">
     <w:name w:val="heading 3"/>
     <w:basedOn w:val="Normal"/>
     <w:next w:val="Normal"/>
-    <w:link w:val="Heading3Char"/>
+    <w:link w:val="Titre3Car"/>
     <w:uiPriority w:val="9"/>
     <w:unhideWhenUsed/>
     <w:qFormat/>
@@ -8375,13 +9556,13 @@
       <w:color w:val="1F4D78" w:themeColor="accent1" w:themeShade="7F"/>
     </w:rPr>
   </w:style>
-  <w:style w:type="character" w:default="1" w:styleId="DefaultParagraphFont">
+  <w:style w:type="character" w:default="1" w:styleId="Policepardfaut">
     <w:name w:val="Default Paragraph Font"/>
     <w:uiPriority w:val="1"/>
     <w:semiHidden/>
     <w:unhideWhenUsed/>
   </w:style>
-  <w:style w:type="table" w:default="1" w:styleId="TableNormal">
+  <w:style w:type="table" w:default="1" w:styleId="TableauNormal">
     <w:name w:val="Normal Table"/>
     <w:uiPriority w:val="99"/>
     <w:semiHidden/>
@@ -8396,16 +9577,16 @@
       </w:tblCellMar>
     </w:tblPr>
   </w:style>
-  <w:style w:type="numbering" w:default="1" w:styleId="NoList">
+  <w:style w:type="numbering" w:default="1" w:styleId="Aucuneliste">
     <w:name w:val="No List"/>
     <w:uiPriority w:val="99"/>
     <w:semiHidden/>
     <w:unhideWhenUsed/>
   </w:style>
-  <w:style w:type="character" w:customStyle="1" w:styleId="Heading1Char">
-    <w:name w:val="Heading 1 Char"/>
-    <w:basedOn w:val="DefaultParagraphFont"/>
-    <w:link w:val="Heading1"/>
+  <w:style w:type="character" w:customStyle="1" w:styleId="Titre1Car">
+    <w:name w:val="Titre 1 Car"/>
+    <w:basedOn w:val="Policepardfaut"/>
+    <w:link w:val="Titre1"/>
     <w:uiPriority w:val="9"/>
     <w:rsid w:val="00AE6F8F"/>
     <w:rPr>
@@ -8415,10 +9596,10 @@
       <w:szCs w:val="32"/>
     </w:rPr>
   </w:style>
-  <w:style w:type="character" w:customStyle="1" w:styleId="Heading2Char">
-    <w:name w:val="Heading 2 Char"/>
-    <w:basedOn w:val="DefaultParagraphFont"/>
-    <w:link w:val="Heading2"/>
+  <w:style w:type="character" w:customStyle="1" w:styleId="Titre2Car">
+    <w:name w:val="Titre 2 Car"/>
+    <w:basedOn w:val="Policepardfaut"/>
+    <w:link w:val="Titre2"/>
     <w:uiPriority w:val="9"/>
     <w:rsid w:val="004D7F3D"/>
     <w:rPr>
@@ -8428,9 +9609,9 @@
       <w:szCs w:val="26"/>
     </w:rPr>
   </w:style>
-  <w:style w:type="paragraph" w:styleId="NoSpacing">
+  <w:style w:type="paragraph" w:styleId="Sansinterligne">
     <w:name w:val="No Spacing"/>
-    <w:link w:val="NoSpacingChar"/>
+    <w:link w:val="SansinterligneCar"/>
     <w:uiPriority w:val="1"/>
     <w:qFormat/>
     <w:rsid w:val="004F1D27"/>
@@ -8440,10 +9621,10 @@
       <w:lang w:val="en-US" w:eastAsia="zh-CN"/>
     </w:rPr>
   </w:style>
-  <w:style w:type="character" w:customStyle="1" w:styleId="NoSpacingChar">
-    <w:name w:val="No Spacing Char"/>
-    <w:basedOn w:val="DefaultParagraphFont"/>
-    <w:link w:val="NoSpacing"/>
+  <w:style w:type="character" w:customStyle="1" w:styleId="SansinterligneCar">
+    <w:name w:val="Sans interligne Car"/>
+    <w:basedOn w:val="Policepardfaut"/>
+    <w:link w:val="Sansinterligne"/>
     <w:uiPriority w:val="1"/>
     <w:rsid w:val="004F1D27"/>
     <w:rPr>
@@ -8452,16 +9633,16 @@
       <w:lang w:val="en-US" w:eastAsia="zh-CN"/>
     </w:rPr>
   </w:style>
-  <w:style w:type="paragraph" w:styleId="Revision">
+  <w:style w:type="paragraph" w:styleId="Rvision">
     <w:name w:val="Revision"/>
     <w:hidden/>
     <w:uiPriority w:val="99"/>
     <w:semiHidden/>
     <w:rsid w:val="004F1D27"/>
   </w:style>
-  <w:style w:type="paragraph" w:styleId="TOCHeading">
+  <w:style w:type="paragraph" w:styleId="En-ttedetabledesmatires">
     <w:name w:val="TOC Heading"/>
-    <w:basedOn w:val="Heading1"/>
+    <w:basedOn w:val="Titre1"/>
     <w:next w:val="Normal"/>
     <w:uiPriority w:val="39"/>
     <w:unhideWhenUsed/>
@@ -8478,7 +9659,7 @@
       <w:szCs w:val="28"/>
     </w:rPr>
   </w:style>
-  <w:style w:type="paragraph" w:styleId="TOC1">
+  <w:style w:type="paragraph" w:styleId="TM1">
     <w:name w:val="toc 1"/>
     <w:basedOn w:val="Normal"/>
     <w:next w:val="Normal"/>
@@ -8498,9 +9679,9 @@
       <w:u w:val="single"/>
     </w:rPr>
   </w:style>
-  <w:style w:type="character" w:styleId="Hyperlink">
+  <w:style w:type="character" w:styleId="Hyperlien">
     <w:name w:val="Hyperlink"/>
-    <w:basedOn w:val="DefaultParagraphFont"/>
+    <w:basedOn w:val="Policepardfaut"/>
     <w:uiPriority w:val="99"/>
     <w:unhideWhenUsed/>
     <w:rsid w:val="00AE6F8F"/>
@@ -8509,7 +9690,7 @@
       <w:u w:val="single"/>
     </w:rPr>
   </w:style>
-  <w:style w:type="paragraph" w:styleId="TOC2">
+  <w:style w:type="paragraph" w:styleId="TM2">
     <w:name w:val="toc 2"/>
     <w:basedOn w:val="Normal"/>
     <w:next w:val="Normal"/>
@@ -8525,7 +9706,7 @@
       <w:szCs w:val="22"/>
     </w:rPr>
   </w:style>
-  <w:style w:type="paragraph" w:styleId="TOC3">
+  <w:style w:type="paragraph" w:styleId="TM3">
     <w:name w:val="toc 3"/>
     <w:basedOn w:val="Normal"/>
     <w:next w:val="Normal"/>
@@ -8539,7 +9720,7 @@
       <w:szCs w:val="22"/>
     </w:rPr>
   </w:style>
-  <w:style w:type="paragraph" w:styleId="TOC4">
+  <w:style w:type="paragraph" w:styleId="TM4">
     <w:name w:val="toc 4"/>
     <w:basedOn w:val="Normal"/>
     <w:next w:val="Normal"/>
@@ -8553,7 +9734,7 @@
       <w:szCs w:val="22"/>
     </w:rPr>
   </w:style>
-  <w:style w:type="paragraph" w:styleId="TOC5">
+  <w:style w:type="paragraph" w:styleId="TM5">
     <w:name w:val="toc 5"/>
     <w:basedOn w:val="Normal"/>
     <w:next w:val="Normal"/>
@@ -8567,7 +9748,7 @@
       <w:szCs w:val="22"/>
     </w:rPr>
   </w:style>
-  <w:style w:type="paragraph" w:styleId="TOC6">
+  <w:style w:type="paragraph" w:styleId="TM6">
     <w:name w:val="toc 6"/>
     <w:basedOn w:val="Normal"/>
     <w:next w:val="Normal"/>
@@ -8581,7 +9762,7 @@
       <w:szCs w:val="22"/>
     </w:rPr>
   </w:style>
-  <w:style w:type="paragraph" w:styleId="TOC7">
+  <w:style w:type="paragraph" w:styleId="TM7">
     <w:name w:val="toc 7"/>
     <w:basedOn w:val="Normal"/>
     <w:next w:val="Normal"/>
@@ -8595,7 +9776,7 @@
       <w:szCs w:val="22"/>
     </w:rPr>
   </w:style>
-  <w:style w:type="paragraph" w:styleId="TOC8">
+  <w:style w:type="paragraph" w:styleId="TM8">
     <w:name w:val="toc 8"/>
     <w:basedOn w:val="Normal"/>
     <w:next w:val="Normal"/>
@@ -8609,7 +9790,7 @@
       <w:szCs w:val="22"/>
     </w:rPr>
   </w:style>
-  <w:style w:type="paragraph" w:styleId="TOC9">
+  <w:style w:type="paragraph" w:styleId="TM9">
     <w:name w:val="toc 9"/>
     <w:basedOn w:val="Normal"/>
     <w:next w:val="Normal"/>
@@ -8623,7 +9804,7 @@
       <w:szCs w:val="22"/>
     </w:rPr>
   </w:style>
-  <w:style w:type="paragraph" w:styleId="ListParagraph">
+  <w:style w:type="paragraph" w:styleId="Paragraphedeliste">
     <w:name w:val="List Paragraph"/>
     <w:basedOn w:val="Normal"/>
     <w:uiPriority w:val="34"/>
@@ -8634,10 +9815,10 @@
       <w:contextualSpacing/>
     </w:pPr>
   </w:style>
-  <w:style w:type="paragraph" w:styleId="Footer">
+  <w:style w:type="paragraph" w:styleId="Pieddepage">
     <w:name w:val="footer"/>
     <w:basedOn w:val="Normal"/>
-    <w:link w:val="FooterChar"/>
+    <w:link w:val="PieddepageCar"/>
     <w:uiPriority w:val="99"/>
     <w:unhideWhenUsed/>
     <w:rsid w:val="00112001"/>
@@ -8648,25 +9829,25 @@
       </w:tabs>
     </w:pPr>
   </w:style>
-  <w:style w:type="character" w:customStyle="1" w:styleId="FooterChar">
-    <w:name w:val="Footer Char"/>
-    <w:basedOn w:val="DefaultParagraphFont"/>
-    <w:link w:val="Footer"/>
+  <w:style w:type="character" w:customStyle="1" w:styleId="PieddepageCar">
+    <w:name w:val="Pied de page Car"/>
+    <w:basedOn w:val="Policepardfaut"/>
+    <w:link w:val="Pieddepage"/>
     <w:uiPriority w:val="99"/>
     <w:rsid w:val="00112001"/>
   </w:style>
-  <w:style w:type="character" w:styleId="PageNumber">
+  <w:style w:type="character" w:styleId="Numrodepage">
     <w:name w:val="page number"/>
-    <w:basedOn w:val="DefaultParagraphFont"/>
+    <w:basedOn w:val="Policepardfaut"/>
     <w:uiPriority w:val="99"/>
     <w:semiHidden/>
     <w:unhideWhenUsed/>
     <w:rsid w:val="00112001"/>
   </w:style>
-  <w:style w:type="paragraph" w:styleId="Header">
+  <w:style w:type="paragraph" w:styleId="En-tte">
     <w:name w:val="header"/>
     <w:basedOn w:val="Normal"/>
-    <w:link w:val="HeaderChar"/>
+    <w:link w:val="En-tteCar"/>
     <w:uiPriority w:val="99"/>
     <w:unhideWhenUsed/>
     <w:rsid w:val="00112001"/>
@@ -8677,14 +9858,14 @@
       </w:tabs>
     </w:pPr>
   </w:style>
-  <w:style w:type="character" w:customStyle="1" w:styleId="HeaderChar">
-    <w:name w:val="Header Char"/>
-    <w:basedOn w:val="DefaultParagraphFont"/>
-    <w:link w:val="Header"/>
+  <w:style w:type="character" w:customStyle="1" w:styleId="En-tteCar">
+    <w:name w:val="En-tête Car"/>
+    <w:basedOn w:val="Policepardfaut"/>
+    <w:link w:val="En-tte"/>
     <w:uiPriority w:val="99"/>
     <w:rsid w:val="00112001"/>
   </w:style>
-  <w:style w:type="paragraph" w:styleId="Caption">
+  <w:style w:type="paragraph" w:styleId="Lgende">
     <w:name w:val="caption"/>
     <w:basedOn w:val="Normal"/>
     <w:next w:val="Normal"/>
@@ -8703,10 +9884,10 @@
       <w:szCs w:val="18"/>
     </w:rPr>
   </w:style>
-  <w:style w:type="paragraph" w:styleId="BalloonText">
+  <w:style w:type="paragraph" w:styleId="Textedebulles">
     <w:name w:val="Balloon Text"/>
     <w:basedOn w:val="Normal"/>
-    <w:link w:val="BalloonTextChar"/>
+    <w:link w:val="TextedebullesCar"/>
     <w:uiPriority w:val="99"/>
     <w:semiHidden/>
     <w:unhideWhenUsed/>
@@ -8717,10 +9898,10 @@
       <w:szCs w:val="18"/>
     </w:rPr>
   </w:style>
-  <w:style w:type="character" w:customStyle="1" w:styleId="BalloonTextChar">
-    <w:name w:val="Balloon Text Char"/>
-    <w:basedOn w:val="DefaultParagraphFont"/>
-    <w:link w:val="BalloonText"/>
+  <w:style w:type="character" w:customStyle="1" w:styleId="TextedebullesCar">
+    <w:name w:val="Texte de bulles Car"/>
+    <w:basedOn w:val="Policepardfaut"/>
+    <w:link w:val="Textedebulles"/>
     <w:uiPriority w:val="99"/>
     <w:semiHidden/>
     <w:rsid w:val="00684C08"/>
@@ -8730,9 +9911,9 @@
       <w:szCs w:val="18"/>
     </w:rPr>
   </w:style>
-  <w:style w:type="table" w:styleId="TableGrid">
+  <w:style w:type="table" w:styleId="Grilledutableau">
     <w:name w:val="Table Grid"/>
-    <w:basedOn w:val="TableNormal"/>
+    <w:basedOn w:val="TableauNormal"/>
     <w:uiPriority w:val="39"/>
     <w:rsid w:val="002F4A84"/>
     <w:tblPr>
@@ -8746,9 +9927,9 @@
       </w:tblBorders>
     </w:tblPr>
   </w:style>
-  <w:style w:type="table" w:styleId="GridTable1Light-Accent1">
+  <w:style w:type="table" w:styleId="TableauGrille1clair-Accentuation1">
     <w:name w:val="Grid Table 1 Light Accent 1"/>
-    <w:basedOn w:val="TableNormal"/>
+    <w:basedOn w:val="TableauNormal"/>
     <w:uiPriority w:val="46"/>
     <w:rsid w:val="002F4A84"/>
     <w:tblPr>
@@ -8800,9 +9981,9 @@
       </w:rPr>
     </w:tblStylePr>
   </w:style>
-  <w:style w:type="table" w:styleId="GridTable4-Accent5">
+  <w:style w:type="table" w:styleId="TableauGrille4-Accentuation5">
     <w:name w:val="Grid Table 4 Accent 5"/>
-    <w:basedOn w:val="TableNormal"/>
+    <w:basedOn w:val="TableauNormal"/>
     <w:uiPriority w:val="49"/>
     <w:rsid w:val="002F4A84"/>
     <w:tblPr>
@@ -8873,24 +10054,24 @@
       </w:tcPr>
     </w:tblStylePr>
   </w:style>
-  <w:style w:type="paragraph" w:styleId="FootnoteText">
+  <w:style w:type="paragraph" w:styleId="Notedebasdepage">
     <w:name w:val="footnote text"/>
     <w:basedOn w:val="Normal"/>
-    <w:link w:val="FootnoteTextChar"/>
+    <w:link w:val="NotedebasdepageCar"/>
     <w:uiPriority w:val="99"/>
     <w:unhideWhenUsed/>
     <w:rsid w:val="005C3BD9"/>
   </w:style>
-  <w:style w:type="character" w:customStyle="1" w:styleId="FootnoteTextChar">
-    <w:name w:val="Footnote Text Char"/>
-    <w:basedOn w:val="DefaultParagraphFont"/>
-    <w:link w:val="FootnoteText"/>
+  <w:style w:type="character" w:customStyle="1" w:styleId="NotedebasdepageCar">
+    <w:name w:val="Note de bas de page Car"/>
+    <w:basedOn w:val="Policepardfaut"/>
+    <w:link w:val="Notedebasdepage"/>
     <w:uiPriority w:val="99"/>
     <w:rsid w:val="005C3BD9"/>
   </w:style>
-  <w:style w:type="character" w:styleId="FootnoteReference">
+  <w:style w:type="character" w:styleId="Appelnotedebasdep">
     <w:name w:val="footnote reference"/>
-    <w:basedOn w:val="DefaultParagraphFont"/>
+    <w:basedOn w:val="Policepardfaut"/>
     <w:uiPriority w:val="99"/>
     <w:unhideWhenUsed/>
     <w:rsid w:val="005C3BD9"/>
@@ -8898,9 +10079,9 @@
       <w:vertAlign w:val="superscript"/>
     </w:rPr>
   </w:style>
-  <w:style w:type="table" w:styleId="GridTable5Dark-Accent5">
+  <w:style w:type="table" w:styleId="TableauGrille5Fonc-Accentuation5">
     <w:name w:val="Grid Table 5 Dark Accent 5"/>
-    <w:basedOn w:val="TableNormal"/>
+    <w:basedOn w:val="TableauNormal"/>
     <w:uiPriority w:val="50"/>
     <w:rsid w:val="00BD53B0"/>
     <w:tblPr>
@@ -9001,9 +10182,9 @@
       </w:tcPr>
     </w:tblStylePr>
   </w:style>
-  <w:style w:type="character" w:styleId="PlaceholderText">
+  <w:style w:type="character" w:styleId="Textedelespacerserv">
     <w:name w:val="Placeholder Text"/>
-    <w:basedOn w:val="DefaultParagraphFont"/>
+    <w:basedOn w:val="Policepardfaut"/>
     <w:uiPriority w:val="99"/>
     <w:semiHidden/>
     <w:rsid w:val="00E32E72"/>
@@ -9011,10 +10192,10 @@
       <w:color w:val="808080"/>
     </w:rPr>
   </w:style>
-  <w:style w:type="character" w:customStyle="1" w:styleId="Heading3Char">
-    <w:name w:val="Heading 3 Char"/>
-    <w:basedOn w:val="DefaultParagraphFont"/>
-    <w:link w:val="Heading3"/>
+  <w:style w:type="character" w:customStyle="1" w:styleId="Titre3Car">
+    <w:name w:val="Titre 3 Car"/>
+    <w:basedOn w:val="Policepardfaut"/>
+    <w:link w:val="Titre3"/>
     <w:uiPriority w:val="9"/>
     <w:rsid w:val="00280A4A"/>
     <w:rPr>
@@ -9035,7 +10216,7 @@
   </w:style>
   <w:style w:type="character" w:customStyle="1" w:styleId="s1">
     <w:name w:val="s1"/>
-    <w:basedOn w:val="DefaultParagraphFont"/>
+    <w:basedOn w:val="Policepardfaut"/>
     <w:rsid w:val="0099392F"/>
     <w:rPr>
       <w:rFonts w:ascii="UICTFontTextStyleBody" w:hAnsi="UICTFontTextStyleBody" w:hint="default"/>
@@ -9323,14 +10504,19 @@
 </file>
 
 <file path=customXml/item2.xml><?xml version="1.0" encoding="utf-8"?>
-<p:properties xmlns:p="http://schemas.microsoft.com/office/2006/metadata/properties" xmlns:xsi="http://www.w3.org/2001/XMLSchema-instance" xmlns:pc="http://schemas.microsoft.com/office/infopath/2007/PartnerControls">
-  <documentManagement>
-    <_activity xmlns="5d4e22b2-f71c-440d-92ce-12b46af42ab4" xsi:nil="true"/>
-  </documentManagement>
-</p:properties>
+<b:Sources xmlns:b="http://schemas.openxmlformats.org/officeDocument/2006/bibliography" xmlns="http://schemas.openxmlformats.org/officeDocument/2006/bibliography" SelectedStyle="/APASixthEditionOfficeOnline.xsl" StyleName="APA"/>
 </file>
 
 <file path=customXml/item3.xml><?xml version="1.0" encoding="utf-8"?>
+<?mso-contentType ?>
+<FormTemplates xmlns="http://schemas.microsoft.com/sharepoint/v3/contenttype/forms">
+  <Display>DocumentLibraryForm</Display>
+  <Edit>DocumentLibraryForm</Edit>
+  <New>DocumentLibraryForm</New>
+</FormTemplates>
+</file>
+
+<file path=customXml/item4.xml><?xml version="1.0" encoding="utf-8"?>
 <ct:contentTypeSchema xmlns:ct="http://schemas.microsoft.com/office/2006/metadata/contentType" xmlns:ma="http://schemas.microsoft.com/office/2006/metadata/properties/metaAttributes" ct:_="" ma:_="" ma:contentTypeName="Document" ma:contentTypeID="0x010100106F11FA0920D348AB7B8280E4900B8B" ma:contentTypeVersion="15" ma:contentTypeDescription="Crée un document." ma:contentTypeScope="" ma:versionID="73a771680c3a1fb6ddc00ddfa6200bc7">
   <xsd:schema xmlns:xsd="http://www.w3.org/2001/XMLSchema" xmlns:xs="http://www.w3.org/2001/XMLSchema" xmlns:p="http://schemas.microsoft.com/office/2006/metadata/properties" xmlns:ns3="5d4e22b2-f71c-440d-92ce-12b46af42ab4" xmlns:ns4="42d21025-700e-4026-9820-3d5a1c2d48f0" targetNamespace="http://schemas.microsoft.com/office/2006/metadata/properties" ma:root="true" ma:fieldsID="418655b45cb2aa3815658d31fbb7a7d8" ns3:_="" ns4:_="">
     <xsd:import namespace="5d4e22b2-f71c-440d-92ce-12b46af42ab4"/>
@@ -9563,17 +10749,12 @@
 </ct:contentTypeSchema>
 </file>
 
-<file path=customXml/item4.xml><?xml version="1.0" encoding="utf-8"?>
-<?mso-contentType ?>
-<FormTemplates xmlns="http://schemas.microsoft.com/sharepoint/v3/contenttype/forms">
-  <Display>DocumentLibraryForm</Display>
-  <Edit>DocumentLibraryForm</Edit>
-  <New>DocumentLibraryForm</New>
-</FormTemplates>
-</file>
-
 <file path=customXml/item5.xml><?xml version="1.0" encoding="utf-8"?>
-<b:Sources xmlns:b="http://schemas.openxmlformats.org/officeDocument/2006/bibliography" xmlns="http://schemas.openxmlformats.org/officeDocument/2006/bibliography" SelectedStyle="/APASixthEditionOfficeOnline.xsl" StyleName="APA"/>
+<p:properties xmlns:p="http://schemas.microsoft.com/office/2006/metadata/properties" xmlns:xsi="http://www.w3.org/2001/XMLSchema-instance" xmlns:pc="http://schemas.microsoft.com/office/infopath/2007/PartnerControls">
+  <documentManagement>
+    <_activity xmlns="5d4e22b2-f71c-440d-92ce-12b46af42ab4" xsi:nil="true"/>
+  </documentManagement>
+</p:properties>
 </file>
 
 <file path=customXml/itemProps1.xml><?xml version="1.0" encoding="utf-8"?>
@@ -9585,16 +10766,22 @@
 </file>
 
 <file path=customXml/itemProps2.xml><?xml version="1.0" encoding="utf-8"?>
-<ds:datastoreItem xmlns:ds="http://schemas.openxmlformats.org/officeDocument/2006/customXml" ds:itemID="{17049B22-306F-42EB-A64E-1E74C9F4EF66}">
+<ds:datastoreItem xmlns:ds="http://schemas.openxmlformats.org/officeDocument/2006/customXml" ds:itemID="{8A480B98-7194-4A0A-97BC-528C5D2817D5}">
   <ds:schemaRefs>
-    <ds:schemaRef ds:uri="http://schemas.microsoft.com/office/2006/metadata/properties"/>
-    <ds:schemaRef ds:uri="http://schemas.microsoft.com/office/infopath/2007/PartnerControls"/>
-    <ds:schemaRef ds:uri="5d4e22b2-f71c-440d-92ce-12b46af42ab4"/>
+    <ds:schemaRef ds:uri="http://schemas.openxmlformats.org/officeDocument/2006/bibliography"/>
   </ds:schemaRefs>
 </ds:datastoreItem>
 </file>
 
 <file path=customXml/itemProps3.xml><?xml version="1.0" encoding="utf-8"?>
+<ds:datastoreItem xmlns:ds="http://schemas.openxmlformats.org/officeDocument/2006/customXml" ds:itemID="{61729ED8-2E91-42A3-9F4B-A2CB5F4F27B9}">
+  <ds:schemaRefs>
+    <ds:schemaRef ds:uri="http://schemas.microsoft.com/sharepoint/v3/contenttype/forms"/>
+  </ds:schemaRefs>
+</ds:datastoreItem>
+</file>
+
+<file path=customXml/itemProps4.xml><?xml version="1.0" encoding="utf-8"?>
 <ds:datastoreItem xmlns:ds="http://schemas.openxmlformats.org/officeDocument/2006/customXml" ds:itemID="{C12CD61A-985E-423D-B692-86430117C579}">
   <ds:schemaRefs>
     <ds:schemaRef ds:uri="http://schemas.microsoft.com/office/2006/metadata/contentType"/>
@@ -9613,18 +10800,12 @@
 </ds:datastoreItem>
 </file>
 
-<file path=customXml/itemProps4.xml><?xml version="1.0" encoding="utf-8"?>
-<ds:datastoreItem xmlns:ds="http://schemas.openxmlformats.org/officeDocument/2006/customXml" ds:itemID="{61729ED8-2E91-42A3-9F4B-A2CB5F4F27B9}">
+<file path=customXml/itemProps5.xml><?xml version="1.0" encoding="utf-8"?>
+<ds:datastoreItem xmlns:ds="http://schemas.openxmlformats.org/officeDocument/2006/customXml" ds:itemID="{17049B22-306F-42EB-A64E-1E74C9F4EF66}">
   <ds:schemaRefs>
-    <ds:schemaRef ds:uri="http://schemas.microsoft.com/sharepoint/v3/contenttype/forms"/>
-  </ds:schemaRefs>
-</ds:datastoreItem>
-</file>
-
-<file path=customXml/itemProps5.xml><?xml version="1.0" encoding="utf-8"?>
-<ds:datastoreItem xmlns:ds="http://schemas.openxmlformats.org/officeDocument/2006/customXml" ds:itemID="{8A480B98-7194-4A0A-97BC-528C5D2817D5}">
-  <ds:schemaRefs>
-    <ds:schemaRef ds:uri="http://schemas.openxmlformats.org/officeDocument/2006/bibliography"/>
+    <ds:schemaRef ds:uri="http://schemas.microsoft.com/office/2006/metadata/properties"/>
+    <ds:schemaRef ds:uri="http://schemas.microsoft.com/office/infopath/2007/PartnerControls"/>
+    <ds:schemaRef ds:uri="5d4e22b2-f71c-440d-92ce-12b46af42ab4"/>
   </ds:schemaRefs>
 </ds:datastoreItem>
 </file>
</xml_diff>

<commit_message>
Ajout page + Source de code
</commit_message>
<xml_diff>
--- a/Analyze1-Final.docx
+++ b/Analyze1-Final.docx
@@ -315,7 +315,21 @@
         <w:rPr>
           <w:lang w:val="fr-CA"/>
         </w:rPr>
-        <w:t xml:space="preserve">Daniel Dabula </w:t>
+        <w:t xml:space="preserve">Daniel </w:t>
+      </w:r>
+      <w:proofErr w:type="spellStart"/>
+      <w:r>
+        <w:rPr>
+          <w:lang w:val="fr-CA"/>
+        </w:rPr>
+        <w:t>Dabula</w:t>
+      </w:r>
+      <w:proofErr w:type="spellEnd"/>
+      <w:r>
+        <w:rPr>
+          <w:lang w:val="fr-CA"/>
+        </w:rPr>
+        <w:t xml:space="preserve"> </w:t>
       </w:r>
     </w:p>
     <w:p>
@@ -329,14 +343,22 @@
         <w:rPr>
           <w:lang w:val="fr-CA"/>
         </w:rPr>
-        <w:t>Boris P</w:t>
-      </w:r>
+        <w:t xml:space="preserve">Boris </w:t>
+      </w:r>
+      <w:proofErr w:type="spellStart"/>
       <w:r>
         <w:rPr>
           <w:lang w:val="fr-CA"/>
         </w:rPr>
+        <w:t>P</w:t>
+      </w:r>
+      <w:r>
+        <w:rPr>
+          <w:lang w:val="fr-CA"/>
+        </w:rPr>
         <w:t>ernichev</w:t>
       </w:r>
+      <w:proofErr w:type="spellEnd"/>
     </w:p>
     <w:p>
       <w:pPr>
@@ -694,8 +716,13 @@
       <w:pPr>
         <w:pStyle w:val="Paragraphedeliste"/>
       </w:pPr>
-      <w:r>
-        <w:t>Creation compte:</w:t>
+      <w:proofErr w:type="spellStart"/>
+      <w:r>
+        <w:t>Creation</w:t>
+      </w:r>
+      <w:proofErr w:type="spellEnd"/>
+      <w:r>
+        <w:t xml:space="preserve"> compte:</w:t>
       </w:r>
     </w:p>
     <w:p>
@@ -719,7 +746,15 @@
         </w:numPr>
       </w:pPr>
       <w:r>
-        <w:t>-Les utilisateurs ne peut pas utiliser la meme courriel plusieurs fois, alors c'est leur unique courriel.</w:t>
+        <w:t xml:space="preserve">-Les utilisateurs ne peut pas utiliser la </w:t>
+      </w:r>
+      <w:proofErr w:type="spellStart"/>
+      <w:r>
+        <w:t>meme</w:t>
+      </w:r>
+      <w:proofErr w:type="spellEnd"/>
+      <w:r>
+        <w:t xml:space="preserve"> courriel plusieurs fois, alors c'est leur unique courriel.</w:t>
       </w:r>
     </w:p>
     <w:p>
@@ -731,7 +766,23 @@
         </w:numPr>
       </w:pPr>
       <w:r>
-        <w:t>-Ils peuvent verifier leur mot de passe au cas ou il oublie.</w:t>
+        <w:t xml:space="preserve">-Ils peuvent </w:t>
+      </w:r>
+      <w:proofErr w:type="spellStart"/>
+      <w:r>
+        <w:t>verifier</w:t>
+      </w:r>
+      <w:proofErr w:type="spellEnd"/>
+      <w:r>
+        <w:t xml:space="preserve"> leur mot de passe au cas </w:t>
+      </w:r>
+      <w:proofErr w:type="spellStart"/>
+      <w:r>
+        <w:t>ou</w:t>
+      </w:r>
+      <w:proofErr w:type="spellEnd"/>
+      <w:r>
+        <w:t xml:space="preserve"> il oublie.</w:t>
       </w:r>
     </w:p>
     <w:p>
@@ -862,7 +913,15 @@
         <w:t>création</w:t>
       </w:r>
       <w:r>
-        <w:t>, page de boutique, page de connexion, page de panier si on est connecter, la localisation, page apropos et page abonnement.</w:t>
+        <w:t xml:space="preserve">, page de boutique, page de connexion, page de panier si on est connecter, la localisation, page </w:t>
+      </w:r>
+      <w:proofErr w:type="spellStart"/>
+      <w:r>
+        <w:t>apropos</w:t>
+      </w:r>
+      <w:proofErr w:type="spellEnd"/>
+      <w:r>
+        <w:t xml:space="preserve"> et page abonnement.</w:t>
       </w:r>
     </w:p>
     <w:p>
@@ -882,7 +941,23 @@
         </w:numPr>
       </w:pPr>
       <w:r>
-        <w:t>-Pour ajouter item il faut etre connecter a un compte.</w:t>
+        <w:t xml:space="preserve">-Pour ajouter item il faut </w:t>
+      </w:r>
+      <w:proofErr w:type="spellStart"/>
+      <w:r>
+        <w:t>etre</w:t>
+      </w:r>
+      <w:proofErr w:type="spellEnd"/>
+      <w:r>
+        <w:t xml:space="preserve"> connecter </w:t>
+      </w:r>
+      <w:proofErr w:type="spellStart"/>
+      <w:r>
+        <w:t>a</w:t>
+      </w:r>
+      <w:proofErr w:type="spellEnd"/>
+      <w:r>
+        <w:t xml:space="preserve"> un compte.</w:t>
       </w:r>
     </w:p>
     <w:p>
@@ -894,8 +969,21 @@
         </w:numPr>
       </w:pPr>
       <w:r>
-        <w:t>-On peut trier les vetements(ce qui inclus autre) et equipements</w:t>
-      </w:r>
+        <w:t xml:space="preserve">-On peut trier les </w:t>
+      </w:r>
+      <w:proofErr w:type="spellStart"/>
+      <w:r>
+        <w:t>vetements</w:t>
+      </w:r>
+      <w:proofErr w:type="spellEnd"/>
+      <w:r>
+        <w:t xml:space="preserve">(ce qui inclus autre) et </w:t>
+      </w:r>
+      <w:proofErr w:type="spellStart"/>
+      <w:r>
+        <w:t>equipements</w:t>
+      </w:r>
+      <w:proofErr w:type="spellEnd"/>
     </w:p>
     <w:p>
       <w:pPr>
@@ -914,7 +1002,15 @@
         </w:numPr>
       </w:pPr>
       <w:r>
-        <w:t>-On peut delete un produit si jamais on le veut plus</w:t>
+        <w:t xml:space="preserve">-On peut </w:t>
+      </w:r>
+      <w:proofErr w:type="spellStart"/>
+      <w:r>
+        <w:t>delete</w:t>
+      </w:r>
+      <w:proofErr w:type="spellEnd"/>
+      <w:r>
+        <w:t xml:space="preserve"> un produit si jamais on le veut plus</w:t>
       </w:r>
     </w:p>
     <w:p>
@@ -934,7 +1030,15 @@
         </w:numPr>
       </w:pPr>
       <w:r>
-        <w:t>Essaie Gratuit pour 7 jours, ce qui inclut les benefits de Standard</w:t>
+        <w:t xml:space="preserve">Essaie Gratuit pour 7 jours, ce qui inclut les </w:t>
+      </w:r>
+      <w:proofErr w:type="spellStart"/>
+      <w:r>
+        <w:t>benefits</w:t>
+      </w:r>
+      <w:proofErr w:type="spellEnd"/>
+      <w:r>
+        <w:t xml:space="preserve"> de Standard</w:t>
       </w:r>
     </w:p>
     <w:p>
@@ -1006,7 +1110,47 @@
         </w:numPr>
       </w:pPr>
       <w:r>
-        <w:t>Notre site web doit être accessible par les navigateurs web populaires tout comme google chrome, mozilla firefox, microsoft edge et opera.</w:t>
+        <w:t xml:space="preserve">Notre site web doit être accessible par les navigateurs web populaires tout comme google chrome, </w:t>
+      </w:r>
+      <w:proofErr w:type="spellStart"/>
+      <w:r>
+        <w:t>mozilla</w:t>
+      </w:r>
+      <w:proofErr w:type="spellEnd"/>
+      <w:r>
+        <w:t xml:space="preserve"> </w:t>
+      </w:r>
+      <w:proofErr w:type="spellStart"/>
+      <w:r>
+        <w:t>firefox</w:t>
+      </w:r>
+      <w:proofErr w:type="spellEnd"/>
+      <w:r>
+        <w:t xml:space="preserve">, </w:t>
+      </w:r>
+      <w:proofErr w:type="spellStart"/>
+      <w:r>
+        <w:t>microsoft</w:t>
+      </w:r>
+      <w:proofErr w:type="spellEnd"/>
+      <w:r>
+        <w:t xml:space="preserve"> </w:t>
+      </w:r>
+      <w:proofErr w:type="spellStart"/>
+      <w:r>
+        <w:t>edge</w:t>
+      </w:r>
+      <w:proofErr w:type="spellEnd"/>
+      <w:r>
+        <w:t xml:space="preserve"> et </w:t>
+      </w:r>
+      <w:proofErr w:type="spellStart"/>
+      <w:r>
+        <w:t>opera</w:t>
+      </w:r>
+      <w:proofErr w:type="spellEnd"/>
+      <w:r>
+        <w:t>.</w:t>
       </w:r>
     </w:p>
     <w:p>
@@ -1228,8 +1372,9 @@
           <w:szCs w:val="24"/>
           <w:lang w:val="fr-CA"/>
         </w:rPr>
-        <w:t xml:space="preserve"> de Peak Labs, ainsi qu'une réduction de </w:t>
-      </w:r>
+        <w:t xml:space="preserve"> de Peak </w:t>
+      </w:r>
+      <w:proofErr w:type="spellStart"/>
       <w:r>
         <w:rPr>
           <w:rStyle w:val="s1"/>
@@ -1238,8 +1383,9 @@
           <w:szCs w:val="24"/>
           <w:lang w:val="fr-CA"/>
         </w:rPr>
-        <w:t>2</w:t>
-      </w:r>
+        <w:t>Labs</w:t>
+      </w:r>
+      <w:proofErr w:type="spellEnd"/>
       <w:r>
         <w:rPr>
           <w:rStyle w:val="s1"/>
@@ -1248,6 +1394,26 @@
           <w:szCs w:val="24"/>
           <w:lang w:val="fr-CA"/>
         </w:rPr>
+        <w:t xml:space="preserve">, ainsi qu'une réduction de </w:t>
+      </w:r>
+      <w:r>
+        <w:rPr>
+          <w:rStyle w:val="s1"/>
+          <w:rFonts w:asciiTheme="minorHAnsi" w:hAnsiTheme="minorHAnsi" w:cstheme="minorBidi"/>
+          <w:sz w:val="24"/>
+          <w:szCs w:val="24"/>
+          <w:lang w:val="fr-CA"/>
+        </w:rPr>
+        <w:t>2</w:t>
+      </w:r>
+      <w:r>
+        <w:rPr>
+          <w:rStyle w:val="s1"/>
+          <w:rFonts w:asciiTheme="minorHAnsi" w:hAnsiTheme="minorHAnsi" w:cstheme="minorBidi"/>
+          <w:sz w:val="24"/>
+          <w:szCs w:val="24"/>
+          <w:lang w:val="fr-CA"/>
+        </w:rPr>
         <w:t xml:space="preserve">0% sur tous nos produits). Nous vendons également de l'équipement sous forme de poids, mais nous ne vendons pas de machines à poids ni de tapis roulant. </w:t>
       </w:r>
     </w:p>
@@ -1287,7 +1453,15 @@
     <w:p/>
     <w:p>
       <w:r>
-        <w:t>Un utilsateur peut avoir un compte, un compte doit avoir un utilisateur.</w:t>
+        <w:t xml:space="preserve">Un </w:t>
+      </w:r>
+      <w:proofErr w:type="spellStart"/>
+      <w:r>
+        <w:t>utilsateur</w:t>
+      </w:r>
+      <w:proofErr w:type="spellEnd"/>
+      <w:r>
+        <w:t xml:space="preserve"> peut avoir un compte, un compte doit avoir un utilisateur.</w:t>
       </w:r>
     </w:p>
     <w:p>
@@ -1302,7 +1476,15 @@
     </w:p>
     <w:p>
       <w:r>
-        <w:t>Un produit doit avoir une type de catégorie, et le type de categorie doit être un produit.</w:t>
+        <w:t xml:space="preserve">Un produit doit avoir une type de catégorie, et le type de </w:t>
+      </w:r>
+      <w:proofErr w:type="spellStart"/>
+      <w:r>
+        <w:t>categorie</w:t>
+      </w:r>
+      <w:proofErr w:type="spellEnd"/>
+      <w:r>
+        <w:t xml:space="preserve"> doit être un produit.</w:t>
       </w:r>
     </w:p>
     <w:p>
@@ -1311,7 +1493,23 @@
       </w:r>
       <w:r>
         <w:br/>
-        <w:t>Une categorie doit avoir une type et une type doit être une categorie.</w:t>
+        <w:t xml:space="preserve">Une </w:t>
+      </w:r>
+      <w:proofErr w:type="spellStart"/>
+      <w:r>
+        <w:t>categorie</w:t>
+      </w:r>
+      <w:proofErr w:type="spellEnd"/>
+      <w:r>
+        <w:t xml:space="preserve"> doit avoir une type et une type doit être une </w:t>
+      </w:r>
+      <w:proofErr w:type="spellStart"/>
+      <w:r>
+        <w:t>categorie</w:t>
+      </w:r>
+      <w:proofErr w:type="spellEnd"/>
+      <w:r>
+        <w:t>.</w:t>
       </w:r>
       <w:r>
         <w:br/>
@@ -2283,7 +2481,35 @@
         <w:rPr>
           <w:lang w:val="en-CA"/>
         </w:rPr>
-        <w:t>Navbar apres Connectez:</w:t>
+        <w:t xml:space="preserve">Navbar </w:t>
+      </w:r>
+      <w:proofErr w:type="spellStart"/>
+      <w:r>
+        <w:rPr>
+          <w:lang w:val="en-CA"/>
+        </w:rPr>
+        <w:t>apres</w:t>
+      </w:r>
+      <w:proofErr w:type="spellEnd"/>
+      <w:r>
+        <w:rPr>
+          <w:lang w:val="en-CA"/>
+        </w:rPr>
+        <w:t xml:space="preserve"> </w:t>
+      </w:r>
+      <w:proofErr w:type="spellStart"/>
+      <w:r>
+        <w:rPr>
+          <w:lang w:val="en-CA"/>
+        </w:rPr>
+        <w:t>Connectez</w:t>
+      </w:r>
+      <w:proofErr w:type="spellEnd"/>
+      <w:r>
+        <w:rPr>
+          <w:lang w:val="en-CA"/>
+        </w:rPr>
+        <w:t>:</w:t>
       </w:r>
     </w:p>
     <w:p>
@@ -2354,7 +2580,35 @@
           <w:lang w:val="en-CA"/>
         </w:rPr>
         <w:lastRenderedPageBreak/>
-        <w:t>Abonnement(Navbar en haut rentre pas):</w:t>
+        <w:t xml:space="preserve">Abonnement(Navbar </w:t>
+      </w:r>
+      <w:proofErr w:type="spellStart"/>
+      <w:r>
+        <w:rPr>
+          <w:lang w:val="en-CA"/>
+        </w:rPr>
+        <w:t>en</w:t>
+      </w:r>
+      <w:proofErr w:type="spellEnd"/>
+      <w:r>
+        <w:rPr>
+          <w:lang w:val="en-CA"/>
+        </w:rPr>
+        <w:t xml:space="preserve"> haut </w:t>
+      </w:r>
+      <w:proofErr w:type="spellStart"/>
+      <w:r>
+        <w:rPr>
+          <w:lang w:val="en-CA"/>
+        </w:rPr>
+        <w:t>rentre</w:t>
+      </w:r>
+      <w:proofErr w:type="spellEnd"/>
+      <w:r>
+        <w:rPr>
+          <w:lang w:val="en-CA"/>
+        </w:rPr>
+        <w:t xml:space="preserve"> pas):</w:t>
       </w:r>
       <w:r>
         <w:rPr>
@@ -2470,12 +2724,62 @@
           <w:lang w:val="en-CA"/>
         </w:rPr>
       </w:pPr>
+      <w:proofErr w:type="spellStart"/>
       <w:r>
         <w:rPr>
           <w:lang w:val="en-CA"/>
         </w:rPr>
         <w:lastRenderedPageBreak/>
-        <w:t>Création compte(Navbar cache+Se Joindre au Lab cut off):</w:t>
+        <w:t>Création</w:t>
+      </w:r>
+      <w:proofErr w:type="spellEnd"/>
+      <w:r>
+        <w:rPr>
+          <w:lang w:val="en-CA"/>
+        </w:rPr>
+        <w:t xml:space="preserve"> </w:t>
+      </w:r>
+      <w:proofErr w:type="spellStart"/>
+      <w:r>
+        <w:rPr>
+          <w:lang w:val="en-CA"/>
+        </w:rPr>
+        <w:t>compte</w:t>
+      </w:r>
+      <w:proofErr w:type="spellEnd"/>
+      <w:r>
+        <w:rPr>
+          <w:lang w:val="en-CA"/>
+        </w:rPr>
+        <w:t xml:space="preserve">(Navbar </w:t>
+      </w:r>
+      <w:proofErr w:type="spellStart"/>
+      <w:r>
+        <w:rPr>
+          <w:lang w:val="en-CA"/>
+        </w:rPr>
+        <w:t>cache+Se</w:t>
+      </w:r>
+      <w:proofErr w:type="spellEnd"/>
+      <w:r>
+        <w:rPr>
+          <w:lang w:val="en-CA"/>
+        </w:rPr>
+        <w:t xml:space="preserve"> </w:t>
+      </w:r>
+      <w:proofErr w:type="spellStart"/>
+      <w:r>
+        <w:rPr>
+          <w:lang w:val="en-CA"/>
+        </w:rPr>
+        <w:t>Joindre</w:t>
+      </w:r>
+      <w:proofErr w:type="spellEnd"/>
+      <w:r>
+        <w:rPr>
+          <w:lang w:val="en-CA"/>
+        </w:rPr>
+        <w:t xml:space="preserve"> au Lab cut off):</w:t>
       </w:r>
       <w:r>
         <w:rPr>
@@ -2535,7 +2839,49 @@
         <w:rPr>
           <w:lang w:val="en-CA"/>
         </w:rPr>
-        <w:t>Boutique(Navbar cache + vetements en bas caché):</w:t>
+        <w:t xml:space="preserve">Boutique(Navbar cache + </w:t>
+      </w:r>
+      <w:proofErr w:type="spellStart"/>
+      <w:r>
+        <w:rPr>
+          <w:lang w:val="en-CA"/>
+        </w:rPr>
+        <w:t>vetements</w:t>
+      </w:r>
+      <w:proofErr w:type="spellEnd"/>
+      <w:r>
+        <w:rPr>
+          <w:lang w:val="en-CA"/>
+        </w:rPr>
+        <w:t xml:space="preserve"> </w:t>
+      </w:r>
+      <w:proofErr w:type="spellStart"/>
+      <w:r>
+        <w:rPr>
+          <w:lang w:val="en-CA"/>
+        </w:rPr>
+        <w:t>en</w:t>
+      </w:r>
+      <w:proofErr w:type="spellEnd"/>
+      <w:r>
+        <w:rPr>
+          <w:lang w:val="en-CA"/>
+        </w:rPr>
+        <w:t xml:space="preserve"> bas </w:t>
+      </w:r>
+      <w:proofErr w:type="spellStart"/>
+      <w:r>
+        <w:rPr>
+          <w:lang w:val="en-CA"/>
+        </w:rPr>
+        <w:t>caché</w:t>
+      </w:r>
+      <w:proofErr w:type="spellEnd"/>
+      <w:r>
+        <w:rPr>
+          <w:lang w:val="en-CA"/>
+        </w:rPr>
+        <w:t>):</w:t>
       </w:r>
       <w:r>
         <w:rPr>
@@ -2777,7 +3123,49 @@
           <w:lang w:val="en-CA"/>
         </w:rPr>
         <w:lastRenderedPageBreak/>
-        <w:t>Panier apres ajout produit:</w:t>
+        <w:t xml:space="preserve">Panier </w:t>
+      </w:r>
+      <w:proofErr w:type="spellStart"/>
+      <w:r>
+        <w:rPr>
+          <w:lang w:val="en-CA"/>
+        </w:rPr>
+        <w:t>apres</w:t>
+      </w:r>
+      <w:proofErr w:type="spellEnd"/>
+      <w:r>
+        <w:rPr>
+          <w:lang w:val="en-CA"/>
+        </w:rPr>
+        <w:t xml:space="preserve"> </w:t>
+      </w:r>
+      <w:proofErr w:type="spellStart"/>
+      <w:r>
+        <w:rPr>
+          <w:lang w:val="en-CA"/>
+        </w:rPr>
+        <w:t>ajout</w:t>
+      </w:r>
+      <w:proofErr w:type="spellEnd"/>
+      <w:r>
+        <w:rPr>
+          <w:lang w:val="en-CA"/>
+        </w:rPr>
+        <w:t xml:space="preserve"> </w:t>
+      </w:r>
+      <w:proofErr w:type="spellStart"/>
+      <w:r>
+        <w:rPr>
+          <w:lang w:val="en-CA"/>
+        </w:rPr>
+        <w:t>produit</w:t>
+      </w:r>
+      <w:proofErr w:type="spellEnd"/>
+      <w:r>
+        <w:rPr>
+          <w:lang w:val="en-CA"/>
+        </w:rPr>
+        <w:t>:</w:t>
       </w:r>
       <w:r>
         <w:rPr>
@@ -2884,6 +3272,275 @@
             </a:graphic>
           </wp:inline>
         </w:drawing>
+      </w:r>
+    </w:p>
+    <w:p>
+      <w:pPr>
+        <w:spacing w:line="259" w:lineRule="auto"/>
+        <w:rPr>
+          <w:lang w:val="en-CA"/>
+        </w:rPr>
+      </w:pPr>
+      <w:r>
+        <w:rPr>
+          <w:lang w:val="en-CA"/>
+        </w:rPr>
+        <w:lastRenderedPageBreak/>
+        <w:t xml:space="preserve">Mot de passe </w:t>
+      </w:r>
+      <w:proofErr w:type="spellStart"/>
+      <w:r>
+        <w:rPr>
+          <w:lang w:val="en-CA"/>
+        </w:rPr>
+        <w:t>Oublie</w:t>
+      </w:r>
+      <w:proofErr w:type="spellEnd"/>
+      <w:r>
+        <w:rPr>
+          <w:lang w:val="en-CA"/>
+        </w:rPr>
+        <w:t>:</w:t>
+      </w:r>
+      <w:r>
+        <w:rPr>
+          <w:lang w:val="en-CA"/>
+        </w:rPr>
+        <w:br/>
+      </w:r>
+      <w:r>
+        <w:rPr>
+          <w:lang w:val="en-CA"/>
+        </w:rPr>
+        <w:drawing>
+          <wp:inline distT="0" distB="0" distL="0" distR="0" wp14:anchorId="3859F013" wp14:editId="155E7A0D">
+            <wp:extent cx="5486400" cy="2602865"/>
+            <wp:effectExtent l="0" t="0" r="0" b="6985"/>
+            <wp:docPr id="1540660862" name="Image 1"/>
+            <wp:cNvGraphicFramePr>
+              <a:graphicFrameLocks xmlns:a="http://schemas.openxmlformats.org/drawingml/2006/main" noChangeAspect="1"/>
+            </wp:cNvGraphicFramePr>
+            <a:graphic xmlns:a="http://schemas.openxmlformats.org/drawingml/2006/main">
+              <a:graphicData uri="http://schemas.openxmlformats.org/drawingml/2006/picture">
+                <pic:pic xmlns:pic="http://schemas.openxmlformats.org/drawingml/2006/picture">
+                  <pic:nvPicPr>
+                    <pic:cNvPr id="1540660862" name=""/>
+                    <pic:cNvPicPr/>
+                  </pic:nvPicPr>
+                  <pic:blipFill>
+                    <a:blip r:embed="rId30"/>
+                    <a:stretch>
+                      <a:fillRect/>
+                    </a:stretch>
+                  </pic:blipFill>
+                  <pic:spPr>
+                    <a:xfrm>
+                      <a:off x="0" y="0"/>
+                      <a:ext cx="5486400" cy="2602865"/>
+                    </a:xfrm>
+                    <a:prstGeom prst="rect">
+                      <a:avLst/>
+                    </a:prstGeom>
+                  </pic:spPr>
+                </pic:pic>
+              </a:graphicData>
+            </a:graphic>
+          </wp:inline>
+        </w:drawing>
+      </w:r>
+      <w:r>
+        <w:rPr>
+          <w:lang w:val="en-CA"/>
+        </w:rPr>
+        <w:br/>
+      </w:r>
+      <w:r>
+        <w:rPr>
+          <w:lang w:val="en-CA"/>
+        </w:rPr>
+        <w:br/>
+      </w:r>
+      <w:proofErr w:type="spellStart"/>
+      <w:r>
+        <w:rPr>
+          <w:lang w:val="en-CA"/>
+        </w:rPr>
+        <w:t>Methodologie</w:t>
+      </w:r>
+      <w:proofErr w:type="spellEnd"/>
+      <w:r>
+        <w:rPr>
+          <w:lang w:val="en-CA"/>
+        </w:rPr>
+        <w:t>:</w:t>
+      </w:r>
+      <w:r>
+        <w:rPr>
+          <w:lang w:val="en-CA"/>
+        </w:rPr>
+        <w:br/>
+        <w:t xml:space="preserve">Pour coder les pages, il </w:t>
+      </w:r>
+      <w:proofErr w:type="spellStart"/>
+      <w:r>
+        <w:rPr>
+          <w:lang w:val="en-CA"/>
+        </w:rPr>
+        <w:t>y’a</w:t>
+      </w:r>
+      <w:proofErr w:type="spellEnd"/>
+      <w:r>
+        <w:rPr>
+          <w:lang w:val="en-CA"/>
+        </w:rPr>
+        <w:t xml:space="preserve"> quelque page </w:t>
+      </w:r>
+      <w:proofErr w:type="spellStart"/>
+      <w:r>
+        <w:rPr>
+          <w:lang w:val="en-CA"/>
+        </w:rPr>
+        <w:t>ou</w:t>
+      </w:r>
+      <w:proofErr w:type="spellEnd"/>
+      <w:r>
+        <w:rPr>
+          <w:lang w:val="en-CA"/>
+        </w:rPr>
+        <w:t xml:space="preserve"> on a </w:t>
+      </w:r>
+      <w:proofErr w:type="spellStart"/>
+      <w:r>
+        <w:rPr>
+          <w:lang w:val="en-CA"/>
+        </w:rPr>
+        <w:t>inserer</w:t>
+      </w:r>
+      <w:proofErr w:type="spellEnd"/>
+      <w:r>
+        <w:rPr>
+          <w:lang w:val="en-CA"/>
+        </w:rPr>
+        <w:t xml:space="preserve"> des templates bootstrap.</w:t>
+      </w:r>
+      <w:r>
+        <w:rPr>
+          <w:lang w:val="en-CA"/>
+        </w:rPr>
+        <w:br/>
+        <w:t xml:space="preserve">Pour nous aider a coder les pages pour que </w:t>
+      </w:r>
+      <w:proofErr w:type="spellStart"/>
+      <w:r>
+        <w:rPr>
+          <w:lang w:val="en-CA"/>
+        </w:rPr>
+        <w:t>sa</w:t>
+      </w:r>
+      <w:proofErr w:type="spellEnd"/>
+      <w:r>
+        <w:rPr>
+          <w:lang w:val="en-CA"/>
+        </w:rPr>
+        <w:t xml:space="preserve"> </w:t>
+      </w:r>
+      <w:proofErr w:type="spellStart"/>
+      <w:r>
+        <w:rPr>
+          <w:lang w:val="en-CA"/>
+        </w:rPr>
+        <w:t>fonctionne</w:t>
+      </w:r>
+      <w:proofErr w:type="spellEnd"/>
+      <w:r>
+        <w:rPr>
+          <w:lang w:val="en-CA"/>
+        </w:rPr>
+        <w:t xml:space="preserve">, on a </w:t>
+      </w:r>
+      <w:proofErr w:type="spellStart"/>
+      <w:r>
+        <w:rPr>
+          <w:lang w:val="en-CA"/>
+        </w:rPr>
+        <w:t>servi</w:t>
+      </w:r>
+      <w:proofErr w:type="spellEnd"/>
+      <w:r>
+        <w:rPr>
+          <w:lang w:val="en-CA"/>
+        </w:rPr>
+        <w:t xml:space="preserve"> de ChatGPT </w:t>
+      </w:r>
+      <w:proofErr w:type="spellStart"/>
+      <w:r>
+        <w:rPr>
+          <w:lang w:val="en-CA"/>
+        </w:rPr>
+        <w:t>si</w:t>
+      </w:r>
+      <w:proofErr w:type="spellEnd"/>
+      <w:r>
+        <w:rPr>
+          <w:lang w:val="en-CA"/>
+        </w:rPr>
+        <w:t xml:space="preserve"> on a des </w:t>
+      </w:r>
+      <w:proofErr w:type="spellStart"/>
+      <w:r>
+        <w:rPr>
+          <w:lang w:val="en-CA"/>
+        </w:rPr>
+        <w:t>erreurs</w:t>
+      </w:r>
+      <w:proofErr w:type="spellEnd"/>
+      <w:r>
+        <w:rPr>
+          <w:lang w:val="en-CA"/>
+        </w:rPr>
+        <w:t xml:space="preserve"> </w:t>
+      </w:r>
+      <w:proofErr w:type="spellStart"/>
+      <w:r>
+        <w:rPr>
+          <w:lang w:val="en-CA"/>
+        </w:rPr>
+        <w:t>qu’on</w:t>
+      </w:r>
+      <w:proofErr w:type="spellEnd"/>
+      <w:r>
+        <w:rPr>
+          <w:lang w:val="en-CA"/>
+        </w:rPr>
+        <w:t xml:space="preserve"> </w:t>
+      </w:r>
+      <w:proofErr w:type="spellStart"/>
+      <w:r>
+        <w:rPr>
+          <w:lang w:val="en-CA"/>
+        </w:rPr>
+        <w:t>pouvait</w:t>
+      </w:r>
+      <w:proofErr w:type="spellEnd"/>
+      <w:r>
+        <w:rPr>
+          <w:lang w:val="en-CA"/>
+        </w:rPr>
+        <w:t xml:space="preserve"> pas </w:t>
+      </w:r>
+      <w:proofErr w:type="spellStart"/>
+      <w:r>
+        <w:rPr>
+          <w:lang w:val="en-CA"/>
+        </w:rPr>
+        <w:t>trouver</w:t>
+      </w:r>
+      <w:proofErr w:type="spellEnd"/>
+      <w:r>
+        <w:rPr>
+          <w:lang w:val="en-CA"/>
+        </w:rPr>
+        <w:t xml:space="preserve">. </w:t>
       </w:r>
     </w:p>
     <w:sectPr>

</xml_diff>

<commit_message>
petit update cas utilisation
</commit_message>
<xml_diff>
--- a/Analyze1-Final.docx
+++ b/Analyze1-Final.docx
@@ -329,22 +329,14 @@
         <w:rPr>
           <w:lang w:val="fr-CA"/>
         </w:rPr>
-        <w:t xml:space="preserve">Boris </w:t>
-      </w:r>
-      <w:proofErr w:type="spellStart"/>
+        <w:t>Boris P</w:t>
+      </w:r>
       <w:r>
         <w:rPr>
           <w:lang w:val="fr-CA"/>
         </w:rPr>
-        <w:t>P</w:t>
-      </w:r>
-      <w:r>
-        <w:rPr>
-          <w:lang w:val="fr-CA"/>
-        </w:rPr>
         <w:t>ernichev</w:t>
       </w:r>
-      <w:proofErr w:type="spellEnd"/>
     </w:p>
     <w:p>
       <w:pPr>
@@ -425,21 +417,7 @@
         <w:rPr>
           <w:lang w:val="fr-CA"/>
         </w:rPr>
-        <w:t xml:space="preserve">3 </w:t>
-      </w:r>
-      <w:proofErr w:type="gramStart"/>
-      <w:r>
-        <w:rPr>
-          <w:lang w:val="fr-CA"/>
-        </w:rPr>
-        <w:t>Mars</w:t>
-      </w:r>
-      <w:proofErr w:type="gramEnd"/>
-      <w:r>
-        <w:rPr>
-          <w:lang w:val="fr-CA"/>
-        </w:rPr>
-        <w:t xml:space="preserve"> </w:t>
+        <w:t xml:space="preserve">3 Mars </w:t>
       </w:r>
       <w:r>
         <w:rPr>
@@ -649,9 +627,23 @@
           <w:szCs w:val="24"/>
           <w:lang w:val="fr-CA"/>
         </w:rPr>
-        <w:t xml:space="preserve">peut ajouter des produits à son panier, y compris l'abonnement </w:t>
-      </w:r>
-      <w:proofErr w:type="gramStart"/>
+        <w:t>peut ajouter des produits à son panier, y compris l'abonnement au gym.</w:t>
+      </w:r>
+    </w:p>
+    <w:p>
+      <w:pPr>
+        <w:pStyle w:val="ListParagraph"/>
+        <w:numPr>
+          <w:ilvl w:val="0"/>
+          <w:numId w:val="51"/>
+        </w:numPr>
+        <w:rPr>
+          <w:rStyle w:val="s1"/>
+          <w:rFonts w:asciiTheme="minorHAnsi" w:hAnsiTheme="minorHAnsi"/>
+          <w:sz w:val="24"/>
+          <w:szCs w:val="24"/>
+        </w:rPr>
+      </w:pPr>
       <w:r>
         <w:rPr>
           <w:rStyle w:val="s1"/>
@@ -660,9 +652,23 @@
           <w:szCs w:val="24"/>
           <w:lang w:val="fr-CA"/>
         </w:rPr>
-        <w:t>au gym</w:t>
-      </w:r>
-      <w:proofErr w:type="gramEnd"/>
+        <w:t>On demande à l'utilisateur son nom, son courriel et son numéro de téléphone, et on lui demande de créer un mot de passe ainsi qu'un nom d'utilisateur afin de pouvoir se connecter.</w:t>
+      </w:r>
+    </w:p>
+    <w:p>
+      <w:pPr>
+        <w:pStyle w:val="ListParagraph"/>
+        <w:numPr>
+          <w:ilvl w:val="0"/>
+          <w:numId w:val="51"/>
+        </w:numPr>
+        <w:rPr>
+          <w:rStyle w:val="s1"/>
+          <w:rFonts w:asciiTheme="minorHAnsi" w:hAnsiTheme="minorHAnsi"/>
+          <w:sz w:val="24"/>
+          <w:szCs w:val="24"/>
+        </w:rPr>
+      </w:pPr>
       <w:r>
         <w:rPr>
           <w:rStyle w:val="s1"/>
@@ -671,7 +677,25 @@
           <w:szCs w:val="24"/>
           <w:lang w:val="fr-CA"/>
         </w:rPr>
-        <w:t>.</w:t>
+        <w:t>Si l’usager</w:t>
+      </w:r>
+      <w:r>
+        <w:rPr>
+          <w:rStyle w:val="s1"/>
+          <w:rFonts w:asciiTheme="minorHAnsi" w:hAnsiTheme="minorHAnsi"/>
+          <w:sz w:val="24"/>
+          <w:szCs w:val="24"/>
+          <w:lang w:val="fr-CA"/>
+        </w:rPr>
+        <w:t xml:space="preserve"> oublie son mot de passe, il peut en créer un nouveau à l'aide de son courriel.</w:t>
+      </w:r>
+    </w:p>
+    <w:p>
+      <w:pPr>
+        <w:pStyle w:val="ListParagraph"/>
+      </w:pPr>
+      <w:r>
+        <w:t>Creation compte:</w:t>
       </w:r>
     </w:p>
     <w:p>
@@ -681,22 +705,9 @@
           <w:ilvl w:val="0"/>
           <w:numId w:val="51"/>
         </w:numPr>
-        <w:rPr>
-          <w:rStyle w:val="s1"/>
-          <w:rFonts w:asciiTheme="minorHAnsi" w:hAnsiTheme="minorHAnsi"/>
-          <w:sz w:val="24"/>
-          <w:szCs w:val="24"/>
-        </w:rPr>
-      </w:pPr>
-      <w:r>
-        <w:rPr>
-          <w:rStyle w:val="s1"/>
-          <w:rFonts w:asciiTheme="minorHAnsi" w:hAnsiTheme="minorHAnsi"/>
-          <w:sz w:val="24"/>
-          <w:szCs w:val="24"/>
-          <w:lang w:val="fr-CA"/>
-        </w:rPr>
-        <w:t>On demande à l'utilisateur son nom, son courriel et son numéro de téléphone, et on lui demande de créer un mot de passe ainsi qu'un nom d'utilisateur afin de pouvoir se connecter.</w:t>
+      </w:pPr>
+      <w:r>
+        <w:t>-Les utilisateurs ont leurs propre ID.</w:t>
       </w:r>
     </w:p>
     <w:p>
@@ -706,51 +717,10 @@
           <w:ilvl w:val="0"/>
           <w:numId w:val="51"/>
         </w:numPr>
-        <w:rPr>
-          <w:rStyle w:val="s1"/>
-          <w:rFonts w:asciiTheme="minorHAnsi" w:hAnsiTheme="minorHAnsi"/>
-          <w:sz w:val="24"/>
-          <w:szCs w:val="24"/>
-        </w:rPr>
-      </w:pPr>
-      <w:r>
-        <w:rPr>
-          <w:rStyle w:val="s1"/>
-          <w:rFonts w:asciiTheme="minorHAnsi" w:hAnsiTheme="minorHAnsi"/>
-          <w:sz w:val="24"/>
-          <w:szCs w:val="24"/>
-          <w:lang w:val="fr-CA"/>
-        </w:rPr>
-        <w:t>Si l’usager</w:t>
-      </w:r>
-      <w:r>
-        <w:rPr>
-          <w:rStyle w:val="s1"/>
-          <w:rFonts w:asciiTheme="minorHAnsi" w:hAnsiTheme="minorHAnsi"/>
-          <w:sz w:val="24"/>
-          <w:szCs w:val="24"/>
-          <w:lang w:val="fr-CA"/>
-        </w:rPr>
-        <w:t xml:space="preserve"> oublie son mot de passe, il peut en créer un nouveau à l'aide de son courriel.</w:t>
-      </w:r>
-    </w:p>
-    <w:p>
-      <w:pPr>
-        <w:pStyle w:val="ListParagraph"/>
-      </w:pPr>
-      <w:proofErr w:type="spellStart"/>
-      <w:r>
-        <w:t>Creation</w:t>
-      </w:r>
-      <w:proofErr w:type="spellEnd"/>
-      <w:r>
-        <w:t xml:space="preserve"> </w:t>
-      </w:r>
-      <w:proofErr w:type="gramStart"/>
-      <w:r>
-        <w:t>compte:</w:t>
-      </w:r>
-      <w:proofErr w:type="gramEnd"/>
+      </w:pPr>
+      <w:r>
+        <w:t>-Les utilisateurs ne peut pas utiliser la meme courriel plusieurs fois, alors c'est leur unique courriel.</w:t>
+      </w:r>
     </w:p>
     <w:p>
       <w:pPr>
@@ -761,7 +731,15 @@
         </w:numPr>
       </w:pPr>
       <w:r>
-        <w:t>-Les utilisateurs ont leurs propre ID.</w:t>
+        <w:t>-Ils peuvent verifier leur mot de passe au cas ou il oublie.</w:t>
+      </w:r>
+    </w:p>
+    <w:p>
+      <w:pPr>
+        <w:pStyle w:val="ListParagraph"/>
+      </w:pPr>
+      <w:r>
+        <w:t>Connexion:</w:t>
       </w:r>
     </w:p>
     <w:p>
@@ -773,15 +751,7 @@
         </w:numPr>
       </w:pPr>
       <w:r>
-        <w:t xml:space="preserve">-Les utilisateurs ne peut pas utiliser la </w:t>
-      </w:r>
-      <w:proofErr w:type="spellStart"/>
-      <w:r>
-        <w:t>meme</w:t>
-      </w:r>
-      <w:proofErr w:type="spellEnd"/>
-      <w:r>
-        <w:t xml:space="preserve"> courriel plusieurs fois, alors c'est leur unique courriel.</w:t>
+        <w:t xml:space="preserve">-Les utilisateurs se connectent avec leur courriel et leur mot de passe caché. </w:t>
       </w:r>
     </w:p>
     <w:p>
@@ -793,34 +763,27 @@
         </w:numPr>
       </w:pPr>
       <w:r>
-        <w:t xml:space="preserve">-Ils peuvent </w:t>
-      </w:r>
-      <w:proofErr w:type="spellStart"/>
-      <w:r>
-        <w:t>verifier</w:t>
-      </w:r>
-      <w:proofErr w:type="spellEnd"/>
-      <w:r>
-        <w:t xml:space="preserve"> leur mot de passe au cas </w:t>
-      </w:r>
-      <w:proofErr w:type="spellStart"/>
-      <w:r>
-        <w:t>ou</w:t>
-      </w:r>
-      <w:proofErr w:type="spellEnd"/>
-      <w:r>
-        <w:t xml:space="preserve"> il oublie.</w:t>
+        <w:t xml:space="preserve">-Quand ils se connectent, ils peuvent ajouter des items du boutique. </w:t>
       </w:r>
     </w:p>
     <w:p>
       <w:pPr>
         <w:pStyle w:val="ListParagraph"/>
       </w:pPr>
-      <w:proofErr w:type="gramStart"/>
-      <w:r>
-        <w:t>Connexion:</w:t>
-      </w:r>
-      <w:proofErr w:type="gramEnd"/>
+    </w:p>
+    <w:p>
+      <w:pPr>
+        <w:pStyle w:val="ListParagraph"/>
+      </w:pPr>
+    </w:p>
+    <w:p>
+      <w:pPr>
+        <w:pStyle w:val="ListParagraph"/>
+      </w:pPr>
+      <w:r>
+        <w:lastRenderedPageBreak/>
+        <w:t>Details:</w:t>
+      </w:r>
     </w:p>
     <w:p>
       <w:pPr>
@@ -831,7 +794,7 @@
         </w:numPr>
       </w:pPr>
       <w:r>
-        <w:t xml:space="preserve">-Les utilisateurs se connectent avec leur courriel et leur mot de passe caché. </w:t>
+        <w:t>-Les utilisateurs peuvent modifier leurs comptes.</w:t>
       </w:r>
     </w:p>
     <w:p>
@@ -843,29 +806,14 @@
         </w:numPr>
       </w:pPr>
       <w:r>
-        <w:t xml:space="preserve">-Quand ils se connectent, ils peuvent ajouter des items du boutique. </w:t>
-      </w:r>
-    </w:p>
-    <w:p>
-      <w:pPr>
-        <w:pStyle w:val="ListParagraph"/>
-      </w:pPr>
-    </w:p>
-    <w:p>
-      <w:pPr>
-        <w:pStyle w:val="ListParagraph"/>
-      </w:pPr>
-    </w:p>
-    <w:p>
-      <w:pPr>
-        <w:pStyle w:val="ListParagraph"/>
-      </w:pPr>
-      <w:proofErr w:type="gramStart"/>
-      <w:r>
-        <w:lastRenderedPageBreak/>
-        <w:t>Details:</w:t>
-      </w:r>
-      <w:proofErr w:type="gramEnd"/>
+        <w:t xml:space="preserve">-Ils peuvent également </w:t>
+      </w:r>
+      <w:r>
+        <w:t>détruire</w:t>
+      </w:r>
+      <w:r>
+        <w:t xml:space="preserve"> leurs comptes.</w:t>
+      </w:r>
     </w:p>
     <w:p>
       <w:pPr>
@@ -876,7 +824,27 @@
         </w:numPr>
       </w:pPr>
       <w:r>
-        <w:t>-Les utilisateurs peuvent modifier leurs comptes.</w:t>
+        <w:t xml:space="preserve">-Finalement, ils peuvent se </w:t>
+      </w:r>
+      <w:r>
+        <w:t>déconnecter</w:t>
+      </w:r>
+      <w:r>
+        <w:t xml:space="preserve">, et leurs produis dans leur panier </w:t>
+      </w:r>
+      <w:r>
+        <w:t>reste</w:t>
+      </w:r>
+      <w:r>
+        <w:t>.</w:t>
+      </w:r>
+    </w:p>
+    <w:p>
+      <w:pPr>
+        <w:pStyle w:val="ListParagraph"/>
+      </w:pPr>
+      <w:r>
+        <w:t>Accueil:</w:t>
       </w:r>
     </w:p>
     <w:p>
@@ -888,13 +856,21 @@
         </w:numPr>
       </w:pPr>
       <w:r>
-        <w:t xml:space="preserve">-Ils peuvent également </w:t>
-      </w:r>
-      <w:r>
-        <w:t>détruire</w:t>
-      </w:r>
-      <w:r>
-        <w:t xml:space="preserve"> leurs comptes.</w:t>
+        <w:t xml:space="preserve">-On peut rentrer dans la page de </w:t>
+      </w:r>
+      <w:r>
+        <w:t>création</w:t>
+      </w:r>
+      <w:r>
+        <w:t>, page de boutique, page de connexion, page de panier si on est connecter, la localisation, page apropos et page abonnement.</w:t>
+      </w:r>
+    </w:p>
+    <w:p>
+      <w:pPr>
+        <w:pStyle w:val="ListParagraph"/>
+      </w:pPr>
+      <w:r>
+        <w:t>Boutique:</w:t>
       </w:r>
     </w:p>
     <w:p>
@@ -906,30 +882,8 @@
         </w:numPr>
       </w:pPr>
       <w:r>
-        <w:t xml:space="preserve">-Finalement, ils peuvent se </w:t>
-      </w:r>
-      <w:r>
-        <w:t>déconnecter</w:t>
-      </w:r>
-      <w:r>
-        <w:t xml:space="preserve">, et leurs produis dans leur panier </w:t>
-      </w:r>
-      <w:r>
-        <w:t>reste</w:t>
-      </w:r>
-      <w:r>
-        <w:t>.</w:t>
-      </w:r>
-    </w:p>
-    <w:p>
-      <w:pPr>
-        <w:pStyle w:val="ListParagraph"/>
-      </w:pPr>
-      <w:proofErr w:type="gramStart"/>
-      <w:r>
-        <w:t>Accueil:</w:t>
-      </w:r>
-      <w:proofErr w:type="gramEnd"/>
+        <w:t>-Pour ajouter item il faut etre connecter a un compte.</w:t>
+      </w:r>
     </w:p>
     <w:p>
       <w:pPr>
@@ -940,40 +894,16 @@
         </w:numPr>
       </w:pPr>
       <w:r>
-        <w:t xml:space="preserve">-On peut rentrer dans la page de </w:t>
-      </w:r>
-      <w:r>
-        <w:t>création</w:t>
-      </w:r>
-      <w:r>
-        <w:t xml:space="preserve">, page de boutique, page de connexion, page de panier si on est </w:t>
-      </w:r>
-      <w:proofErr w:type="gramStart"/>
-      <w:r>
-        <w:t>connecter</w:t>
-      </w:r>
-      <w:proofErr w:type="gramEnd"/>
-      <w:r>
-        <w:t xml:space="preserve">, la localisation, page </w:t>
-      </w:r>
-      <w:proofErr w:type="spellStart"/>
-      <w:r>
-        <w:t>apropos</w:t>
-      </w:r>
-      <w:proofErr w:type="spellEnd"/>
-      <w:r>
-        <w:t xml:space="preserve"> et page abonnement.</w:t>
+        <w:t>-On peut trier les vetements(ce qui inclus autre) et equipements</w:t>
       </w:r>
     </w:p>
     <w:p>
       <w:pPr>
         <w:pStyle w:val="ListParagraph"/>
       </w:pPr>
-      <w:proofErr w:type="gramStart"/>
-      <w:r>
-        <w:t>Boutique:</w:t>
-      </w:r>
-      <w:proofErr w:type="gramEnd"/>
+      <w:r>
+        <w:t>Panier:</w:t>
+      </w:r>
     </w:p>
     <w:p>
       <w:pPr>
@@ -984,25 +914,15 @@
         </w:numPr>
       </w:pPr>
       <w:r>
-        <w:t xml:space="preserve">-Pour ajouter item il faut </w:t>
-      </w:r>
-      <w:proofErr w:type="spellStart"/>
-      <w:r>
-        <w:t>etre</w:t>
-      </w:r>
-      <w:proofErr w:type="spellEnd"/>
-      <w:r>
-        <w:t xml:space="preserve"> connecter </w:t>
-      </w:r>
-      <w:proofErr w:type="spellStart"/>
-      <w:proofErr w:type="gramStart"/>
-      <w:r>
-        <w:t>a</w:t>
-      </w:r>
-      <w:proofErr w:type="spellEnd"/>
-      <w:proofErr w:type="gramEnd"/>
-      <w:r>
-        <w:t xml:space="preserve"> un compte.</w:t>
+        <w:t>-On peut delete un produit si jamais on le veut plus</w:t>
+      </w:r>
+    </w:p>
+    <w:p>
+      <w:pPr>
+        <w:pStyle w:val="ListParagraph"/>
+      </w:pPr>
+      <w:r>
+        <w:t>Abonnement :</w:t>
       </w:r>
     </w:p>
     <w:p>
@@ -1014,36 +934,8 @@
         </w:numPr>
       </w:pPr>
       <w:r>
-        <w:t xml:space="preserve">-On peut trier les </w:t>
-      </w:r>
-      <w:proofErr w:type="spellStart"/>
-      <w:proofErr w:type="gramStart"/>
-      <w:r>
-        <w:t>vetements</w:t>
-      </w:r>
-      <w:proofErr w:type="spellEnd"/>
-      <w:r>
-        <w:t>(</w:t>
-      </w:r>
-      <w:proofErr w:type="gramEnd"/>
-      <w:r>
-        <w:t xml:space="preserve">ce qui inclus autre) et </w:t>
-      </w:r>
-      <w:proofErr w:type="spellStart"/>
-      <w:r>
-        <w:t>equipements</w:t>
-      </w:r>
-      <w:proofErr w:type="spellEnd"/>
-    </w:p>
-    <w:p>
-      <w:pPr>
-        <w:pStyle w:val="ListParagraph"/>
-      </w:pPr>
-      <w:proofErr w:type="gramStart"/>
-      <w:r>
-        <w:t>Panier:</w:t>
-      </w:r>
-      <w:proofErr w:type="gramEnd"/>
+        <w:t>Essaie Gratuit pour 7 jours, ce qui inclut les benefits de Standard</w:t>
+      </w:r>
     </w:p>
     <w:p>
       <w:pPr>
@@ -1054,23 +946,7 @@
         </w:numPr>
       </w:pPr>
       <w:r>
-        <w:t xml:space="preserve">-On peut </w:t>
-      </w:r>
-      <w:proofErr w:type="spellStart"/>
-      <w:r>
-        <w:t>delete</w:t>
-      </w:r>
-      <w:proofErr w:type="spellEnd"/>
-      <w:r>
-        <w:t xml:space="preserve"> un produit si jamais on le veut plus</w:t>
-      </w:r>
-    </w:p>
-    <w:p>
-      <w:pPr>
-        <w:pStyle w:val="ListParagraph"/>
-      </w:pPr>
-      <w:r>
-        <w:t>Abonnement :</w:t>
+        <w:t>Standard : Peut accéder aux gym + rabais sur quelques items</w:t>
       </w:r>
     </w:p>
     <w:p>
@@ -1082,47 +958,7 @@
         </w:numPr>
       </w:pPr>
       <w:r>
-        <w:t xml:space="preserve">Essaie Gratuit pour 7 jours, ce qui inclut les </w:t>
-      </w:r>
-      <w:proofErr w:type="spellStart"/>
-      <w:r>
-        <w:t>benefits</w:t>
-      </w:r>
-      <w:proofErr w:type="spellEnd"/>
-      <w:r>
-        <w:t xml:space="preserve"> de Standard</w:t>
-      </w:r>
-    </w:p>
-    <w:p>
-      <w:pPr>
-        <w:pStyle w:val="ListParagraph"/>
-        <w:numPr>
-          <w:ilvl w:val="0"/>
-          <w:numId w:val="51"/>
-        </w:numPr>
-      </w:pPr>
-      <w:r>
-        <w:t>Standard : Peut accéder aux gym + rabais sur quelques items</w:t>
-      </w:r>
-    </w:p>
-    <w:p>
-      <w:pPr>
-        <w:pStyle w:val="ListParagraph"/>
-        <w:numPr>
-          <w:ilvl w:val="0"/>
-          <w:numId w:val="51"/>
-        </w:numPr>
-      </w:pPr>
-      <w:r>
-        <w:t xml:space="preserve">Peak : Peut accéder </w:t>
-      </w:r>
-      <w:proofErr w:type="gramStart"/>
-      <w:r>
-        <w:t>aux  gym</w:t>
-      </w:r>
-      <w:proofErr w:type="gramEnd"/>
-      <w:r>
-        <w:t xml:space="preserve"> + rabais de </w:t>
+        <w:t xml:space="preserve">Peak : Peut accéder aux  gym + rabais de </w:t>
       </w:r>
       <w:r>
         <w:t>2</w:t>
@@ -1400,13 +1236,22 @@
       <w:r>
         <w:t xml:space="preserve"> et le page lui montre seulement les vêtements.</w:t>
       </w:r>
-    </w:p>
-    <w:p>
+      <w:r>
+        <w:br/>
+        <w:t>3.3 Si l’utilisateur achète un hoodie ou un chandail, l’utilisateur peut choisir sa taille et la couleur qu’il veut.</w:t>
+      </w:r>
+    </w:p>
+    <w:p>
+      <w:pPr>
+        <w:rPr>
+          <w:lang w:val="fr-CA"/>
+        </w:rPr>
+      </w:pPr>
       <w:r>
         <w:t>3.</w:t>
       </w:r>
       <w:r>
-        <w:t>3</w:t>
+        <w:t>4</w:t>
       </w:r>
       <w:r>
         <w:t xml:space="preserve"> </w:t>
@@ -1438,13 +1283,29 @@
       <w:r>
         <w:t xml:space="preserve"> panier.</w:t>
       </w:r>
+      <w:r>
+        <w:br/>
+        <w:t xml:space="preserve"> 3.4.1 Si l</w:t>
+      </w:r>
+      <w:r>
+        <w:rPr>
+          <w:lang w:val="fr-CA"/>
+        </w:rPr>
+        <w:t xml:space="preserve">’utilisateur n’est pas connecté, la page amène l’utilisateur </w:t>
+      </w:r>
+      <w:r>
+        <w:t>à</w:t>
+      </w:r>
+      <w:r>
+        <w:t xml:space="preserve"> la page de connexion.</w:t>
+      </w:r>
     </w:p>
     <w:p>
       <w:r>
         <w:t>3.</w:t>
       </w:r>
       <w:r>
-        <w:t>4</w:t>
+        <w:t>5</w:t>
       </w:r>
       <w:r>
         <w:t xml:space="preserve"> </w:t>
@@ -1553,7 +1414,6 @@
     </w:p>
     <w:p>
       <w:r>
-        <w:lastRenderedPageBreak/>
         <w:t xml:space="preserve">5.3 </w:t>
       </w:r>
       <w:r>
@@ -1859,6 +1719,7 @@
     </w:p>
     <w:p>
       <w:r>
+        <w:lastRenderedPageBreak/>
         <w:t xml:space="preserve">9.1 L’utilisateur peut accéder </w:t>
       </w:r>
       <w:r>
@@ -1894,7 +1755,6 @@
     </w:p>
     <w:p>
       <w:r>
-        <w:lastRenderedPageBreak/>
         <w:t>9.4 L’utilisateur peut changer le langage de la page</w:t>
       </w:r>
       <w:r>
@@ -2030,47 +1890,7 @@
         </w:numPr>
       </w:pPr>
       <w:r>
-        <w:t xml:space="preserve">Notre site web doit être accessible par les navigateurs web populaires tout comme google chrome, </w:t>
-      </w:r>
-      <w:proofErr w:type="spellStart"/>
-      <w:r>
-        <w:t>mozilla</w:t>
-      </w:r>
-      <w:proofErr w:type="spellEnd"/>
-      <w:r>
-        <w:t xml:space="preserve"> </w:t>
-      </w:r>
-      <w:proofErr w:type="spellStart"/>
-      <w:r>
-        <w:t>firefox</w:t>
-      </w:r>
-      <w:proofErr w:type="spellEnd"/>
-      <w:r>
-        <w:t xml:space="preserve">, </w:t>
-      </w:r>
-      <w:proofErr w:type="spellStart"/>
-      <w:r>
-        <w:t>microsoft</w:t>
-      </w:r>
-      <w:proofErr w:type="spellEnd"/>
-      <w:r>
-        <w:t xml:space="preserve"> </w:t>
-      </w:r>
-      <w:proofErr w:type="spellStart"/>
-      <w:r>
-        <w:t>edge</w:t>
-      </w:r>
-      <w:proofErr w:type="spellEnd"/>
-      <w:r>
-        <w:t xml:space="preserve"> et </w:t>
-      </w:r>
-      <w:proofErr w:type="spellStart"/>
-      <w:r>
-        <w:t>opera</w:t>
-      </w:r>
-      <w:proofErr w:type="spellEnd"/>
-      <w:r>
-        <w:t>.</w:t>
+        <w:t>Notre site web doit être accessible par les navigateurs web populaires tout comme google chrome, mozilla firefox, microsoft edge et opera.</w:t>
       </w:r>
     </w:p>
     <w:p>
@@ -2159,6 +1979,7 @@
         </w:numPr>
       </w:pPr>
       <w:r>
+        <w:lastRenderedPageBreak/>
         <w:t>Les données des utilisateurs personnelles (nom, numéro, courriel) doivent être protégées et cryptées dans la base de données.</w:t>
       </w:r>
     </w:p>
@@ -2167,7 +1988,6 @@
         <w:pStyle w:val="Heading2"/>
       </w:pPr>
       <w:r>
-        <w:lastRenderedPageBreak/>
         <w:t>Portée :</w:t>
       </w:r>
     </w:p>
@@ -2292,9 +2112,8 @@
           <w:szCs w:val="24"/>
           <w:lang w:val="fr-CA"/>
         </w:rPr>
-        <w:t xml:space="preserve"> de Peak </w:t>
-      </w:r>
-      <w:proofErr w:type="spellStart"/>
+        <w:t xml:space="preserve"> de Peak Labs, ainsi qu'une réduction de </w:t>
+      </w:r>
       <w:r>
         <w:rPr>
           <w:rStyle w:val="s1"/>
@@ -2303,9 +2122,8 @@
           <w:szCs w:val="24"/>
           <w:lang w:val="fr-CA"/>
         </w:rPr>
-        <w:t>Labs</w:t>
-      </w:r>
-      <w:proofErr w:type="spellEnd"/>
+        <w:t>2</w:t>
+      </w:r>
       <w:r>
         <w:rPr>
           <w:rStyle w:val="s1"/>
@@ -2314,26 +2132,6 @@
           <w:szCs w:val="24"/>
           <w:lang w:val="fr-CA"/>
         </w:rPr>
-        <w:t xml:space="preserve">, ainsi qu'une réduction de </w:t>
-      </w:r>
-      <w:r>
-        <w:rPr>
-          <w:rStyle w:val="s1"/>
-          <w:rFonts w:asciiTheme="minorHAnsi" w:hAnsiTheme="minorHAnsi" w:cstheme="minorBidi"/>
-          <w:sz w:val="24"/>
-          <w:szCs w:val="24"/>
-          <w:lang w:val="fr-CA"/>
-        </w:rPr>
-        <w:t>2</w:t>
-      </w:r>
-      <w:r>
-        <w:rPr>
-          <w:rStyle w:val="s1"/>
-          <w:rFonts w:asciiTheme="minorHAnsi" w:hAnsiTheme="minorHAnsi" w:cstheme="minorBidi"/>
-          <w:sz w:val="24"/>
-          <w:szCs w:val="24"/>
-          <w:lang w:val="fr-CA"/>
-        </w:rPr>
         <w:t xml:space="preserve">0% sur tous nos produits). Nous vendons également de l'équipement sous forme de poids, mais nous ne vendons pas de machines à poids ni de tapis roulant. </w:t>
       </w:r>
     </w:p>
@@ -2373,15 +2171,7 @@
     <w:p/>
     <w:p>
       <w:r>
-        <w:t xml:space="preserve">Un </w:t>
-      </w:r>
-      <w:proofErr w:type="spellStart"/>
-      <w:r>
-        <w:t>utilsateur</w:t>
-      </w:r>
-      <w:proofErr w:type="spellEnd"/>
-      <w:r>
-        <w:t xml:space="preserve"> peut avoir un compte, un compte doit avoir un utilisateur.</w:t>
+        <w:t>Un utilsateur peut avoir un compte, un compte doit avoir un utilisateur.</w:t>
       </w:r>
     </w:p>
     <w:p>
@@ -2396,23 +2186,7 @@
     </w:p>
     <w:p>
       <w:r>
-        <w:t xml:space="preserve">Un produit doit avoir </w:t>
-      </w:r>
-      <w:proofErr w:type="gramStart"/>
-      <w:r>
-        <w:t>une type</w:t>
-      </w:r>
-      <w:proofErr w:type="gramEnd"/>
-      <w:r>
-        <w:t xml:space="preserve"> de catégorie, et le type de </w:t>
-      </w:r>
-      <w:proofErr w:type="spellStart"/>
-      <w:r>
-        <w:t>categorie</w:t>
-      </w:r>
-      <w:proofErr w:type="spellEnd"/>
-      <w:r>
-        <w:t xml:space="preserve"> doit être un produit.</w:t>
+        <w:t>Un produit doit avoir une type de catégorie, et le type de categorie doit être un produit.</w:t>
       </w:r>
     </w:p>
     <w:p>
@@ -2421,31 +2195,7 @@
       </w:r>
       <w:r>
         <w:br/>
-        <w:t xml:space="preserve">Une </w:t>
-      </w:r>
-      <w:proofErr w:type="spellStart"/>
-      <w:r>
-        <w:t>categorie</w:t>
-      </w:r>
-      <w:proofErr w:type="spellEnd"/>
-      <w:r>
-        <w:t xml:space="preserve"> doit avoir </w:t>
-      </w:r>
-      <w:proofErr w:type="gramStart"/>
-      <w:r>
-        <w:t>une type</w:t>
-      </w:r>
-      <w:proofErr w:type="gramEnd"/>
-      <w:r>
-        <w:t xml:space="preserve"> et une type doit être une </w:t>
-      </w:r>
-      <w:proofErr w:type="spellStart"/>
-      <w:r>
-        <w:t>categorie</w:t>
-      </w:r>
-      <w:proofErr w:type="spellEnd"/>
-      <w:r>
-        <w:t>.</w:t>
+        <w:t>Une categorie doit avoir une type et une type doit être une categorie.</w:t>
       </w:r>
       <w:r>
         <w:br/>
@@ -2657,14 +2407,12 @@
           </wp:anchor>
         </w:drawing>
       </w:r>
-      <w:proofErr w:type="gramStart"/>
       <w:r>
         <w:t>Accueil</w:t>
       </w:r>
       <w:r>
         <w:t>:</w:t>
       </w:r>
-      <w:proofErr w:type="gramEnd"/>
     </w:p>
     <w:p>
       <w:pPr>
@@ -2901,11 +2649,9 @@
           </wp:anchor>
         </w:drawing>
       </w:r>
-      <w:proofErr w:type="gramStart"/>
       <w:r>
         <w:t>Abonnement:</w:t>
       </w:r>
-      <w:proofErr w:type="gramEnd"/>
       <w:r>
         <w:br/>
       </w:r>
@@ -3232,15 +2978,7 @@
         <w:t xml:space="preserve"> </w:t>
       </w:r>
       <w:r>
-        <w:t xml:space="preserve">Se </w:t>
-      </w:r>
-      <w:proofErr w:type="gramStart"/>
-      <w:r>
-        <w:t>Connecter:</w:t>
-      </w:r>
-      <w:proofErr w:type="gramEnd"/>
-      <w:r>
-        <w:t xml:space="preserve"> </w:t>
+        <w:t xml:space="preserve">Se Connecter: </w:t>
       </w:r>
     </w:p>
     <w:p>
@@ -3424,35 +3162,7 @@
         <w:rPr>
           <w:lang w:val="en-CA"/>
         </w:rPr>
-        <w:t xml:space="preserve">Navbar </w:t>
-      </w:r>
-      <w:proofErr w:type="spellStart"/>
-      <w:r>
-        <w:rPr>
-          <w:lang w:val="en-CA"/>
-        </w:rPr>
-        <w:t>apres</w:t>
-      </w:r>
-      <w:proofErr w:type="spellEnd"/>
-      <w:r>
-        <w:rPr>
-          <w:lang w:val="en-CA"/>
-        </w:rPr>
-        <w:t xml:space="preserve"> </w:t>
-      </w:r>
-      <w:proofErr w:type="spellStart"/>
-      <w:r>
-        <w:rPr>
-          <w:lang w:val="en-CA"/>
-        </w:rPr>
-        <w:t>Connectez</w:t>
-      </w:r>
-      <w:proofErr w:type="spellEnd"/>
-      <w:r>
-        <w:rPr>
-          <w:lang w:val="en-CA"/>
-        </w:rPr>
-        <w:t>:</w:t>
+        <w:t>Navbar apres Connectez:</w:t>
       </w:r>
     </w:p>
     <w:p>
@@ -3519,28 +3229,12 @@
           <w:lang w:val="fr-CA"/>
         </w:rPr>
       </w:pPr>
-      <w:proofErr w:type="gramStart"/>
       <w:r>
         <w:rPr>
           <w:lang w:val="fr-CA"/>
         </w:rPr>
         <w:lastRenderedPageBreak/>
-        <w:t>Abonnement(</w:t>
-      </w:r>
-      <w:proofErr w:type="spellStart"/>
-      <w:proofErr w:type="gramEnd"/>
-      <w:r>
-        <w:rPr>
-          <w:lang w:val="fr-CA"/>
-        </w:rPr>
-        <w:t>Navbar</w:t>
-      </w:r>
-      <w:proofErr w:type="spellEnd"/>
-      <w:r>
-        <w:rPr>
-          <w:lang w:val="fr-CA"/>
-        </w:rPr>
-        <w:t xml:space="preserve"> en haut rentre pas):</w:t>
+        <w:t>Abonnement(Navbar en haut rentre pas):</w:t>
       </w:r>
       <w:r>
         <w:rPr>
@@ -3663,71 +3357,7 @@
           <w:lang w:val="fr-CA"/>
         </w:rPr>
         <w:lastRenderedPageBreak/>
-        <w:t xml:space="preserve">Création </w:t>
-      </w:r>
-      <w:proofErr w:type="gramStart"/>
-      <w:r>
-        <w:rPr>
-          <w:lang w:val="fr-CA"/>
-        </w:rPr>
-        <w:t>compte(</w:t>
-      </w:r>
-      <w:proofErr w:type="spellStart"/>
-      <w:proofErr w:type="gramEnd"/>
-      <w:r>
-        <w:rPr>
-          <w:lang w:val="fr-CA"/>
-        </w:rPr>
-        <w:t>Navbar</w:t>
-      </w:r>
-      <w:proofErr w:type="spellEnd"/>
-      <w:r>
-        <w:rPr>
-          <w:lang w:val="fr-CA"/>
-        </w:rPr>
-        <w:t xml:space="preserve"> </w:t>
-      </w:r>
-      <w:proofErr w:type="spellStart"/>
-      <w:r>
-        <w:rPr>
-          <w:lang w:val="fr-CA"/>
-        </w:rPr>
-        <w:t>cache+Se</w:t>
-      </w:r>
-      <w:proofErr w:type="spellEnd"/>
-      <w:r>
-        <w:rPr>
-          <w:lang w:val="fr-CA"/>
-        </w:rPr>
-        <w:t xml:space="preserve"> Joindre au </w:t>
-      </w:r>
-      <w:proofErr w:type="spellStart"/>
-      <w:r>
-        <w:rPr>
-          <w:lang w:val="fr-CA"/>
-        </w:rPr>
-        <w:t>Lab</w:t>
-      </w:r>
-      <w:proofErr w:type="spellEnd"/>
-      <w:r>
-        <w:rPr>
-          <w:lang w:val="fr-CA"/>
-        </w:rPr>
-        <w:t xml:space="preserve"> </w:t>
-      </w:r>
-      <w:proofErr w:type="spellStart"/>
-      <w:r>
-        <w:rPr>
-          <w:lang w:val="fr-CA"/>
-        </w:rPr>
-        <w:t>cut</w:t>
-      </w:r>
-      <w:proofErr w:type="spellEnd"/>
-      <w:r>
-        <w:rPr>
-          <w:lang w:val="fr-CA"/>
-        </w:rPr>
-        <w:t xml:space="preserve"> off):</w:t>
+        <w:t>Création compte(Navbar cache+Se Joindre au Lab cut off):</w:t>
       </w:r>
       <w:r>
         <w:rPr>
@@ -3784,41 +3414,11 @@
           <w:lang w:val="fr-CA"/>
         </w:rPr>
       </w:pPr>
-      <w:proofErr w:type="gramStart"/>
       <w:r>
         <w:rPr>
           <w:lang w:val="fr-CA"/>
         </w:rPr>
-        <w:t>Boutique(</w:t>
-      </w:r>
-      <w:proofErr w:type="spellStart"/>
-      <w:proofErr w:type="gramEnd"/>
-      <w:r>
-        <w:rPr>
-          <w:lang w:val="fr-CA"/>
-        </w:rPr>
-        <w:t>Navbar</w:t>
-      </w:r>
-      <w:proofErr w:type="spellEnd"/>
-      <w:r>
-        <w:rPr>
-          <w:lang w:val="fr-CA"/>
-        </w:rPr>
-        <w:t xml:space="preserve"> cache + </w:t>
-      </w:r>
-      <w:proofErr w:type="spellStart"/>
-      <w:r>
-        <w:rPr>
-          <w:lang w:val="fr-CA"/>
-        </w:rPr>
-        <w:t>vetements</w:t>
-      </w:r>
-      <w:proofErr w:type="spellEnd"/>
-      <w:r>
-        <w:rPr>
-          <w:lang w:val="fr-CA"/>
-        </w:rPr>
-        <w:t xml:space="preserve"> en bas caché):</w:t>
+        <w:t>Boutique(Navbar cache + vetements en bas caché):</w:t>
       </w:r>
       <w:r>
         <w:rPr>
@@ -4064,21 +3664,7 @@
           <w:lang w:val="fr-CA"/>
         </w:rPr>
         <w:lastRenderedPageBreak/>
-        <w:t xml:space="preserve">Panier </w:t>
-      </w:r>
-      <w:proofErr w:type="spellStart"/>
-      <w:r>
-        <w:rPr>
-          <w:lang w:val="fr-CA"/>
-        </w:rPr>
-        <w:t>apres</w:t>
-      </w:r>
-      <w:proofErr w:type="spellEnd"/>
-      <w:r>
-        <w:rPr>
-          <w:lang w:val="fr-CA"/>
-        </w:rPr>
-        <w:t xml:space="preserve"> ajout produit:</w:t>
+        <w:t>Panier apres ajout produit:</w:t>
       </w:r>
       <w:r>
         <w:rPr>
@@ -4273,120 +3859,21 @@
           <w:lang w:val="fr-CA"/>
         </w:rPr>
         <w:br/>
-      </w:r>
-      <w:proofErr w:type="spellStart"/>
+        <w:t>Methodologie:</w:t>
+      </w:r>
       <w:r>
         <w:rPr>
           <w:lang w:val="fr-CA"/>
         </w:rPr>
-        <w:t>Methodologie</w:t>
-      </w:r>
-      <w:proofErr w:type="spellEnd"/>
+        <w:br/>
+        <w:t>Pour coder les pages, il y’a quelque page ou on a inserer des templates bootstrap.</w:t>
+      </w:r>
       <w:r>
         <w:rPr>
           <w:lang w:val="fr-CA"/>
         </w:rPr>
-        <w:t>:</w:t>
-      </w:r>
-      <w:r>
-        <w:rPr>
-          <w:lang w:val="fr-CA"/>
-        </w:rPr>
         <w:br/>
-        <w:t xml:space="preserve">Pour coder les pages, il y’a quelque page ou on a </w:t>
-      </w:r>
-      <w:proofErr w:type="spellStart"/>
-      <w:r>
-        <w:rPr>
-          <w:lang w:val="fr-CA"/>
-        </w:rPr>
-        <w:t>inserer</w:t>
-      </w:r>
-      <w:proofErr w:type="spellEnd"/>
-      <w:r>
-        <w:rPr>
-          <w:lang w:val="fr-CA"/>
-        </w:rPr>
-        <w:t xml:space="preserve"> des </w:t>
-      </w:r>
-      <w:proofErr w:type="spellStart"/>
-      <w:r>
-        <w:rPr>
-          <w:lang w:val="fr-CA"/>
-        </w:rPr>
-        <w:t>templates</w:t>
-      </w:r>
-      <w:proofErr w:type="spellEnd"/>
-      <w:r>
-        <w:rPr>
-          <w:lang w:val="fr-CA"/>
-        </w:rPr>
-        <w:t xml:space="preserve"> </w:t>
-      </w:r>
-      <w:proofErr w:type="spellStart"/>
-      <w:r>
-        <w:rPr>
-          <w:lang w:val="fr-CA"/>
-        </w:rPr>
-        <w:t>bootstrap</w:t>
-      </w:r>
-      <w:proofErr w:type="spellEnd"/>
-      <w:r>
-        <w:rPr>
-          <w:lang w:val="fr-CA"/>
-        </w:rPr>
-        <w:t>.</w:t>
-      </w:r>
-      <w:r>
-        <w:rPr>
-          <w:lang w:val="fr-CA"/>
-        </w:rPr>
-        <w:br/>
-        <w:t xml:space="preserve">Pour nous aider </w:t>
-      </w:r>
-      <w:proofErr w:type="spellStart"/>
-      <w:proofErr w:type="gramStart"/>
-      <w:r>
-        <w:rPr>
-          <w:lang w:val="fr-CA"/>
-        </w:rPr>
-        <w:t>a</w:t>
-      </w:r>
-      <w:proofErr w:type="spellEnd"/>
-      <w:proofErr w:type="gramEnd"/>
-      <w:r>
-        <w:rPr>
-          <w:lang w:val="fr-CA"/>
-        </w:rPr>
-        <w:t xml:space="preserve"> coder les pages pour que </w:t>
-      </w:r>
-      <w:proofErr w:type="spellStart"/>
-      <w:r>
-        <w:rPr>
-          <w:lang w:val="fr-CA"/>
-        </w:rPr>
-        <w:t>sa</w:t>
-      </w:r>
-      <w:proofErr w:type="spellEnd"/>
-      <w:r>
-        <w:rPr>
-          <w:lang w:val="fr-CA"/>
-        </w:rPr>
-        <w:t xml:space="preserve"> fonctionne, on a servi de </w:t>
-      </w:r>
-      <w:proofErr w:type="spellStart"/>
-      <w:r>
-        <w:rPr>
-          <w:lang w:val="fr-CA"/>
-        </w:rPr>
-        <w:t>ChatGPT</w:t>
-      </w:r>
-      <w:proofErr w:type="spellEnd"/>
-      <w:r>
-        <w:rPr>
-          <w:lang w:val="fr-CA"/>
-        </w:rPr>
-        <w:t xml:space="preserve"> si on a des erreurs qu’on pouvait pas trouver. </w:t>
+        <w:t xml:space="preserve">Pour nous aider a coder les pages pour que sa fonctionne, on a servi de ChatGPT si on a des erreurs qu’on pouvait pas trouver. </w:t>
       </w:r>
     </w:p>
     <w:sectPr>

</xml_diff>